<commit_message>
changed linke to point to CGA resources; added video course slides (minor changes)
</commit_message>
<xml_diff>
--- a/Chapter 2/Exercise 2 with code.docx
+++ b/Chapter 2/Exercise 2 with code.docx
@@ -47,60 +47,94 @@
     <w:p>
       <w:pPr>
         <w:rPr>
+          <w:rFonts w:ascii="Courier New" w:hAnsi="Courier New" w:cs="Courier New"/>
+        </w:rPr>
+      </w:pPr>
+      <w:r>
+        <w:t xml:space="preserve">Start a new Python script on your local machine. You can also work on the FASRC, </w:t>
+      </w:r>
+      <w:r>
+        <w:t>e.g.,</w:t>
+      </w:r>
+      <w:r>
+        <w:t xml:space="preserve"> using a </w:t>
+      </w:r>
+      <w:proofErr w:type="spellStart"/>
+      <w:r>
+        <w:t>Jupyter</w:t>
+      </w:r>
+      <w:proofErr w:type="spellEnd"/>
+      <w:r>
+        <w:t xml:space="preserve"> Notebook. In this case, all case study related data is publicly available </w:t>
+      </w:r>
+      <w:r>
+        <w:t xml:space="preserve">(from within the FASRC network) </w:t>
+      </w:r>
+      <w:r>
+        <w:t xml:space="preserve">at </w:t>
+      </w:r>
+      <w:r>
+        <w:rPr>
+          <w:rFonts w:ascii="Courier New" w:hAnsi="Courier New" w:cs="Courier New"/>
+        </w:rPr>
+        <w:t>/n/holyscratch01/</w:t>
+      </w:r>
+      <w:proofErr w:type="spellStart"/>
+      <w:r>
+        <w:rPr>
+          <w:rFonts w:ascii="Courier New" w:hAnsi="Courier New" w:cs="Courier New"/>
+        </w:rPr>
+        <w:t>cga</w:t>
+      </w:r>
+      <w:proofErr w:type="spellEnd"/>
+      <w:r>
+        <w:rPr>
+          <w:rFonts w:ascii="Courier New" w:hAnsi="Courier New" w:cs="Courier New"/>
+        </w:rPr>
+        <w:t>/python-workshop-</w:t>
+      </w:r>
+      <w:proofErr w:type="spellStart"/>
+      <w:r>
+        <w:rPr>
+          <w:rFonts w:ascii="Courier New" w:hAnsi="Courier New" w:cs="Courier New"/>
+        </w:rPr>
+        <w:t>gis</w:t>
+      </w:r>
+      <w:proofErr w:type="spellEnd"/>
+      <w:r>
+        <w:rPr>
+          <w:rFonts w:ascii="Courier New" w:hAnsi="Courier New" w:cs="Courier New"/>
+        </w:rPr>
+        <w:t>-big-data</w:t>
+      </w:r>
+    </w:p>
+    <w:p>
+      <w:pPr>
+        <w:rPr>
           <w:rFonts w:cstheme="minorHAnsi"/>
         </w:rPr>
       </w:pPr>
       <w:r>
-        <w:t xml:space="preserve">Start a new Python script on your local machine. You can also work on the FASRC, </w:t>
-      </w:r>
-      <w:r>
-        <w:t>e.g.,</w:t>
-      </w:r>
-      <w:r>
-        <w:t xml:space="preserve"> using a Jupyter Notebook. In this case, all case study related data is publicly available </w:t>
-      </w:r>
-      <w:r>
-        <w:t xml:space="preserve">at </w:t>
-      </w:r>
-      <w:r>
-        <w:rPr>
-          <w:rFonts w:ascii="Courier New" w:hAnsi="Courier New" w:cs="Courier New"/>
-        </w:rPr>
-        <w:t>/n/holyscratch01/cga/rspang/workshop_data/</w:t>
-      </w:r>
-    </w:p>
-    <w:p>
-      <w:pPr>
         <w:rPr>
           <w:rFonts w:cstheme="minorHAnsi"/>
         </w:rPr>
-      </w:pPr>
+        <w:t xml:space="preserve">However, </w:t>
+      </w:r>
       <w:r>
         <w:rPr>
           <w:rFonts w:cstheme="minorHAnsi"/>
         </w:rPr>
-        <w:t xml:space="preserve">However, </w:t>
-      </w:r>
-      <w:r>
+        <w:t>working in your go-to environment might be faster for you.</w:t>
+      </w:r>
+    </w:p>
+    <w:p>
+      <w:pPr>
         <w:rPr>
           <w:rFonts w:cstheme="minorHAnsi"/>
         </w:rPr>
-        <w:t>working in your go-to environment might be faster for you.</w:t>
-      </w:r>
-    </w:p>
-    <w:p>
-      <w:pPr>
-        <w:rPr>
-          <w:rFonts w:cstheme="minorHAnsi"/>
-        </w:rPr>
-      </w:pPr>
-    </w:p>
-    <w:p>
-      <w:pPr>
-        <w:rPr>
-          <w:rFonts w:cstheme="minorHAnsi"/>
-        </w:rPr>
-      </w:pPr>
+      </w:pPr>
+    </w:p>
+    <w:p>
       <w:r>
         <w:rPr>
           <w:rFonts w:cstheme="minorHAnsi"/>
@@ -123,9 +157,8 @@
         <w:r>
           <w:rPr>
             <w:rStyle w:val="Hyperlink"/>
-            <w:rFonts w:cstheme="minorHAnsi"/>
           </w:rPr>
-          <w:t>https://raw.githubusercontent.com/RGreinacher/python-workshop-gis-big-data/main/Chapter%201/requirements.txt</w:t>
+          <w:t>https://raw.githubusercontent.com/cga-harvard/python-workshop-gis-big-data/main/Chapter%201/requirements.txt</w:t>
         </w:r>
       </w:hyperlink>
     </w:p>
@@ -137,11 +170,6 @@
       </w:pPr>
     </w:p>
     <w:p>
-      <w:pPr>
-        <w:rPr>
-          <w:rFonts w:cstheme="minorHAnsi"/>
-        </w:rPr>
-      </w:pPr>
       <w:r>
         <w:rPr>
           <w:rFonts w:cstheme="minorHAnsi"/>
@@ -152,9 +180,8 @@
         <w:r>
           <w:rPr>
             <w:rStyle w:val="Hyperlink"/>
-            <w:rFonts w:cstheme="minorHAnsi"/>
           </w:rPr>
-          <w:t>https://github.com/RGreinacher/python-workshop-gis-big-data/tree/main/Chapter%202</w:t>
+          <w:t>https://github.com/cga-harvard/python-workshop-gis-big-data/tree/main/Chapter%202</w:t>
         </w:r>
       </w:hyperlink>
     </w:p>
@@ -178,6 +205,7 @@
           <w14:ligatures w14:val="none"/>
         </w:rPr>
       </w:pPr>
+      <w:proofErr w:type="gramStart"/>
       <w:r>
         <w:rPr>
           <w:rFonts w:ascii="Fira Code" w:eastAsia="Times New Roman" w:hAnsi="Fira Code" w:cs="Fira Code"/>
@@ -187,7 +215,19 @@
           <w:szCs w:val="20"/>
           <w14:ligatures w14:val="none"/>
         </w:rPr>
-        <w:t>#!/usr/bin/env python</w:t>
+        <w:t>#!/</w:t>
+      </w:r>
+      <w:proofErr w:type="gramEnd"/>
+      <w:r>
+        <w:rPr>
+          <w:rFonts w:ascii="Fira Code" w:eastAsia="Times New Roman" w:hAnsi="Fira Code" w:cs="Fira Code"/>
+          <w:color w:val="008000"/>
+          <w:kern w:val="0"/>
+          <w:sz w:val="20"/>
+          <w:szCs w:val="20"/>
+          <w14:ligatures w14:val="none"/>
+        </w:rPr>
+        <w:t>usr/bin/env python</w:t>
       </w:r>
       <w:r>
         <w:rPr>
@@ -325,7 +365,31 @@
           <w:szCs w:val="20"/>
           <w14:ligatures w14:val="none"/>
         </w:rPr>
-        <w:t xml:space="preserve"> numpy </w:t>
+        <w:t xml:space="preserve"> </w:t>
+      </w:r>
+      <w:proofErr w:type="spellStart"/>
+      <w:r>
+        <w:rPr>
+          <w:rFonts w:ascii="Fira Code" w:eastAsia="Times New Roman" w:hAnsi="Fira Code" w:cs="Fira Code"/>
+          <w:color w:val="3B3B3B"/>
+          <w:kern w:val="0"/>
+          <w:sz w:val="20"/>
+          <w:szCs w:val="20"/>
+          <w14:ligatures w14:val="none"/>
+        </w:rPr>
+        <w:t>numpy</w:t>
+      </w:r>
+      <w:proofErr w:type="spellEnd"/>
+      <w:r>
+        <w:rPr>
+          <w:rFonts w:ascii="Fira Code" w:eastAsia="Times New Roman" w:hAnsi="Fira Code" w:cs="Fira Code"/>
+          <w:color w:val="3B3B3B"/>
+          <w:kern w:val="0"/>
+          <w:sz w:val="20"/>
+          <w:szCs w:val="20"/>
+          <w14:ligatures w14:val="none"/>
+        </w:rPr>
+        <w:t xml:space="preserve"> </w:t>
       </w:r>
       <w:r>
         <w:rPr>
@@ -487,6 +551,7 @@
         </w:rPr>
         <w:t xml:space="preserve"> </w:t>
       </w:r>
+      <w:proofErr w:type="spellStart"/>
       <w:r>
         <w:rPr>
           <w:rFonts w:ascii="Fira Code" w:eastAsia="Times New Roman" w:hAnsi="Fira Code" w:cs="Fira Code"/>
@@ -498,6 +563,7 @@
         </w:rPr>
         <w:t>tqdm</w:t>
       </w:r>
+      <w:proofErr w:type="spellEnd"/>
       <w:r>
         <w:rPr>
           <w:rFonts w:ascii="Fira Code" w:eastAsia="Times New Roman" w:hAnsi="Fira Code" w:cs="Fira Code"/>
@@ -531,6 +597,7 @@
         </w:rPr>
         <w:t xml:space="preserve"> </w:t>
       </w:r>
+      <w:proofErr w:type="spellStart"/>
       <w:r>
         <w:rPr>
           <w:rFonts w:ascii="Fira Code" w:eastAsia="Times New Roman" w:hAnsi="Fira Code" w:cs="Fira Code"/>
@@ -542,6 +609,7 @@
         </w:rPr>
         <w:t>tqdm</w:t>
       </w:r>
+      <w:proofErr w:type="spellEnd"/>
     </w:p>
     <w:p>
       <w:pPr>
@@ -576,7 +644,31 @@
           <w:szCs w:val="20"/>
           <w14:ligatures w14:val="none"/>
         </w:rPr>
-        <w:t xml:space="preserve"> xarray </w:t>
+        <w:t xml:space="preserve"> </w:t>
+      </w:r>
+      <w:proofErr w:type="spellStart"/>
+      <w:r>
+        <w:rPr>
+          <w:rFonts w:ascii="Fira Code" w:eastAsia="Times New Roman" w:hAnsi="Fira Code" w:cs="Fira Code"/>
+          <w:color w:val="3B3B3B"/>
+          <w:kern w:val="0"/>
+          <w:sz w:val="20"/>
+          <w:szCs w:val="20"/>
+          <w14:ligatures w14:val="none"/>
+        </w:rPr>
+        <w:t>xarray</w:t>
+      </w:r>
+      <w:proofErr w:type="spellEnd"/>
+      <w:r>
+        <w:rPr>
+          <w:rFonts w:ascii="Fira Code" w:eastAsia="Times New Roman" w:hAnsi="Fira Code" w:cs="Fira Code"/>
+          <w:color w:val="3B3B3B"/>
+          <w:kern w:val="0"/>
+          <w:sz w:val="20"/>
+          <w:szCs w:val="20"/>
+          <w14:ligatures w14:val="none"/>
+        </w:rPr>
+        <w:t xml:space="preserve"> </w:t>
       </w:r>
       <w:r>
         <w:rPr>
@@ -600,6 +692,7 @@
         </w:rPr>
         <w:t xml:space="preserve"> </w:t>
       </w:r>
+      <w:proofErr w:type="spellStart"/>
       <w:r>
         <w:rPr>
           <w:rFonts w:ascii="Fira Code" w:eastAsia="Times New Roman" w:hAnsi="Fira Code" w:cs="Fira Code"/>
@@ -611,6 +704,7 @@
         </w:rPr>
         <w:t>xr</w:t>
       </w:r>
+      <w:proofErr w:type="spellEnd"/>
     </w:p>
     <w:p>
       <w:pPr>
@@ -783,11 +877,27 @@
       <w:r>
         <w:t xml:space="preserve">To load a CSV file, use Pandas’ </w:t>
       </w:r>
+      <w:proofErr w:type="spellStart"/>
+      <w:proofErr w:type="gramStart"/>
       <w:r>
         <w:rPr>
           <w:rFonts w:ascii="Courier New" w:hAnsi="Courier New" w:cs="Courier New"/>
         </w:rPr>
-        <w:t>pd.read_csv(filename)</w:t>
+        <w:t>pd.read</w:t>
+      </w:r>
+      <w:proofErr w:type="gramEnd"/>
+      <w:r>
+        <w:rPr>
+          <w:rFonts w:ascii="Courier New" w:hAnsi="Courier New" w:cs="Courier New"/>
+        </w:rPr>
+        <w:t>_csv</w:t>
+      </w:r>
+      <w:proofErr w:type="spellEnd"/>
+      <w:r>
+        <w:rPr>
+          <w:rFonts w:ascii="Courier New" w:hAnsi="Courier New" w:cs="Courier New"/>
+        </w:rPr>
+        <w:t>(filename)</w:t>
       </w:r>
       <w:r>
         <w:t xml:space="preserve"> function. This reads the file and returns a Pandas data frame (DF) object</w:t>
@@ -824,6 +934,7 @@
           <w14:ligatures w14:val="none"/>
         </w:rPr>
       </w:pPr>
+      <w:proofErr w:type="spellStart"/>
       <w:r>
         <w:rPr>
           <w:rFonts w:ascii="Fira Code" w:eastAsia="Times New Roman" w:hAnsi="Fira Code" w:cs="Fira Code"/>
@@ -835,6 +946,7 @@
         </w:rPr>
         <w:t>tweets_df</w:t>
       </w:r>
+      <w:proofErr w:type="spellEnd"/>
       <w:r>
         <w:rPr>
           <w:rFonts w:ascii="Fira Code" w:eastAsia="Times New Roman" w:hAnsi="Fira Code" w:cs="Fira Code"/>
@@ -868,6 +980,8 @@
         </w:rPr>
         <w:t xml:space="preserve"> </w:t>
       </w:r>
+      <w:proofErr w:type="spellStart"/>
+      <w:proofErr w:type="gramStart"/>
       <w:r>
         <w:rPr>
           <w:rFonts w:ascii="Fira Code" w:eastAsia="Times New Roman" w:hAnsi="Fira Code" w:cs="Fira Code"/>
@@ -899,8 +1013,21 @@
           <w:szCs w:val="20"/>
           <w14:ligatures w14:val="none"/>
         </w:rPr>
-        <w:t>read_csv</w:t>
-      </w:r>
+        <w:t>read</w:t>
+      </w:r>
+      <w:proofErr w:type="gramEnd"/>
+      <w:r>
+        <w:rPr>
+          <w:rFonts w:ascii="Fira Code" w:eastAsia="Times New Roman" w:hAnsi="Fira Code" w:cs="Fira Code"/>
+          <w:color w:val="795E26"/>
+          <w:kern w:val="0"/>
+          <w:sz w:val="20"/>
+          <w:szCs w:val="20"/>
+          <w14:ligatures w14:val="none"/>
+        </w:rPr>
+        <w:t>_csv</w:t>
+      </w:r>
+      <w:proofErr w:type="spellEnd"/>
       <w:r>
         <w:rPr>
           <w:rFonts w:ascii="Fira Code" w:eastAsia="Times New Roman" w:hAnsi="Fira Code" w:cs="Fira Code"/>
@@ -976,7 +1103,31 @@
           <w:szCs w:val="20"/>
           <w14:ligatures w14:val="none"/>
         </w:rPr>
-        <w:t>/twitter_sentiment_geo_index/</w:t>
+        <w:t>/</w:t>
+      </w:r>
+      <w:proofErr w:type="spellStart"/>
+      <w:r>
+        <w:rPr>
+          <w:rFonts w:ascii="Fira Code" w:eastAsia="Times New Roman" w:hAnsi="Fira Code" w:cs="Fira Code"/>
+          <w:color w:val="A31515"/>
+          <w:kern w:val="0"/>
+          <w:sz w:val="20"/>
+          <w:szCs w:val="20"/>
+          <w14:ligatures w14:val="none"/>
+        </w:rPr>
+        <w:t>twitter_sentiment_geo_index</w:t>
+      </w:r>
+      <w:proofErr w:type="spellEnd"/>
+      <w:r>
+        <w:rPr>
+          <w:rFonts w:ascii="Fira Code" w:eastAsia="Times New Roman" w:hAnsi="Fira Code" w:cs="Fira Code"/>
+          <w:color w:val="A31515"/>
+          <w:kern w:val="0"/>
+          <w:sz w:val="20"/>
+          <w:szCs w:val="20"/>
+          <w14:ligatures w14:val="none"/>
+        </w:rPr>
+        <w:t>/</w:t>
       </w:r>
     </w:p>
     <w:p>
@@ -993,6 +1144,7 @@
           <w14:ligatures w14:val="none"/>
         </w:rPr>
       </w:pPr>
+      <w:proofErr w:type="spellStart"/>
       <w:r>
         <w:rPr>
           <w:rFonts w:ascii="Fira Code" w:eastAsia="Times New Roman" w:hAnsi="Fira Code" w:cs="Fira Code"/>
@@ -1002,7 +1154,19 @@
           <w:szCs w:val="20"/>
           <w14:ligatures w14:val="none"/>
         </w:rPr>
-        <w:t>num_posts_and_sentiment_summary_</w:t>
+        <w:t>num_posts_and_sentiment_summary</w:t>
+      </w:r>
+      <w:proofErr w:type="spellEnd"/>
+      <w:r>
+        <w:rPr>
+          <w:rFonts w:ascii="Fira Code" w:eastAsia="Times New Roman" w:hAnsi="Fira Code" w:cs="Fira Code"/>
+          <w:color w:val="A31515"/>
+          <w:kern w:val="0"/>
+          <w:sz w:val="20"/>
+          <w:szCs w:val="20"/>
+          <w14:ligatures w14:val="none"/>
+        </w:rPr>
+        <w:t>_</w:t>
       </w:r>
       <w:r>
         <w:rPr>
@@ -1061,6 +1225,12 @@
       </w:r>
     </w:p>
     <w:p/>
+    <w:p>
+      <w:pPr>
+        <w:shd w:val="clear" w:color="auto" w:fill="FFFFFF"/>
+        <w:spacing w:line="300" w:lineRule="atLeast"/>
+      </w:pPr>
+    </w:p>
     <w:p>
       <w:pPr>
         <w:shd w:val="clear" w:color="auto" w:fill="FFFFFF"/>
@@ -1102,16 +1272,29 @@
           <w14:ligatures w14:val="none"/>
         </w:rPr>
       </w:pPr>
-      <w:r>
-        <w:rPr>
-          <w:rFonts w:ascii="Fira Code" w:eastAsia="Times New Roman" w:hAnsi="Fira Code" w:cs="Fira Code"/>
-          <w:color w:val="001080"/>
-          <w:kern w:val="0"/>
-          <w:sz w:val="20"/>
-          <w:szCs w:val="20"/>
-          <w14:ligatures w14:val="none"/>
-        </w:rPr>
-        <w:t>tweets_df</w:t>
+      <w:proofErr w:type="spellStart"/>
+      <w:r>
+        <w:rPr>
+          <w:rFonts w:ascii="Fira Code" w:eastAsia="Times New Roman" w:hAnsi="Fira Code" w:cs="Fira Code"/>
+          <w:color w:val="001080"/>
+          <w:kern w:val="0"/>
+          <w:sz w:val="20"/>
+          <w:szCs w:val="20"/>
+          <w14:ligatures w14:val="none"/>
+        </w:rPr>
+        <w:t>tweets_</w:t>
+      </w:r>
+      <w:proofErr w:type="gramStart"/>
+      <w:r>
+        <w:rPr>
+          <w:rFonts w:ascii="Fira Code" w:eastAsia="Times New Roman" w:hAnsi="Fira Code" w:cs="Fira Code"/>
+          <w:color w:val="001080"/>
+          <w:kern w:val="0"/>
+          <w:sz w:val="20"/>
+          <w:szCs w:val="20"/>
+          <w14:ligatures w14:val="none"/>
+        </w:rPr>
+        <w:t>df</w:t>
       </w:r>
       <w:r>
         <w:rPr>
@@ -1135,6 +1318,8 @@
         </w:rPr>
         <w:t>columns</w:t>
       </w:r>
+      <w:proofErr w:type="spellEnd"/>
+      <w:proofErr w:type="gramEnd"/>
       <w:r>
         <w:rPr>
           <w:rFonts w:ascii="Fira Code" w:eastAsia="Times New Roman" w:hAnsi="Fira Code" w:cs="Fira Code"/>
@@ -1265,7 +1450,31 @@
           <w:szCs w:val="20"/>
           <w14:ligatures w14:val="none"/>
         </w:rPr>
-        <w:t>'sentiment_score'</w:t>
+        <w:t>'</w:t>
+      </w:r>
+      <w:proofErr w:type="spellStart"/>
+      <w:r>
+        <w:rPr>
+          <w:rFonts w:ascii="Fira Code" w:eastAsia="Times New Roman" w:hAnsi="Fira Code" w:cs="Fira Code"/>
+          <w:color w:val="A31515"/>
+          <w:kern w:val="0"/>
+          <w:sz w:val="20"/>
+          <w:szCs w:val="20"/>
+          <w14:ligatures w14:val="none"/>
+        </w:rPr>
+        <w:t>sentiment_score</w:t>
+      </w:r>
+      <w:proofErr w:type="spellEnd"/>
+      <w:r>
+        <w:rPr>
+          <w:rFonts w:ascii="Fira Code" w:eastAsia="Times New Roman" w:hAnsi="Fira Code" w:cs="Fira Code"/>
+          <w:color w:val="A31515"/>
+          <w:kern w:val="0"/>
+          <w:sz w:val="20"/>
+          <w:szCs w:val="20"/>
+          <w14:ligatures w14:val="none"/>
+        </w:rPr>
+        <w:t>'</w:t>
       </w:r>
       <w:r>
         <w:rPr>
@@ -1310,8 +1519,30 @@
         <w:rPr>
           <w:rFonts w:ascii="Courier New" w:hAnsi="Courier New" w:cs="Courier New"/>
         </w:rPr>
-        <w:t>United States_New Mexico_Torrance</w:t>
-      </w:r>
+        <w:t xml:space="preserve">United </w:t>
+      </w:r>
+      <w:proofErr w:type="spellStart"/>
+      <w:r>
+        <w:rPr>
+          <w:rFonts w:ascii="Courier New" w:hAnsi="Courier New" w:cs="Courier New"/>
+        </w:rPr>
+        <w:t>States_New</w:t>
+      </w:r>
+      <w:proofErr w:type="spellEnd"/>
+      <w:r>
+        <w:rPr>
+          <w:rFonts w:ascii="Courier New" w:hAnsi="Courier New" w:cs="Courier New"/>
+        </w:rPr>
+        <w:t xml:space="preserve"> </w:t>
+      </w:r>
+      <w:proofErr w:type="spellStart"/>
+      <w:r>
+        <w:rPr>
+          <w:rFonts w:ascii="Courier New" w:hAnsi="Courier New" w:cs="Courier New"/>
+        </w:rPr>
+        <w:t>Mexico_Torrance</w:t>
+      </w:r>
+      <w:proofErr w:type="spellEnd"/>
       <w:r>
         <w:t>. To have only the state name and only the county name in the corresponding columns, extract the relevant names using string-processing, e.g.,</w:t>
       </w:r>
@@ -1344,6 +1575,7 @@
           <w14:ligatures w14:val="none"/>
         </w:rPr>
       </w:pPr>
+      <w:proofErr w:type="spellStart"/>
       <w:r>
         <w:rPr>
           <w:rFonts w:ascii="Fira Code" w:eastAsia="Times New Roman" w:hAnsi="Fira Code" w:cs="Fira Code"/>
@@ -1355,6 +1587,7 @@
         </w:rPr>
         <w:t>tweets_df</w:t>
       </w:r>
+      <w:proofErr w:type="spellEnd"/>
       <w:r>
         <w:rPr>
           <w:rFonts w:ascii="Fira Code" w:eastAsia="Times New Roman" w:hAnsi="Fira Code" w:cs="Fira Code"/>
@@ -1410,27 +1643,52 @@
         </w:rPr>
         <w:t xml:space="preserve"> </w:t>
       </w:r>
-      <w:r>
-        <w:rPr>
-          <w:rFonts w:ascii="Fira Code" w:eastAsia="Times New Roman" w:hAnsi="Fira Code" w:cs="Fira Code"/>
-          <w:color w:val="001080"/>
-          <w:kern w:val="0"/>
-          <w:sz w:val="20"/>
-          <w:szCs w:val="20"/>
-          <w14:ligatures w14:val="none"/>
-        </w:rPr>
-        <w:t>tweets_df</w:t>
-      </w:r>
-      <w:r>
-        <w:rPr>
-          <w:rFonts w:ascii="Fira Code" w:eastAsia="Times New Roman" w:hAnsi="Fira Code" w:cs="Fira Code"/>
-          <w:color w:val="3B3B3B"/>
-          <w:kern w:val="0"/>
-          <w:sz w:val="20"/>
-          <w:szCs w:val="20"/>
-          <w14:ligatures w14:val="none"/>
-        </w:rPr>
-        <w:t>.state.</w:t>
+      <w:proofErr w:type="spellStart"/>
+      <w:r>
+        <w:rPr>
+          <w:rFonts w:ascii="Fira Code" w:eastAsia="Times New Roman" w:hAnsi="Fira Code" w:cs="Fira Code"/>
+          <w:color w:val="001080"/>
+          <w:kern w:val="0"/>
+          <w:sz w:val="20"/>
+          <w:szCs w:val="20"/>
+          <w14:ligatures w14:val="none"/>
+        </w:rPr>
+        <w:t>tweets_</w:t>
+      </w:r>
+      <w:proofErr w:type="gramStart"/>
+      <w:r>
+        <w:rPr>
+          <w:rFonts w:ascii="Fira Code" w:eastAsia="Times New Roman" w:hAnsi="Fira Code" w:cs="Fira Code"/>
+          <w:color w:val="001080"/>
+          <w:kern w:val="0"/>
+          <w:sz w:val="20"/>
+          <w:szCs w:val="20"/>
+          <w14:ligatures w14:val="none"/>
+        </w:rPr>
+        <w:t>df</w:t>
+      </w:r>
+      <w:r>
+        <w:rPr>
+          <w:rFonts w:ascii="Fira Code" w:eastAsia="Times New Roman" w:hAnsi="Fira Code" w:cs="Fira Code"/>
+          <w:color w:val="3B3B3B"/>
+          <w:kern w:val="0"/>
+          <w:sz w:val="20"/>
+          <w:szCs w:val="20"/>
+          <w14:ligatures w14:val="none"/>
+        </w:rPr>
+        <w:t>.state</w:t>
+      </w:r>
+      <w:proofErr w:type="gramEnd"/>
+      <w:r>
+        <w:rPr>
+          <w:rFonts w:ascii="Fira Code" w:eastAsia="Times New Roman" w:hAnsi="Fira Code" w:cs="Fira Code"/>
+          <w:color w:val="3B3B3B"/>
+          <w:kern w:val="0"/>
+          <w:sz w:val="20"/>
+          <w:szCs w:val="20"/>
+          <w14:ligatures w14:val="none"/>
+        </w:rPr>
+        <w:t>.</w:t>
       </w:r>
       <w:r>
         <w:rPr>
@@ -1443,6 +1701,7 @@
         </w:rPr>
         <w:t>apply</w:t>
       </w:r>
+      <w:proofErr w:type="spellEnd"/>
       <w:r>
         <w:rPr>
           <w:rFonts w:ascii="Fira Code" w:eastAsia="Times New Roman" w:hAnsi="Fira Code" w:cs="Fira Code"/>
@@ -1498,6 +1757,7 @@
         </w:rPr>
         <w:t xml:space="preserve">: </w:t>
       </w:r>
+      <w:proofErr w:type="spellStart"/>
       <w:r>
         <w:rPr>
           <w:rFonts w:ascii="Fira Code" w:eastAsia="Times New Roman" w:hAnsi="Fira Code" w:cs="Fira Code"/>
@@ -1518,7 +1778,19 @@
           <w:szCs w:val="20"/>
           <w14:ligatures w14:val="none"/>
         </w:rPr>
-        <w:t>.split(</w:t>
+        <w:t>.split</w:t>
+      </w:r>
+      <w:proofErr w:type="spellEnd"/>
+      <w:r>
+        <w:rPr>
+          <w:rFonts w:ascii="Fira Code" w:eastAsia="Times New Roman" w:hAnsi="Fira Code" w:cs="Fira Code"/>
+          <w:color w:val="3B3B3B"/>
+          <w:kern w:val="0"/>
+          <w:sz w:val="20"/>
+          <w:szCs w:val="20"/>
+          <w14:ligatures w14:val="none"/>
+        </w:rPr>
+        <w:t>(</w:t>
       </w:r>
       <w:r>
         <w:rPr>
@@ -1590,6 +1862,7 @@
           <w14:ligatures w14:val="none"/>
         </w:rPr>
       </w:pPr>
+      <w:proofErr w:type="spellStart"/>
       <w:r>
         <w:rPr>
           <w:rFonts w:ascii="Fira Code" w:eastAsia="Times New Roman" w:hAnsi="Fira Code" w:cs="Fira Code"/>
@@ -1601,6 +1874,7 @@
         </w:rPr>
         <w:t>tweets_df</w:t>
       </w:r>
+      <w:proofErr w:type="spellEnd"/>
       <w:r>
         <w:rPr>
           <w:rFonts w:ascii="Fira Code" w:eastAsia="Times New Roman" w:hAnsi="Fira Code" w:cs="Fira Code"/>
@@ -1656,27 +1930,52 @@
         </w:rPr>
         <w:t xml:space="preserve"> </w:t>
       </w:r>
-      <w:r>
-        <w:rPr>
-          <w:rFonts w:ascii="Fira Code" w:eastAsia="Times New Roman" w:hAnsi="Fira Code" w:cs="Fira Code"/>
-          <w:color w:val="001080"/>
-          <w:kern w:val="0"/>
-          <w:sz w:val="20"/>
-          <w:szCs w:val="20"/>
-          <w14:ligatures w14:val="none"/>
-        </w:rPr>
-        <w:t>tweets_df</w:t>
-      </w:r>
-      <w:r>
-        <w:rPr>
-          <w:rFonts w:ascii="Fira Code" w:eastAsia="Times New Roman" w:hAnsi="Fira Code" w:cs="Fira Code"/>
-          <w:color w:val="3B3B3B"/>
-          <w:kern w:val="0"/>
-          <w:sz w:val="20"/>
-          <w:szCs w:val="20"/>
-          <w14:ligatures w14:val="none"/>
-        </w:rPr>
-        <w:t>.county.</w:t>
+      <w:proofErr w:type="spellStart"/>
+      <w:r>
+        <w:rPr>
+          <w:rFonts w:ascii="Fira Code" w:eastAsia="Times New Roman" w:hAnsi="Fira Code" w:cs="Fira Code"/>
+          <w:color w:val="001080"/>
+          <w:kern w:val="0"/>
+          <w:sz w:val="20"/>
+          <w:szCs w:val="20"/>
+          <w14:ligatures w14:val="none"/>
+        </w:rPr>
+        <w:t>tweets_</w:t>
+      </w:r>
+      <w:proofErr w:type="gramStart"/>
+      <w:r>
+        <w:rPr>
+          <w:rFonts w:ascii="Fira Code" w:eastAsia="Times New Roman" w:hAnsi="Fira Code" w:cs="Fira Code"/>
+          <w:color w:val="001080"/>
+          <w:kern w:val="0"/>
+          <w:sz w:val="20"/>
+          <w:szCs w:val="20"/>
+          <w14:ligatures w14:val="none"/>
+        </w:rPr>
+        <w:t>df</w:t>
+      </w:r>
+      <w:r>
+        <w:rPr>
+          <w:rFonts w:ascii="Fira Code" w:eastAsia="Times New Roman" w:hAnsi="Fira Code" w:cs="Fira Code"/>
+          <w:color w:val="3B3B3B"/>
+          <w:kern w:val="0"/>
+          <w:sz w:val="20"/>
+          <w:szCs w:val="20"/>
+          <w14:ligatures w14:val="none"/>
+        </w:rPr>
+        <w:t>.county</w:t>
+      </w:r>
+      <w:proofErr w:type="gramEnd"/>
+      <w:r>
+        <w:rPr>
+          <w:rFonts w:ascii="Fira Code" w:eastAsia="Times New Roman" w:hAnsi="Fira Code" w:cs="Fira Code"/>
+          <w:color w:val="3B3B3B"/>
+          <w:kern w:val="0"/>
+          <w:sz w:val="20"/>
+          <w:szCs w:val="20"/>
+          <w14:ligatures w14:val="none"/>
+        </w:rPr>
+        <w:t>.</w:t>
       </w:r>
       <w:r>
         <w:rPr>
@@ -1689,6 +1988,7 @@
         </w:rPr>
         <w:t>apply</w:t>
       </w:r>
+      <w:proofErr w:type="spellEnd"/>
       <w:r>
         <w:rPr>
           <w:rFonts w:ascii="Fira Code" w:eastAsia="Times New Roman" w:hAnsi="Fira Code" w:cs="Fira Code"/>
@@ -1755,6 +2055,7 @@
         </w:rPr>
         <w:br/>
       </w:r>
+      <w:proofErr w:type="spellStart"/>
       <w:r>
         <w:rPr>
           <w:rFonts w:ascii="Fira Code" w:eastAsia="Times New Roman" w:hAnsi="Fira Code" w:cs="Fira Code"/>
@@ -1775,7 +2076,19 @@
           <w:szCs w:val="20"/>
           <w14:ligatures w14:val="none"/>
         </w:rPr>
-        <w:t>.split(</w:t>
+        <w:t>.split</w:t>
+      </w:r>
+      <w:proofErr w:type="spellEnd"/>
+      <w:r>
+        <w:rPr>
+          <w:rFonts w:ascii="Fira Code" w:eastAsia="Times New Roman" w:hAnsi="Fira Code" w:cs="Fira Code"/>
+          <w:color w:val="3B3B3B"/>
+          <w:kern w:val="0"/>
+          <w:sz w:val="20"/>
+          <w:szCs w:val="20"/>
+          <w14:ligatures w14:val="none"/>
+        </w:rPr>
+        <w:t>(</w:t>
       </w:r>
       <w:r>
         <w:rPr>
@@ -1867,6 +2180,7 @@
           <w14:ligatures w14:val="none"/>
         </w:rPr>
       </w:pPr>
+      <w:proofErr w:type="spellStart"/>
       <w:r>
         <w:rPr>
           <w:rFonts w:ascii="Fira Code" w:eastAsia="Times New Roman" w:hAnsi="Fira Code" w:cs="Fira Code"/>
@@ -1878,6 +2192,7 @@
         </w:rPr>
         <w:t>state_subset</w:t>
       </w:r>
+      <w:proofErr w:type="spellEnd"/>
       <w:r>
         <w:rPr>
           <w:rFonts w:ascii="Fira Code" w:eastAsia="Times New Roman" w:hAnsi="Fira Code" w:cs="Fira Code"/>
@@ -1992,6 +2307,7 @@
           <w14:ligatures w14:val="none"/>
         </w:rPr>
       </w:pPr>
+      <w:proofErr w:type="spellStart"/>
       <w:r>
         <w:rPr>
           <w:rFonts w:ascii="Fira Code" w:eastAsia="Times New Roman" w:hAnsi="Fira Code" w:cs="Fira Code"/>
@@ -2003,6 +2319,7 @@
         </w:rPr>
         <w:t>tweets_subset</w:t>
       </w:r>
+      <w:proofErr w:type="spellEnd"/>
       <w:r>
         <w:rPr>
           <w:rFonts w:ascii="Fira Code" w:eastAsia="Times New Roman" w:hAnsi="Fira Code" w:cs="Fira Code"/>
@@ -2036,6 +2353,7 @@
         </w:rPr>
         <w:t xml:space="preserve"> </w:t>
       </w:r>
+      <w:proofErr w:type="spellStart"/>
       <w:r>
         <w:rPr>
           <w:rFonts w:ascii="Fira Code" w:eastAsia="Times New Roman" w:hAnsi="Fira Code" w:cs="Fira Code"/>
@@ -2047,6 +2365,7 @@
         </w:rPr>
         <w:t>tweets_df</w:t>
       </w:r>
+      <w:proofErr w:type="spellEnd"/>
       <w:r>
         <w:rPr>
           <w:rFonts w:ascii="Fira Code" w:eastAsia="Times New Roman" w:hAnsi="Fira Code" w:cs="Fira Code"/>
@@ -2058,27 +2377,52 @@
         </w:rPr>
         <w:t>[</w:t>
       </w:r>
-      <w:r>
-        <w:rPr>
-          <w:rFonts w:ascii="Fira Code" w:eastAsia="Times New Roman" w:hAnsi="Fira Code" w:cs="Fira Code"/>
-          <w:color w:val="001080"/>
-          <w:kern w:val="0"/>
-          <w:sz w:val="20"/>
-          <w:szCs w:val="20"/>
-          <w14:ligatures w14:val="none"/>
-        </w:rPr>
-        <w:t>tweets_df</w:t>
-      </w:r>
-      <w:r>
-        <w:rPr>
-          <w:rFonts w:ascii="Fira Code" w:eastAsia="Times New Roman" w:hAnsi="Fira Code" w:cs="Fira Code"/>
-          <w:color w:val="3B3B3B"/>
-          <w:kern w:val="0"/>
-          <w:sz w:val="20"/>
-          <w:szCs w:val="20"/>
-          <w14:ligatures w14:val="none"/>
-        </w:rPr>
-        <w:t>.state.</w:t>
+      <w:proofErr w:type="spellStart"/>
+      <w:r>
+        <w:rPr>
+          <w:rFonts w:ascii="Fira Code" w:eastAsia="Times New Roman" w:hAnsi="Fira Code" w:cs="Fira Code"/>
+          <w:color w:val="001080"/>
+          <w:kern w:val="0"/>
+          <w:sz w:val="20"/>
+          <w:szCs w:val="20"/>
+          <w14:ligatures w14:val="none"/>
+        </w:rPr>
+        <w:t>tweets_</w:t>
+      </w:r>
+      <w:proofErr w:type="gramStart"/>
+      <w:r>
+        <w:rPr>
+          <w:rFonts w:ascii="Fira Code" w:eastAsia="Times New Roman" w:hAnsi="Fira Code" w:cs="Fira Code"/>
+          <w:color w:val="001080"/>
+          <w:kern w:val="0"/>
+          <w:sz w:val="20"/>
+          <w:szCs w:val="20"/>
+          <w14:ligatures w14:val="none"/>
+        </w:rPr>
+        <w:t>df</w:t>
+      </w:r>
+      <w:r>
+        <w:rPr>
+          <w:rFonts w:ascii="Fira Code" w:eastAsia="Times New Roman" w:hAnsi="Fira Code" w:cs="Fira Code"/>
+          <w:color w:val="3B3B3B"/>
+          <w:kern w:val="0"/>
+          <w:sz w:val="20"/>
+          <w:szCs w:val="20"/>
+          <w14:ligatures w14:val="none"/>
+        </w:rPr>
+        <w:t>.state</w:t>
+      </w:r>
+      <w:proofErr w:type="gramEnd"/>
+      <w:r>
+        <w:rPr>
+          <w:rFonts w:ascii="Fira Code" w:eastAsia="Times New Roman" w:hAnsi="Fira Code" w:cs="Fira Code"/>
+          <w:color w:val="3B3B3B"/>
+          <w:kern w:val="0"/>
+          <w:sz w:val="20"/>
+          <w:szCs w:val="20"/>
+          <w14:ligatures w14:val="none"/>
+        </w:rPr>
+        <w:t>.</w:t>
       </w:r>
       <w:r>
         <w:rPr>
@@ -2091,6 +2435,7 @@
         </w:rPr>
         <w:t>isin</w:t>
       </w:r>
+      <w:proofErr w:type="spellEnd"/>
       <w:r>
         <w:rPr>
           <w:rFonts w:ascii="Fira Code" w:eastAsia="Times New Roman" w:hAnsi="Fira Code" w:cs="Fira Code"/>
@@ -2102,6 +2447,7 @@
         </w:rPr>
         <w:t>(</w:t>
       </w:r>
+      <w:proofErr w:type="spellStart"/>
       <w:r>
         <w:rPr>
           <w:rFonts w:ascii="Fira Code" w:eastAsia="Times New Roman" w:hAnsi="Fira Code" w:cs="Fira Code"/>
@@ -2113,6 +2459,7 @@
         </w:rPr>
         <w:t>state_subset</w:t>
       </w:r>
+      <w:proofErr w:type="spellEnd"/>
       <w:r>
         <w:rPr>
           <w:rFonts w:ascii="Fira Code" w:eastAsia="Times New Roman" w:hAnsi="Fira Code" w:cs="Fira Code"/>
@@ -2152,6 +2499,7 @@
       <w:r>
         <w:t xml:space="preserve">If you now inspect the variable </w:t>
       </w:r>
+      <w:proofErr w:type="spellStart"/>
       <w:r>
         <w:rPr>
           <w:rFonts w:ascii="Fira Code" w:eastAsia="Times New Roman" w:hAnsi="Fira Code" w:cs="Fira Code"/>
@@ -2163,6 +2511,7 @@
         </w:rPr>
         <w:t>tweets_subset</w:t>
       </w:r>
+      <w:proofErr w:type="spellEnd"/>
       <w:r>
         <w:t>, it should contain 9671 rows.</w:t>
       </w:r>
@@ -2201,6 +2550,7 @@
           <w14:ligatures w14:val="none"/>
         </w:rPr>
       </w:pPr>
+      <w:proofErr w:type="spellStart"/>
       <w:r>
         <w:rPr>
           <w:rFonts w:ascii="Fira Code" w:eastAsia="Times New Roman" w:hAnsi="Fira Code" w:cs="Fira Code"/>
@@ -2212,6 +2562,7 @@
         </w:rPr>
         <w:t>county_coordinates</w:t>
       </w:r>
+      <w:proofErr w:type="spellEnd"/>
       <w:r>
         <w:rPr>
           <w:rFonts w:ascii="Fira Code" w:eastAsia="Times New Roman" w:hAnsi="Fira Code" w:cs="Fira Code"/>
@@ -2245,6 +2596,8 @@
         </w:rPr>
         <w:t xml:space="preserve"> </w:t>
       </w:r>
+      <w:proofErr w:type="spellStart"/>
+      <w:proofErr w:type="gramStart"/>
       <w:r>
         <w:rPr>
           <w:rFonts w:ascii="Fira Code" w:eastAsia="Times New Roman" w:hAnsi="Fira Code" w:cs="Fira Code"/>
@@ -2276,8 +2629,21 @@
           <w:szCs w:val="20"/>
           <w14:ligatures w14:val="none"/>
         </w:rPr>
-        <w:t>read_csv</w:t>
-      </w:r>
+        <w:t>read</w:t>
+      </w:r>
+      <w:proofErr w:type="gramEnd"/>
+      <w:r>
+        <w:rPr>
+          <w:rFonts w:ascii="Fira Code" w:eastAsia="Times New Roman" w:hAnsi="Fira Code" w:cs="Fira Code"/>
+          <w:color w:val="795E26"/>
+          <w:kern w:val="0"/>
+          <w:sz w:val="20"/>
+          <w:szCs w:val="20"/>
+          <w14:ligatures w14:val="none"/>
+        </w:rPr>
+        <w:t>_csv</w:t>
+      </w:r>
+      <w:proofErr w:type="spellEnd"/>
       <w:r>
         <w:rPr>
           <w:rFonts w:ascii="Fira Code" w:eastAsia="Times New Roman" w:hAnsi="Fira Code" w:cs="Fira Code"/>
@@ -2353,7 +2719,31 @@
           <w:szCs w:val="20"/>
           <w14:ligatures w14:val="none"/>
         </w:rPr>
-        <w:t>/county_coordinates/lookup.csv'</w:t>
+        <w:t>/</w:t>
+      </w:r>
+      <w:proofErr w:type="spellStart"/>
+      <w:r>
+        <w:rPr>
+          <w:rFonts w:ascii="Fira Code" w:eastAsia="Times New Roman" w:hAnsi="Fira Code" w:cs="Fira Code"/>
+          <w:color w:val="A31515"/>
+          <w:kern w:val="0"/>
+          <w:sz w:val="20"/>
+          <w:szCs w:val="20"/>
+          <w14:ligatures w14:val="none"/>
+        </w:rPr>
+        <w:t>county_coordinates</w:t>
+      </w:r>
+      <w:proofErr w:type="spellEnd"/>
+      <w:r>
+        <w:rPr>
+          <w:rFonts w:ascii="Fira Code" w:eastAsia="Times New Roman" w:hAnsi="Fira Code" w:cs="Fira Code"/>
+          <w:color w:val="A31515"/>
+          <w:kern w:val="0"/>
+          <w:sz w:val="20"/>
+          <w:szCs w:val="20"/>
+          <w14:ligatures w14:val="none"/>
+        </w:rPr>
+        <w:t>/lookup.csv'</w:t>
       </w:r>
       <w:r>
         <w:rPr>
@@ -2383,6 +2773,7 @@
       <w:r>
         <w:t xml:space="preserve">To merge this new DF with our existing </w:t>
       </w:r>
+      <w:proofErr w:type="spellStart"/>
       <w:r>
         <w:rPr>
           <w:rFonts w:ascii="Fira Code" w:eastAsia="Times New Roman" w:hAnsi="Fira Code" w:cs="Fira Code"/>
@@ -2394,6 +2785,7 @@
         </w:rPr>
         <w:t>tweets_subset</w:t>
       </w:r>
+      <w:proofErr w:type="spellEnd"/>
       <w:r>
         <w:t>, employ Pandas’ merge function:</w:t>
       </w:r>
@@ -2426,6 +2818,7 @@
           <w14:ligatures w14:val="none"/>
         </w:rPr>
       </w:pPr>
+      <w:proofErr w:type="spellStart"/>
       <w:r>
         <w:rPr>
           <w:rFonts w:ascii="Fira Code" w:eastAsia="Times New Roman" w:hAnsi="Fira Code" w:cs="Fira Code"/>
@@ -2437,6 +2830,7 @@
         </w:rPr>
         <w:t>tweets_subset</w:t>
       </w:r>
+      <w:proofErr w:type="spellEnd"/>
       <w:r>
         <w:rPr>
           <w:rFonts w:ascii="Fira Code" w:eastAsia="Times New Roman" w:hAnsi="Fira Code" w:cs="Fira Code"/>
@@ -2470,16 +2864,29 @@
         </w:rPr>
         <w:t xml:space="preserve"> </w:t>
       </w:r>
-      <w:r>
-        <w:rPr>
-          <w:rFonts w:ascii="Fira Code" w:eastAsia="Times New Roman" w:hAnsi="Fira Code" w:cs="Fira Code"/>
-          <w:color w:val="001080"/>
-          <w:kern w:val="0"/>
-          <w:sz w:val="20"/>
-          <w:szCs w:val="20"/>
-          <w14:ligatures w14:val="none"/>
-        </w:rPr>
-        <w:t>tweets_subset</w:t>
+      <w:proofErr w:type="spellStart"/>
+      <w:r>
+        <w:rPr>
+          <w:rFonts w:ascii="Fira Code" w:eastAsia="Times New Roman" w:hAnsi="Fira Code" w:cs="Fira Code"/>
+          <w:color w:val="001080"/>
+          <w:kern w:val="0"/>
+          <w:sz w:val="20"/>
+          <w:szCs w:val="20"/>
+          <w14:ligatures w14:val="none"/>
+        </w:rPr>
+        <w:t>tweets_</w:t>
+      </w:r>
+      <w:proofErr w:type="gramStart"/>
+      <w:r>
+        <w:rPr>
+          <w:rFonts w:ascii="Fira Code" w:eastAsia="Times New Roman" w:hAnsi="Fira Code" w:cs="Fira Code"/>
+          <w:color w:val="001080"/>
+          <w:kern w:val="0"/>
+          <w:sz w:val="20"/>
+          <w:szCs w:val="20"/>
+          <w14:ligatures w14:val="none"/>
+        </w:rPr>
+        <w:t>subset</w:t>
       </w:r>
       <w:r>
         <w:rPr>
@@ -2503,6 +2910,8 @@
         </w:rPr>
         <w:t>merge</w:t>
       </w:r>
+      <w:proofErr w:type="spellEnd"/>
+      <w:proofErr w:type="gramEnd"/>
       <w:r>
         <w:rPr>
           <w:rFonts w:ascii="Fira Code" w:eastAsia="Times New Roman" w:hAnsi="Fira Code" w:cs="Fira Code"/>
@@ -2514,6 +2923,7 @@
         </w:rPr>
         <w:t>(</w:t>
       </w:r>
+      <w:proofErr w:type="spellStart"/>
       <w:r>
         <w:rPr>
           <w:rFonts w:ascii="Fira Code" w:eastAsia="Times New Roman" w:hAnsi="Fira Code" w:cs="Fira Code"/>
@@ -2525,6 +2935,7 @@
         </w:rPr>
         <w:t>county_coordinates</w:t>
       </w:r>
+      <w:proofErr w:type="spellEnd"/>
       <w:r>
         <w:rPr>
           <w:rFonts w:ascii="Fira Code" w:eastAsia="Times New Roman" w:hAnsi="Fira Code" w:cs="Fira Code"/>
@@ -2694,6 +3105,7 @@
           <w14:ligatures w14:val="none"/>
         </w:rPr>
       </w:pPr>
+      <w:proofErr w:type="spellStart"/>
       <w:r>
         <w:rPr>
           <w:rFonts w:ascii="Fira Code" w:eastAsia="Times New Roman" w:hAnsi="Fira Code" w:cs="Fira Code"/>
@@ -2705,6 +3117,7 @@
         </w:rPr>
         <w:t>tweets_subset</w:t>
       </w:r>
+      <w:proofErr w:type="spellEnd"/>
       <w:r>
         <w:rPr>
           <w:rFonts w:ascii="Fira Code" w:eastAsia="Times New Roman" w:hAnsi="Fira Code" w:cs="Fira Code"/>
@@ -2738,6 +3151,213 @@
         </w:rPr>
         <w:t xml:space="preserve"> </w:t>
       </w:r>
+      <w:proofErr w:type="spellStart"/>
+      <w:r>
+        <w:rPr>
+          <w:rFonts w:ascii="Fira Code" w:eastAsia="Times New Roman" w:hAnsi="Fira Code" w:cs="Fira Code"/>
+          <w:color w:val="001080"/>
+          <w:kern w:val="0"/>
+          <w:sz w:val="20"/>
+          <w:szCs w:val="20"/>
+          <w14:ligatures w14:val="none"/>
+        </w:rPr>
+        <w:t>tweets_</w:t>
+      </w:r>
+      <w:proofErr w:type="gramStart"/>
+      <w:r>
+        <w:rPr>
+          <w:rFonts w:ascii="Fira Code" w:eastAsia="Times New Roman" w:hAnsi="Fira Code" w:cs="Fira Code"/>
+          <w:color w:val="001080"/>
+          <w:kern w:val="0"/>
+          <w:sz w:val="20"/>
+          <w:szCs w:val="20"/>
+          <w14:ligatures w14:val="none"/>
+        </w:rPr>
+        <w:t>subset</w:t>
+      </w:r>
+      <w:r>
+        <w:rPr>
+          <w:rFonts w:ascii="Fira Code" w:eastAsia="Times New Roman" w:hAnsi="Fira Code" w:cs="Fira Code"/>
+          <w:color w:val="3B3B3B"/>
+          <w:kern w:val="0"/>
+          <w:sz w:val="20"/>
+          <w:szCs w:val="20"/>
+          <w14:ligatures w14:val="none"/>
+        </w:rPr>
+        <w:t>.</w:t>
+      </w:r>
+      <w:r>
+        <w:rPr>
+          <w:rFonts w:ascii="Fira Code" w:eastAsia="Times New Roman" w:hAnsi="Fira Code" w:cs="Fira Code"/>
+          <w:color w:val="795E26"/>
+          <w:kern w:val="0"/>
+          <w:sz w:val="20"/>
+          <w:szCs w:val="20"/>
+          <w14:ligatures w14:val="none"/>
+        </w:rPr>
+        <w:t>dropna</w:t>
+      </w:r>
+      <w:proofErr w:type="spellEnd"/>
+      <w:proofErr w:type="gramEnd"/>
+      <w:r>
+        <w:rPr>
+          <w:rFonts w:ascii="Fira Code" w:eastAsia="Times New Roman" w:hAnsi="Fira Code" w:cs="Fira Code"/>
+          <w:color w:val="3B3B3B"/>
+          <w:kern w:val="0"/>
+          <w:sz w:val="20"/>
+          <w:szCs w:val="20"/>
+          <w14:ligatures w14:val="none"/>
+        </w:rPr>
+        <w:t>(</w:t>
+      </w:r>
+      <w:r>
+        <w:rPr>
+          <w:rFonts w:ascii="Fira Code" w:eastAsia="Times New Roman" w:hAnsi="Fira Code" w:cs="Fira Code"/>
+          <w:color w:val="001080"/>
+          <w:kern w:val="0"/>
+          <w:sz w:val="20"/>
+          <w:szCs w:val="20"/>
+          <w14:ligatures w14:val="none"/>
+        </w:rPr>
+        <w:t>subset</w:t>
+      </w:r>
+      <w:r>
+        <w:rPr>
+          <w:rFonts w:ascii="Fira Code" w:eastAsia="Times New Roman" w:hAnsi="Fira Code" w:cs="Fira Code"/>
+          <w:color w:val="000000"/>
+          <w:kern w:val="0"/>
+          <w:sz w:val="20"/>
+          <w:szCs w:val="20"/>
+          <w14:ligatures w14:val="none"/>
+        </w:rPr>
+        <w:t>=</w:t>
+      </w:r>
+      <w:r>
+        <w:rPr>
+          <w:rFonts w:ascii="Fira Code" w:eastAsia="Times New Roman" w:hAnsi="Fira Code" w:cs="Fira Code"/>
+          <w:color w:val="3B3B3B"/>
+          <w:kern w:val="0"/>
+          <w:sz w:val="20"/>
+          <w:szCs w:val="20"/>
+          <w14:ligatures w14:val="none"/>
+        </w:rPr>
+        <w:t>[</w:t>
+      </w:r>
+      <w:r>
+        <w:rPr>
+          <w:rFonts w:ascii="Fira Code" w:eastAsia="Times New Roman" w:hAnsi="Fira Code" w:cs="Fira Code"/>
+          <w:color w:val="A31515"/>
+          <w:kern w:val="0"/>
+          <w:sz w:val="20"/>
+          <w:szCs w:val="20"/>
+          <w14:ligatures w14:val="none"/>
+        </w:rPr>
+        <w:t>'</w:t>
+      </w:r>
+      <w:proofErr w:type="spellStart"/>
+      <w:r>
+        <w:rPr>
+          <w:rFonts w:ascii="Fira Code" w:eastAsia="Times New Roman" w:hAnsi="Fira Code" w:cs="Fira Code"/>
+          <w:color w:val="A31515"/>
+          <w:kern w:val="0"/>
+          <w:sz w:val="20"/>
+          <w:szCs w:val="20"/>
+          <w14:ligatures w14:val="none"/>
+        </w:rPr>
+        <w:t>lat</w:t>
+      </w:r>
+      <w:proofErr w:type="spellEnd"/>
+      <w:r>
+        <w:rPr>
+          <w:rFonts w:ascii="Fira Code" w:eastAsia="Times New Roman" w:hAnsi="Fira Code" w:cs="Fira Code"/>
+          <w:color w:val="A31515"/>
+          <w:kern w:val="0"/>
+          <w:sz w:val="20"/>
+          <w:szCs w:val="20"/>
+          <w14:ligatures w14:val="none"/>
+        </w:rPr>
+        <w:t>'</w:t>
+      </w:r>
+      <w:r>
+        <w:rPr>
+          <w:rFonts w:ascii="Fira Code" w:eastAsia="Times New Roman" w:hAnsi="Fira Code" w:cs="Fira Code"/>
+          <w:color w:val="3B3B3B"/>
+          <w:kern w:val="0"/>
+          <w:sz w:val="20"/>
+          <w:szCs w:val="20"/>
+          <w14:ligatures w14:val="none"/>
+        </w:rPr>
+        <w:t xml:space="preserve">, </w:t>
+      </w:r>
+      <w:r>
+        <w:rPr>
+          <w:rFonts w:ascii="Fira Code" w:eastAsia="Times New Roman" w:hAnsi="Fira Code" w:cs="Fira Code"/>
+          <w:color w:val="A31515"/>
+          <w:kern w:val="0"/>
+          <w:sz w:val="20"/>
+          <w:szCs w:val="20"/>
+          <w14:ligatures w14:val="none"/>
+        </w:rPr>
+        <w:t>'</w:t>
+      </w:r>
+      <w:proofErr w:type="spellStart"/>
+      <w:r>
+        <w:rPr>
+          <w:rFonts w:ascii="Fira Code" w:eastAsia="Times New Roman" w:hAnsi="Fira Code" w:cs="Fira Code"/>
+          <w:color w:val="A31515"/>
+          <w:kern w:val="0"/>
+          <w:sz w:val="20"/>
+          <w:szCs w:val="20"/>
+          <w14:ligatures w14:val="none"/>
+        </w:rPr>
+        <w:t>lon</w:t>
+      </w:r>
+      <w:proofErr w:type="spellEnd"/>
+      <w:r>
+        <w:rPr>
+          <w:rFonts w:ascii="Fira Code" w:eastAsia="Times New Roman" w:hAnsi="Fira Code" w:cs="Fira Code"/>
+          <w:color w:val="A31515"/>
+          <w:kern w:val="0"/>
+          <w:sz w:val="20"/>
+          <w:szCs w:val="20"/>
+          <w14:ligatures w14:val="none"/>
+        </w:rPr>
+        <w:t>'</w:t>
+      </w:r>
+      <w:r>
+        <w:rPr>
+          <w:rFonts w:ascii="Fira Code" w:eastAsia="Times New Roman" w:hAnsi="Fira Code" w:cs="Fira Code"/>
+          <w:color w:val="3B3B3B"/>
+          <w:kern w:val="0"/>
+          <w:sz w:val="20"/>
+          <w:szCs w:val="20"/>
+          <w14:ligatures w14:val="none"/>
+        </w:rPr>
+        <w:t>])</w:t>
+      </w:r>
+    </w:p>
+    <w:p/>
+    <w:p>
+      <w:r>
+        <w:t xml:space="preserve">The last row ensures that we only consider rows that have a </w:t>
+      </w:r>
+      <w:proofErr w:type="spellStart"/>
+      <w:r>
+        <w:t>lat</w:t>
+      </w:r>
+      <w:proofErr w:type="spellEnd"/>
+      <w:r>
+        <w:t xml:space="preserve"> &amp; </w:t>
+      </w:r>
+      <w:proofErr w:type="spellStart"/>
+      <w:r>
+        <w:t>lon</w:t>
+      </w:r>
+      <w:proofErr w:type="spellEnd"/>
+      <w:r>
+        <w:t xml:space="preserve"> value, and drop all rows for which the merge wasn’t successful. If you now inspect the </w:t>
+      </w:r>
+      <w:proofErr w:type="spellStart"/>
       <w:r>
         <w:rPr>
           <w:rFonts w:ascii="Fira Code" w:eastAsia="Times New Roman" w:hAnsi="Fira Code" w:cs="Fira Code"/>
@@ -2749,146 +3369,36 @@
         </w:rPr>
         <w:t>tweets_subset</w:t>
       </w:r>
-      <w:r>
-        <w:rPr>
-          <w:rFonts w:ascii="Fira Code" w:eastAsia="Times New Roman" w:hAnsi="Fira Code" w:cs="Fira Code"/>
-          <w:color w:val="3B3B3B"/>
-          <w:kern w:val="0"/>
-          <w:sz w:val="20"/>
-          <w:szCs w:val="20"/>
-          <w14:ligatures w14:val="none"/>
-        </w:rPr>
-        <w:t>.</w:t>
-      </w:r>
-      <w:r>
-        <w:rPr>
-          <w:rFonts w:ascii="Fira Code" w:eastAsia="Times New Roman" w:hAnsi="Fira Code" w:cs="Fira Code"/>
-          <w:color w:val="795E26"/>
-          <w:kern w:val="0"/>
-          <w:sz w:val="20"/>
-          <w:szCs w:val="20"/>
-          <w14:ligatures w14:val="none"/>
-        </w:rPr>
-        <w:t>dropna</w:t>
-      </w:r>
-      <w:r>
-        <w:rPr>
-          <w:rFonts w:ascii="Fira Code" w:eastAsia="Times New Roman" w:hAnsi="Fira Code" w:cs="Fira Code"/>
-          <w:color w:val="3B3B3B"/>
-          <w:kern w:val="0"/>
-          <w:sz w:val="20"/>
-          <w:szCs w:val="20"/>
-          <w14:ligatures w14:val="none"/>
-        </w:rPr>
-        <w:t>(</w:t>
-      </w:r>
-      <w:r>
-        <w:rPr>
-          <w:rFonts w:ascii="Fira Code" w:eastAsia="Times New Roman" w:hAnsi="Fira Code" w:cs="Fira Code"/>
-          <w:color w:val="001080"/>
-          <w:kern w:val="0"/>
-          <w:sz w:val="20"/>
-          <w:szCs w:val="20"/>
-          <w14:ligatures w14:val="none"/>
-        </w:rPr>
-        <w:t>subset</w:t>
-      </w:r>
-      <w:r>
-        <w:rPr>
-          <w:rFonts w:ascii="Fira Code" w:eastAsia="Times New Roman" w:hAnsi="Fira Code" w:cs="Fira Code"/>
-          <w:color w:val="000000"/>
-          <w:kern w:val="0"/>
-          <w:sz w:val="20"/>
-          <w:szCs w:val="20"/>
-          <w14:ligatures w14:val="none"/>
-        </w:rPr>
-        <w:t>=</w:t>
-      </w:r>
-      <w:r>
-        <w:rPr>
-          <w:rFonts w:ascii="Fira Code" w:eastAsia="Times New Roman" w:hAnsi="Fira Code" w:cs="Fira Code"/>
-          <w:color w:val="3B3B3B"/>
-          <w:kern w:val="0"/>
-          <w:sz w:val="20"/>
-          <w:szCs w:val="20"/>
-          <w14:ligatures w14:val="none"/>
-        </w:rPr>
-        <w:t>[</w:t>
-      </w:r>
-      <w:r>
-        <w:rPr>
-          <w:rFonts w:ascii="Fira Code" w:eastAsia="Times New Roman" w:hAnsi="Fira Code" w:cs="Fira Code"/>
-          <w:color w:val="A31515"/>
-          <w:kern w:val="0"/>
-          <w:sz w:val="20"/>
-          <w:szCs w:val="20"/>
-          <w14:ligatures w14:val="none"/>
-        </w:rPr>
-        <w:t>'lat'</w:t>
-      </w:r>
-      <w:r>
-        <w:rPr>
-          <w:rFonts w:ascii="Fira Code" w:eastAsia="Times New Roman" w:hAnsi="Fira Code" w:cs="Fira Code"/>
-          <w:color w:val="3B3B3B"/>
-          <w:kern w:val="0"/>
-          <w:sz w:val="20"/>
-          <w:szCs w:val="20"/>
-          <w14:ligatures w14:val="none"/>
-        </w:rPr>
-        <w:t xml:space="preserve">, </w:t>
-      </w:r>
-      <w:r>
-        <w:rPr>
-          <w:rFonts w:ascii="Fira Code" w:eastAsia="Times New Roman" w:hAnsi="Fira Code" w:cs="Fira Code"/>
-          <w:color w:val="A31515"/>
-          <w:kern w:val="0"/>
-          <w:sz w:val="20"/>
-          <w:szCs w:val="20"/>
-          <w14:ligatures w14:val="none"/>
-        </w:rPr>
-        <w:t>'lon'</w:t>
-      </w:r>
-      <w:r>
-        <w:rPr>
-          <w:rFonts w:ascii="Fira Code" w:eastAsia="Times New Roman" w:hAnsi="Fira Code" w:cs="Fira Code"/>
-          <w:color w:val="3B3B3B"/>
-          <w:kern w:val="0"/>
-          <w:sz w:val="20"/>
-          <w:szCs w:val="20"/>
-          <w14:ligatures w14:val="none"/>
-        </w:rPr>
-        <w:t>])</w:t>
-      </w:r>
-    </w:p>
-    <w:p/>
-    <w:p>
-      <w:r>
-        <w:t xml:space="preserve">The last row ensures that we only consider rows that have a lat &amp; lon value, and drop all rows for which the merge wasn’t successful. If you now inspect the </w:t>
-      </w:r>
-      <w:r>
-        <w:rPr>
-          <w:rFonts w:ascii="Fira Code" w:eastAsia="Times New Roman" w:hAnsi="Fira Code" w:cs="Fira Code"/>
-          <w:color w:val="001080"/>
-          <w:kern w:val="0"/>
-          <w:sz w:val="20"/>
-          <w:szCs w:val="20"/>
-          <w14:ligatures w14:val="none"/>
-        </w:rPr>
-        <w:t>tweets_subset</w:t>
-      </w:r>
-      <w:r>
-        <w:rPr>
-          <w:rFonts w:ascii="Fira Code" w:eastAsia="Times New Roman" w:hAnsi="Fira Code" w:cs="Fira Code"/>
-          <w:color w:val="3B3B3B"/>
-          <w:kern w:val="0"/>
-          <w:sz w:val="20"/>
-          <w:szCs w:val="20"/>
-          <w14:ligatures w14:val="none"/>
-        </w:rPr>
-        <w:t xml:space="preserve"> </w:t>
-      </w:r>
-      <w:r>
-        <w:t>variable, the DF should still have 9671 rows, but reach row should have two more columns: lat and lon coordinates.</w:t>
+      <w:proofErr w:type="spellEnd"/>
+      <w:r>
+        <w:rPr>
+          <w:rFonts w:ascii="Fira Code" w:eastAsia="Times New Roman" w:hAnsi="Fira Code" w:cs="Fira Code"/>
+          <w:color w:val="3B3B3B"/>
+          <w:kern w:val="0"/>
+          <w:sz w:val="20"/>
+          <w:szCs w:val="20"/>
+          <w14:ligatures w14:val="none"/>
+        </w:rPr>
+        <w:t xml:space="preserve"> </w:t>
+      </w:r>
+      <w:r>
+        <w:t xml:space="preserve">variable, the DF should still have 9671 rows, but reach row should have two more columns: </w:t>
+      </w:r>
+      <w:proofErr w:type="spellStart"/>
+      <w:r>
+        <w:t>lat</w:t>
+      </w:r>
+      <w:proofErr w:type="spellEnd"/>
+      <w:r>
+        <w:t xml:space="preserve"> and </w:t>
+      </w:r>
+      <w:proofErr w:type="spellStart"/>
+      <w:r>
+        <w:t>lon</w:t>
+      </w:r>
+      <w:proofErr w:type="spellEnd"/>
+      <w:r>
+        <w:t xml:space="preserve"> coordinates.</w:t>
       </w:r>
     </w:p>
     <w:p/>
@@ -2910,10 +3420,26 @@
     <w:p/>
     <w:p>
       <w:r>
-        <w:t>To load the NOAA CPC dataset, we use the xarray package that provides functionalities specific to the Net</w:t>
-      </w:r>
-      <w:r>
-        <w:t>CDF data format. The code is very similar to what we’re used to when working with the Pandas library:</w:t>
+        <w:t xml:space="preserve">To load the NOAA CPC dataset, we use the </w:t>
+      </w:r>
+      <w:proofErr w:type="spellStart"/>
+      <w:r>
+        <w:t>xarray</w:t>
+      </w:r>
+      <w:proofErr w:type="spellEnd"/>
+      <w:r>
+        <w:t xml:space="preserve"> package that provides functionalities specific to the </w:t>
+      </w:r>
+      <w:proofErr w:type="spellStart"/>
+      <w:r>
+        <w:t>Net</w:t>
+      </w:r>
+      <w:r>
+        <w:t>CDF</w:t>
+      </w:r>
+      <w:proofErr w:type="spellEnd"/>
+      <w:r>
+        <w:t xml:space="preserve"> data format. The code is very similar to what we’re used to when working with the Pandas library:</w:t>
       </w:r>
     </w:p>
     <w:p/>
@@ -2931,6 +3457,7 @@
           <w14:ligatures w14:val="none"/>
         </w:rPr>
       </w:pPr>
+      <w:proofErr w:type="spellStart"/>
       <w:r>
         <w:rPr>
           <w:rFonts w:ascii="Fira Code" w:eastAsia="Times New Roman" w:hAnsi="Fira Code" w:cs="Fira Code"/>
@@ -2943,6 +3470,7 @@
         <w:lastRenderedPageBreak/>
         <w:t>noaa_cpc_dataset</w:t>
       </w:r>
+      <w:proofErr w:type="spellEnd"/>
       <w:r>
         <w:rPr>
           <w:rFonts w:ascii="Fira Code" w:eastAsia="Times New Roman" w:hAnsi="Fira Code" w:cs="Fira Code"/>
@@ -2976,6 +3504,7 @@
         </w:rPr>
         <w:t xml:space="preserve"> </w:t>
       </w:r>
+      <w:proofErr w:type="gramStart"/>
       <w:r>
         <w:rPr>
           <w:rFonts w:ascii="Fira Code" w:eastAsia="Times New Roman" w:hAnsi="Fira Code" w:cs="Fira Code"/>
@@ -2996,7 +3525,19 @@
           <w:szCs w:val="20"/>
           <w14:ligatures w14:val="none"/>
         </w:rPr>
-        <w:t>.open_dataset(</w:t>
+        <w:t>.open</w:t>
+      </w:r>
+      <w:proofErr w:type="gramEnd"/>
+      <w:r>
+        <w:rPr>
+          <w:rFonts w:ascii="Fira Code" w:eastAsia="Times New Roman" w:hAnsi="Fira Code" w:cs="Fira Code"/>
+          <w:color w:val="3B3B3B"/>
+          <w:kern w:val="0"/>
+          <w:sz w:val="20"/>
+          <w:szCs w:val="20"/>
+          <w14:ligatures w14:val="none"/>
+        </w:rPr>
+        <w:t>_dataset(</w:t>
       </w:r>
       <w:r>
         <w:rPr>
@@ -3129,6 +3670,7 @@
       <w:r>
         <w:t xml:space="preserve">Now we have access to the precipitation values through the </w:t>
       </w:r>
+      <w:proofErr w:type="spellStart"/>
       <w:r>
         <w:rPr>
           <w:rFonts w:ascii="Fira Code" w:eastAsia="Times New Roman" w:hAnsi="Fira Code" w:cs="Fira Code"/>
@@ -3140,31 +3682,58 @@
         </w:rPr>
         <w:t>noaa_cpc_dataset</w:t>
       </w:r>
+      <w:proofErr w:type="spellEnd"/>
       <w:r>
         <w:t xml:space="preserve"> object. While the object also stores a lot of meta data, the </w:t>
       </w:r>
-      <w:r>
-        <w:rPr>
-          <w:rFonts w:ascii="Fira Code" w:eastAsia="Times New Roman" w:hAnsi="Fira Code" w:cs="Fira Code"/>
-          <w:color w:val="001080"/>
-          <w:kern w:val="0"/>
-          <w:sz w:val="20"/>
-          <w:szCs w:val="20"/>
-          <w14:ligatures w14:val="none"/>
-        </w:rPr>
-        <w:t>noaa_cpc_dataset</w:t>
-      </w:r>
-      <w:r>
-        <w:rPr>
-          <w:rFonts w:ascii="Fira Code" w:eastAsia="Times New Roman" w:hAnsi="Fira Code" w:cs="Fira Code"/>
-          <w:color w:val="3B3B3B"/>
-          <w:kern w:val="0"/>
-          <w:sz w:val="20"/>
-          <w:szCs w:val="20"/>
-          <w14:ligatures w14:val="none"/>
-        </w:rPr>
-        <w:t>.precip.values</w:t>
-      </w:r>
+      <w:proofErr w:type="spellStart"/>
+      <w:r>
+        <w:rPr>
+          <w:rFonts w:ascii="Fira Code" w:eastAsia="Times New Roman" w:hAnsi="Fira Code" w:cs="Fira Code"/>
+          <w:color w:val="001080"/>
+          <w:kern w:val="0"/>
+          <w:sz w:val="20"/>
+          <w:szCs w:val="20"/>
+          <w14:ligatures w14:val="none"/>
+        </w:rPr>
+        <w:t>noaa_cpc_</w:t>
+      </w:r>
+      <w:proofErr w:type="gramStart"/>
+      <w:r>
+        <w:rPr>
+          <w:rFonts w:ascii="Fira Code" w:eastAsia="Times New Roman" w:hAnsi="Fira Code" w:cs="Fira Code"/>
+          <w:color w:val="001080"/>
+          <w:kern w:val="0"/>
+          <w:sz w:val="20"/>
+          <w:szCs w:val="20"/>
+          <w14:ligatures w14:val="none"/>
+        </w:rPr>
+        <w:t>dataset</w:t>
+      </w:r>
+      <w:r>
+        <w:rPr>
+          <w:rFonts w:ascii="Fira Code" w:eastAsia="Times New Roman" w:hAnsi="Fira Code" w:cs="Fira Code"/>
+          <w:color w:val="3B3B3B"/>
+          <w:kern w:val="0"/>
+          <w:sz w:val="20"/>
+          <w:szCs w:val="20"/>
+          <w14:ligatures w14:val="none"/>
+        </w:rPr>
+        <w:t>.precip</w:t>
+      </w:r>
+      <w:proofErr w:type="gramEnd"/>
+      <w:r>
+        <w:rPr>
+          <w:rFonts w:ascii="Fira Code" w:eastAsia="Times New Roman" w:hAnsi="Fira Code" w:cs="Fira Code"/>
+          <w:color w:val="3B3B3B"/>
+          <w:kern w:val="0"/>
+          <w:sz w:val="20"/>
+          <w:szCs w:val="20"/>
+          <w14:ligatures w14:val="none"/>
+        </w:rPr>
+        <w:t>.values</w:t>
+      </w:r>
+      <w:proofErr w:type="spellEnd"/>
       <w:r>
         <w:rPr>
           <w:rFonts w:ascii="Fira Code" w:eastAsia="Times New Roman" w:hAnsi="Fira Code" w:cs="Fira Code"/>
@@ -3254,6 +3823,7 @@
       <w:r>
         <w:t xml:space="preserve">contains one row of the </w:t>
       </w:r>
+      <w:proofErr w:type="spellStart"/>
       <w:r>
         <w:rPr>
           <w:rFonts w:ascii="Fira Code" w:eastAsia="Times New Roman" w:hAnsi="Fira Code" w:cs="Fira Code"/>
@@ -3265,6 +3835,7 @@
         </w:rPr>
         <w:t>tweets_subset</w:t>
       </w:r>
+      <w:proofErr w:type="spellEnd"/>
       <w:r>
         <w:rPr>
           <w:rFonts w:ascii="Fira Code" w:eastAsia="Times New Roman" w:hAnsi="Fira Code" w:cs="Fira Code"/>
@@ -3309,7 +3880,31 @@
           <w:szCs w:val="20"/>
           <w14:ligatures w14:val="none"/>
         </w:rPr>
-        <w:t># compute the array index for the day of the year</w:t>
+        <w:t xml:space="preserve"># </w:t>
+      </w:r>
+      <w:proofErr w:type="gramStart"/>
+      <w:r>
+        <w:rPr>
+          <w:rFonts w:ascii="Fira Code" w:eastAsia="Times New Roman" w:hAnsi="Fira Code" w:cs="Fira Code"/>
+          <w:color w:val="008000"/>
+          <w:kern w:val="0"/>
+          <w:sz w:val="20"/>
+          <w:szCs w:val="20"/>
+          <w14:ligatures w14:val="none"/>
+        </w:rPr>
+        <w:t>compute</w:t>
+      </w:r>
+      <w:proofErr w:type="gramEnd"/>
+      <w:r>
+        <w:rPr>
+          <w:rFonts w:ascii="Fira Code" w:eastAsia="Times New Roman" w:hAnsi="Fira Code" w:cs="Fira Code"/>
+          <w:color w:val="008000"/>
+          <w:kern w:val="0"/>
+          <w:sz w:val="20"/>
+          <w:szCs w:val="20"/>
+          <w14:ligatures w14:val="none"/>
+        </w:rPr>
+        <w:t xml:space="preserve"> the array index for the day of the year</w:t>
       </w:r>
     </w:p>
     <w:p>
@@ -3326,6 +3921,7 @@
           <w14:ligatures w14:val="none"/>
         </w:rPr>
       </w:pPr>
+      <w:proofErr w:type="spellStart"/>
       <w:r>
         <w:rPr>
           <w:rFonts w:ascii="Fira Code" w:eastAsia="Times New Roman" w:hAnsi="Fira Code" w:cs="Fira Code"/>
@@ -3337,6 +3933,7 @@
         </w:rPr>
         <w:t>day_idx</w:t>
       </w:r>
+      <w:proofErr w:type="spellEnd"/>
       <w:r>
         <w:rPr>
           <w:rFonts w:ascii="Fira Code" w:eastAsia="Times New Roman" w:hAnsi="Fira Code" w:cs="Fira Code"/>
@@ -3370,6 +3967,8 @@
         </w:rPr>
         <w:t xml:space="preserve"> </w:t>
       </w:r>
+      <w:proofErr w:type="spellStart"/>
+      <w:proofErr w:type="gramStart"/>
       <w:r>
         <w:rPr>
           <w:rFonts w:ascii="Fira Code" w:eastAsia="Times New Roman" w:hAnsi="Fira Code" w:cs="Fira Code"/>
@@ -3403,6 +4002,8 @@
         </w:rPr>
         <w:t>strptime</w:t>
       </w:r>
+      <w:proofErr w:type="spellEnd"/>
+      <w:proofErr w:type="gramEnd"/>
       <w:r>
         <w:rPr>
           <w:rFonts w:ascii="Fira Code" w:eastAsia="Times New Roman" w:hAnsi="Fira Code" w:cs="Fira Code"/>
@@ -3414,6 +4015,7 @@
         </w:rPr>
         <w:t>(</w:t>
       </w:r>
+      <w:proofErr w:type="spellStart"/>
       <w:r>
         <w:rPr>
           <w:rFonts w:ascii="Fira Code" w:eastAsia="Times New Roman" w:hAnsi="Fira Code" w:cs="Fira Code"/>
@@ -3434,7 +4036,19 @@
           <w:szCs w:val="20"/>
           <w14:ligatures w14:val="none"/>
         </w:rPr>
-        <w:t xml:space="preserve">.date, </w:t>
+        <w:t>.date</w:t>
+      </w:r>
+      <w:proofErr w:type="spellEnd"/>
+      <w:r>
+        <w:rPr>
+          <w:rFonts w:ascii="Fira Code" w:eastAsia="Times New Roman" w:hAnsi="Fira Code" w:cs="Fira Code"/>
+          <w:color w:val="3B3B3B"/>
+          <w:kern w:val="0"/>
+          <w:sz w:val="20"/>
+          <w:szCs w:val="20"/>
+          <w14:ligatures w14:val="none"/>
+        </w:rPr>
+        <w:t xml:space="preserve">, </w:t>
       </w:r>
       <w:r>
         <w:rPr>
@@ -3495,6 +4109,8 @@
           <w14:ligatures w14:val="none"/>
         </w:rPr>
       </w:pPr>
+      <w:proofErr w:type="spellStart"/>
+      <w:proofErr w:type="gramStart"/>
       <w:r>
         <w:rPr>
           <w:rFonts w:ascii="Fira Code" w:eastAsia="Times New Roman" w:hAnsi="Fira Code" w:cs="Fira Code"/>
@@ -3506,17 +4122,31 @@
         </w:rPr>
         <w:t>timetuple</w:t>
       </w:r>
-      <w:r>
-        <w:rPr>
-          <w:rFonts w:ascii="Fira Code" w:eastAsia="Times New Roman" w:hAnsi="Fira Code" w:cs="Fira Code"/>
-          <w:color w:val="3B3B3B"/>
-          <w:kern w:val="0"/>
-          <w:sz w:val="20"/>
-          <w:szCs w:val="20"/>
-          <w14:ligatures w14:val="none"/>
-        </w:rPr>
-        <w:t>().</w:t>
-      </w:r>
+      <w:proofErr w:type="spellEnd"/>
+      <w:r>
+        <w:rPr>
+          <w:rFonts w:ascii="Fira Code" w:eastAsia="Times New Roman" w:hAnsi="Fira Code" w:cs="Fira Code"/>
+          <w:color w:val="3B3B3B"/>
+          <w:kern w:val="0"/>
+          <w:sz w:val="20"/>
+          <w:szCs w:val="20"/>
+          <w14:ligatures w14:val="none"/>
+        </w:rPr>
+        <w:t>(</w:t>
+      </w:r>
+      <w:proofErr w:type="gramEnd"/>
+      <w:r>
+        <w:rPr>
+          <w:rFonts w:ascii="Fira Code" w:eastAsia="Times New Roman" w:hAnsi="Fira Code" w:cs="Fira Code"/>
+          <w:color w:val="3B3B3B"/>
+          <w:kern w:val="0"/>
+          <w:sz w:val="20"/>
+          <w:szCs w:val="20"/>
+          <w14:ligatures w14:val="none"/>
+        </w:rPr>
+        <w:t>).</w:t>
+      </w:r>
+      <w:proofErr w:type="spellStart"/>
       <w:r>
         <w:rPr>
           <w:rFonts w:ascii="Fira Code" w:eastAsia="Times New Roman" w:hAnsi="Fira Code" w:cs="Fira Code"/>
@@ -3528,6 +4158,7 @@
         </w:rPr>
         <w:t>tm_yday</w:t>
       </w:r>
+      <w:proofErr w:type="spellEnd"/>
       <w:r>
         <w:rPr>
           <w:rFonts w:ascii="Fira Code" w:eastAsia="Times New Roman" w:hAnsi="Fira Code" w:cs="Fira Code"/>
@@ -3578,6 +4209,7 @@
       <w:r>
         <w:t xml:space="preserve">Here, we initialize a new datetime object using the </w:t>
       </w:r>
+      <w:proofErr w:type="spellStart"/>
       <w:r>
         <w:rPr>
           <w:rFonts w:ascii="Fira Code" w:eastAsia="Times New Roman" w:hAnsi="Fira Code" w:cs="Fira Code"/>
@@ -3589,9 +4221,12 @@
         </w:rPr>
         <w:t>strptime</w:t>
       </w:r>
+      <w:proofErr w:type="spellEnd"/>
       <w:r>
         <w:t xml:space="preserve"> constructor. This allows us to create a datetime object from a string of the format “2022-05-27”. Next, we use the </w:t>
       </w:r>
+      <w:proofErr w:type="spellStart"/>
+      <w:proofErr w:type="gramStart"/>
       <w:r>
         <w:rPr>
           <w:rFonts w:ascii="Fira Code" w:eastAsia="Times New Roman" w:hAnsi="Fira Code" w:cs="Fira Code"/>
@@ -3603,16 +4238,29 @@
         </w:rPr>
         <w:t>timetuple</w:t>
       </w:r>
-      <w:r>
-        <w:rPr>
-          <w:rFonts w:ascii="Fira Code" w:eastAsia="Times New Roman" w:hAnsi="Fira Code" w:cs="Fira Code"/>
-          <w:color w:val="3B3B3B"/>
-          <w:kern w:val="0"/>
-          <w:sz w:val="20"/>
-          <w:szCs w:val="20"/>
-          <w14:ligatures w14:val="none"/>
-        </w:rPr>
-        <w:t>()</w:t>
+      <w:proofErr w:type="spellEnd"/>
+      <w:r>
+        <w:rPr>
+          <w:rFonts w:ascii="Fira Code" w:eastAsia="Times New Roman" w:hAnsi="Fira Code" w:cs="Fira Code"/>
+          <w:color w:val="3B3B3B"/>
+          <w:kern w:val="0"/>
+          <w:sz w:val="20"/>
+          <w:szCs w:val="20"/>
+          <w14:ligatures w14:val="none"/>
+        </w:rPr>
+        <w:t>(</w:t>
+      </w:r>
+      <w:proofErr w:type="gramEnd"/>
+      <w:r>
+        <w:rPr>
+          <w:rFonts w:ascii="Fira Code" w:eastAsia="Times New Roman" w:hAnsi="Fira Code" w:cs="Fira Code"/>
+          <w:color w:val="3B3B3B"/>
+          <w:kern w:val="0"/>
+          <w:sz w:val="20"/>
+          <w:szCs w:val="20"/>
+          <w14:ligatures w14:val="none"/>
+        </w:rPr>
+        <w:t>)</w:t>
       </w:r>
       <w:r>
         <w:rPr>
@@ -3634,6 +4282,7 @@
       <w:r>
         <w:t xml:space="preserve"> many helpful values for working with time. Out of the lot, we select the </w:t>
       </w:r>
+      <w:proofErr w:type="spellStart"/>
       <w:r>
         <w:rPr>
           <w:rFonts w:ascii="Fira Code" w:eastAsia="Times New Roman" w:hAnsi="Fira Code" w:cs="Fira Code"/>
@@ -3656,6 +4305,7 @@
         </w:rPr>
         <w:t>day</w:t>
       </w:r>
+      <w:proofErr w:type="spellEnd"/>
       <w:r>
         <w:rPr>
           <w:rFonts w:ascii="Fira Code" w:eastAsia="Times New Roman" w:hAnsi="Fira Code" w:cs="Fira Code"/>
@@ -3715,6 +4365,7 @@
           <w:szCs w:val="20"/>
         </w:rPr>
       </w:pPr>
+      <w:proofErr w:type="spellStart"/>
       <w:r>
         <w:rPr>
           <w:rFonts w:ascii="Fira Code" w:hAnsi="Fira Code" w:cs="Fira Code"/>
@@ -3724,6 +4375,7 @@
         </w:rPr>
         <w:t>lon_values</w:t>
       </w:r>
+      <w:proofErr w:type="spellEnd"/>
       <w:r>
         <w:rPr>
           <w:rFonts w:ascii="Fira Code" w:hAnsi="Fira Code" w:cs="Fira Code"/>
@@ -3751,6 +4403,7 @@
         </w:rPr>
         <w:t xml:space="preserve"> </w:t>
       </w:r>
+      <w:proofErr w:type="spellStart"/>
       <w:r>
         <w:rPr>
           <w:rFonts w:ascii="Fira Code" w:hAnsi="Fira Code" w:cs="Fira Code"/>
@@ -3758,16 +4411,37 @@
           <w:sz w:val="20"/>
           <w:szCs w:val="20"/>
         </w:rPr>
-        <w:t>noaa_cpc_dataset</w:t>
-      </w:r>
+        <w:t>noaa_cpc_</w:t>
+      </w:r>
+      <w:proofErr w:type="gramStart"/>
       <w:r>
         <w:rPr>
           <w:rFonts w:ascii="Fira Code" w:hAnsi="Fira Code" w:cs="Fira Code"/>
-          <w:color w:val="3B3B3B"/>
-          <w:sz w:val="20"/>
-          <w:szCs w:val="20"/>
-        </w:rPr>
-        <w:t>.indexes[</w:t>
+          <w:color w:val="001080"/>
+          <w:sz w:val="20"/>
+          <w:szCs w:val="20"/>
+        </w:rPr>
+        <w:t>dataset</w:t>
+      </w:r>
+      <w:r>
+        <w:rPr>
+          <w:rFonts w:ascii="Fira Code" w:hAnsi="Fira Code" w:cs="Fira Code"/>
+          <w:color w:val="3B3B3B"/>
+          <w:sz w:val="20"/>
+          <w:szCs w:val="20"/>
+        </w:rPr>
+        <w:t>.indexes</w:t>
+      </w:r>
+      <w:proofErr w:type="spellEnd"/>
+      <w:proofErr w:type="gramEnd"/>
+      <w:r>
+        <w:rPr>
+          <w:rFonts w:ascii="Fira Code" w:hAnsi="Fira Code" w:cs="Fira Code"/>
+          <w:color w:val="3B3B3B"/>
+          <w:sz w:val="20"/>
+          <w:szCs w:val="20"/>
+        </w:rPr>
+        <w:t>[</w:t>
       </w:r>
       <w:r>
         <w:rPr>
@@ -3776,7 +4450,27 @@
           <w:sz w:val="20"/>
           <w:szCs w:val="20"/>
         </w:rPr>
-        <w:t>'lon'</w:t>
+        <w:t>'</w:t>
+      </w:r>
+      <w:proofErr w:type="spellStart"/>
+      <w:r>
+        <w:rPr>
+          <w:rFonts w:ascii="Fira Code" w:hAnsi="Fira Code" w:cs="Fira Code"/>
+          <w:color w:val="A31515"/>
+          <w:sz w:val="20"/>
+          <w:szCs w:val="20"/>
+        </w:rPr>
+        <w:t>lon</w:t>
+      </w:r>
+      <w:proofErr w:type="spellEnd"/>
+      <w:r>
+        <w:rPr>
+          <w:rFonts w:ascii="Fira Code" w:hAnsi="Fira Code" w:cs="Fira Code"/>
+          <w:color w:val="A31515"/>
+          <w:sz w:val="20"/>
+          <w:szCs w:val="20"/>
+        </w:rPr>
+        <w:t>'</w:t>
       </w:r>
       <w:r>
         <w:rPr>
@@ -3826,6 +4520,7 @@
         </w:rPr>
         <w:t xml:space="preserve"> </w:t>
       </w:r>
+      <w:proofErr w:type="spellStart"/>
       <w:r>
         <w:rPr>
           <w:rFonts w:ascii="Fira Code" w:hAnsi="Fira Code" w:cs="Fira Code"/>
@@ -3842,7 +4537,17 @@
           <w:sz w:val="20"/>
           <w:szCs w:val="20"/>
         </w:rPr>
-        <w:t xml:space="preserve">.lon </w:t>
+        <w:t>.lon</w:t>
+      </w:r>
+      <w:proofErr w:type="spellEnd"/>
+      <w:r>
+        <w:rPr>
+          <w:rFonts w:ascii="Fira Code" w:hAnsi="Fira Code" w:cs="Fira Code"/>
+          <w:color w:val="3B3B3B"/>
+          <w:sz w:val="20"/>
+          <w:szCs w:val="20"/>
+        </w:rPr>
+        <w:t xml:space="preserve"> </w:t>
       </w:r>
       <w:r>
         <w:rPr>
@@ -3946,6 +4651,7 @@
         </w:rPr>
         <w:t xml:space="preserve"> </w:t>
       </w:r>
+      <w:proofErr w:type="spellStart"/>
       <w:r>
         <w:rPr>
           <w:rFonts w:ascii="Fira Code" w:hAnsi="Fira Code" w:cs="Fira Code"/>
@@ -3962,7 +4668,17 @@
           <w:sz w:val="20"/>
           <w:szCs w:val="20"/>
         </w:rPr>
-        <w:t xml:space="preserve">.lon </w:t>
+        <w:t>.lon</w:t>
+      </w:r>
+      <w:proofErr w:type="spellEnd"/>
+      <w:r>
+        <w:rPr>
+          <w:rFonts w:ascii="Fira Code" w:hAnsi="Fira Code" w:cs="Fira Code"/>
+          <w:color w:val="3B3B3B"/>
+          <w:sz w:val="20"/>
+          <w:szCs w:val="20"/>
+        </w:rPr>
+        <w:t xml:space="preserve"> </w:t>
       </w:r>
       <w:r>
         <w:rPr>
@@ -4096,6 +4812,7 @@
         </w:rPr>
         <w:t xml:space="preserve"> </w:t>
       </w:r>
+      <w:proofErr w:type="spellStart"/>
       <w:r>
         <w:rPr>
           <w:rFonts w:ascii="Fira Code" w:hAnsi="Fira Code" w:cs="Fira Code"/>
@@ -4114,6 +4831,7 @@
         </w:rPr>
         <w:t>.lon</w:t>
       </w:r>
+      <w:proofErr w:type="spellEnd"/>
     </w:p>
     <w:p>
       <w:pPr>
@@ -4171,6 +4889,8 @@
         </w:rPr>
         <w:t xml:space="preserve"> </w:t>
       </w:r>
+      <w:proofErr w:type="spellStart"/>
+      <w:proofErr w:type="gramStart"/>
       <w:r>
         <w:rPr>
           <w:rFonts w:ascii="Fira Code" w:hAnsi="Fira Code" w:cs="Fira Code"/>
@@ -4187,17 +4907,30 @@
           <w:sz w:val="20"/>
           <w:szCs w:val="20"/>
         </w:rPr>
-        <w:t>.abs(</w:t>
-      </w:r>
+        <w:t>.abs</w:t>
+      </w:r>
+      <w:proofErr w:type="spellEnd"/>
       <w:r>
         <w:rPr>
           <w:rFonts w:ascii="Fira Code" w:hAnsi="Fira Code" w:cs="Fira Code"/>
+          <w:color w:val="3B3B3B"/>
+          <w:sz w:val="20"/>
+          <w:szCs w:val="20"/>
+        </w:rPr>
+        <w:t>(</w:t>
+      </w:r>
+      <w:proofErr w:type="spellStart"/>
+      <w:proofErr w:type="gramEnd"/>
+      <w:r>
+        <w:rPr>
+          <w:rFonts w:ascii="Fira Code" w:hAnsi="Fira Code" w:cs="Fira Code"/>
           <w:color w:val="001080"/>
           <w:sz w:val="20"/>
           <w:szCs w:val="20"/>
         </w:rPr>
         <w:t>lon_values</w:t>
       </w:r>
+      <w:proofErr w:type="spellEnd"/>
       <w:r>
         <w:rPr>
           <w:rFonts w:ascii="Fira Code" w:hAnsi="Fira Code" w:cs="Fira Code"/>
@@ -4241,7 +4974,27 @@
           <w:sz w:val="20"/>
           <w:szCs w:val="20"/>
         </w:rPr>
-        <w:t>).argmin()</w:t>
+        <w:t>).</w:t>
+      </w:r>
+      <w:proofErr w:type="spellStart"/>
+      <w:r>
+        <w:rPr>
+          <w:rFonts w:ascii="Fira Code" w:hAnsi="Fira Code" w:cs="Fira Code"/>
+          <w:color w:val="3B3B3B"/>
+          <w:sz w:val="20"/>
+          <w:szCs w:val="20"/>
+        </w:rPr>
+        <w:t>argmin</w:t>
+      </w:r>
+      <w:proofErr w:type="spellEnd"/>
+      <w:r>
+        <w:rPr>
+          <w:rFonts w:ascii="Fira Code" w:hAnsi="Fira Code" w:cs="Fira Code"/>
+          <w:color w:val="3B3B3B"/>
+          <w:sz w:val="20"/>
+          <w:szCs w:val="20"/>
+        </w:rPr>
+        <w:t>()</w:t>
       </w:r>
     </w:p>
     <w:p/>
@@ -4313,6 +5066,7 @@
         </w:rPr>
         <w:t xml:space="preserve">  </w:t>
       </w:r>
+      <w:proofErr w:type="spellStart"/>
       <w:r>
         <w:rPr>
           <w:rFonts w:ascii="Fira Code" w:eastAsia="Times New Roman" w:hAnsi="Fira Code" w:cs="Fira Code"/>
@@ -4324,6 +5078,7 @@
         </w:rPr>
         <w:t>lat_values</w:t>
       </w:r>
+      <w:proofErr w:type="spellEnd"/>
       <w:r>
         <w:rPr>
           <w:rFonts w:ascii="Fira Code" w:eastAsia="Times New Roman" w:hAnsi="Fira Code" w:cs="Fira Code"/>
@@ -4357,27 +5112,53 @@
         </w:rPr>
         <w:t xml:space="preserve"> </w:t>
       </w:r>
-      <w:r>
-        <w:rPr>
-          <w:rFonts w:ascii="Fira Code" w:eastAsia="Times New Roman" w:hAnsi="Fira Code" w:cs="Fira Code"/>
-          <w:color w:val="001080"/>
-          <w:kern w:val="0"/>
-          <w:sz w:val="20"/>
-          <w:szCs w:val="20"/>
-          <w14:ligatures w14:val="none"/>
-        </w:rPr>
-        <w:t>noaa_cpc_dataset</w:t>
-      </w:r>
-      <w:r>
-        <w:rPr>
-          <w:rFonts w:ascii="Fira Code" w:eastAsia="Times New Roman" w:hAnsi="Fira Code" w:cs="Fira Code"/>
-          <w:color w:val="3B3B3B"/>
-          <w:kern w:val="0"/>
-          <w:sz w:val="20"/>
-          <w:szCs w:val="20"/>
-          <w14:ligatures w14:val="none"/>
-        </w:rPr>
-        <w:t>.indexes[</w:t>
+      <w:proofErr w:type="spellStart"/>
+      <w:r>
+        <w:rPr>
+          <w:rFonts w:ascii="Fira Code" w:eastAsia="Times New Roman" w:hAnsi="Fira Code" w:cs="Fira Code"/>
+          <w:color w:val="001080"/>
+          <w:kern w:val="0"/>
+          <w:sz w:val="20"/>
+          <w:szCs w:val="20"/>
+          <w14:ligatures w14:val="none"/>
+        </w:rPr>
+        <w:t>noaa_cpc_</w:t>
+      </w:r>
+      <w:proofErr w:type="gramStart"/>
+      <w:r>
+        <w:rPr>
+          <w:rFonts w:ascii="Fira Code" w:eastAsia="Times New Roman" w:hAnsi="Fira Code" w:cs="Fira Code"/>
+          <w:color w:val="001080"/>
+          <w:kern w:val="0"/>
+          <w:sz w:val="20"/>
+          <w:szCs w:val="20"/>
+          <w14:ligatures w14:val="none"/>
+        </w:rPr>
+        <w:t>dataset</w:t>
+      </w:r>
+      <w:r>
+        <w:rPr>
+          <w:rFonts w:ascii="Fira Code" w:eastAsia="Times New Roman" w:hAnsi="Fira Code" w:cs="Fira Code"/>
+          <w:color w:val="3B3B3B"/>
+          <w:kern w:val="0"/>
+          <w:sz w:val="20"/>
+          <w:szCs w:val="20"/>
+          <w14:ligatures w14:val="none"/>
+        </w:rPr>
+        <w:t>.indexes</w:t>
+      </w:r>
+      <w:proofErr w:type="spellEnd"/>
+      <w:proofErr w:type="gramEnd"/>
+      <w:r>
+        <w:rPr>
+          <w:rFonts w:ascii="Fira Code" w:eastAsia="Times New Roman" w:hAnsi="Fira Code" w:cs="Fira Code"/>
+          <w:color w:val="3B3B3B"/>
+          <w:kern w:val="0"/>
+          <w:sz w:val="20"/>
+          <w:szCs w:val="20"/>
+          <w14:ligatures w14:val="none"/>
+        </w:rPr>
+        <w:t>[</w:t>
       </w:r>
       <w:r>
         <w:rPr>
@@ -4388,7 +5169,31 @@
           <w:szCs w:val="20"/>
           <w14:ligatures w14:val="none"/>
         </w:rPr>
-        <w:t>'lat'</w:t>
+        <w:t>'</w:t>
+      </w:r>
+      <w:proofErr w:type="spellStart"/>
+      <w:r>
+        <w:rPr>
+          <w:rFonts w:ascii="Fira Code" w:eastAsia="Times New Roman" w:hAnsi="Fira Code" w:cs="Fira Code"/>
+          <w:color w:val="A31515"/>
+          <w:kern w:val="0"/>
+          <w:sz w:val="20"/>
+          <w:szCs w:val="20"/>
+          <w14:ligatures w14:val="none"/>
+        </w:rPr>
+        <w:t>lat</w:t>
+      </w:r>
+      <w:proofErr w:type="spellEnd"/>
+      <w:r>
+        <w:rPr>
+          <w:rFonts w:ascii="Fira Code" w:eastAsia="Times New Roman" w:hAnsi="Fira Code" w:cs="Fira Code"/>
+          <w:color w:val="A31515"/>
+          <w:kern w:val="0"/>
+          <w:sz w:val="20"/>
+          <w:szCs w:val="20"/>
+          <w14:ligatures w14:val="none"/>
+        </w:rPr>
+        <w:t>'</w:t>
       </w:r>
       <w:r>
         <w:rPr>
@@ -4481,6 +5286,8 @@
         </w:rPr>
         <w:t xml:space="preserve"> </w:t>
       </w:r>
+      <w:proofErr w:type="spellStart"/>
+      <w:proofErr w:type="gramStart"/>
       <w:r>
         <w:rPr>
           <w:rFonts w:ascii="Fira Code" w:eastAsia="Times New Roman" w:hAnsi="Fira Code" w:cs="Fira Code"/>
@@ -4501,8 +5308,22 @@
           <w:szCs w:val="20"/>
           <w14:ligatures w14:val="none"/>
         </w:rPr>
-        <w:t>.abs(</w:t>
-      </w:r>
+        <w:t>.abs</w:t>
+      </w:r>
+      <w:proofErr w:type="spellEnd"/>
+      <w:r>
+        <w:rPr>
+          <w:rFonts w:ascii="Fira Code" w:eastAsia="Times New Roman" w:hAnsi="Fira Code" w:cs="Fira Code"/>
+          <w:color w:val="3B3B3B"/>
+          <w:kern w:val="0"/>
+          <w:sz w:val="20"/>
+          <w:szCs w:val="20"/>
+          <w14:ligatures w14:val="none"/>
+        </w:rPr>
+        <w:t>(</w:t>
+      </w:r>
+      <w:proofErr w:type="spellStart"/>
+      <w:proofErr w:type="gramEnd"/>
       <w:r>
         <w:rPr>
           <w:rFonts w:ascii="Fira Code" w:eastAsia="Times New Roman" w:hAnsi="Fira Code" w:cs="Fira Code"/>
@@ -4514,6 +5335,7 @@
         </w:rPr>
         <w:t>lat_values</w:t>
       </w:r>
+      <w:proofErr w:type="spellEnd"/>
       <w:r>
         <w:rPr>
           <w:rFonts w:ascii="Fira Code" w:eastAsia="Times New Roman" w:hAnsi="Fira Code" w:cs="Fira Code"/>
@@ -4547,6 +5369,7 @@
         </w:rPr>
         <w:t xml:space="preserve"> </w:t>
       </w:r>
+      <w:proofErr w:type="spellStart"/>
       <w:r>
         <w:rPr>
           <w:rFonts w:ascii="Fira Code" w:eastAsia="Times New Roman" w:hAnsi="Fira Code" w:cs="Fira Code"/>
@@ -4567,7 +5390,43 @@
           <w:szCs w:val="20"/>
           <w14:ligatures w14:val="none"/>
         </w:rPr>
-        <w:t>.lat).argmin()</w:t>
+        <w:t>.lat</w:t>
+      </w:r>
+      <w:proofErr w:type="spellEnd"/>
+      <w:r>
+        <w:rPr>
+          <w:rFonts w:ascii="Fira Code" w:eastAsia="Times New Roman" w:hAnsi="Fira Code" w:cs="Fira Code"/>
+          <w:color w:val="3B3B3B"/>
+          <w:kern w:val="0"/>
+          <w:sz w:val="20"/>
+          <w:szCs w:val="20"/>
+          <w14:ligatures w14:val="none"/>
+        </w:rPr>
+        <w:t>).</w:t>
+      </w:r>
+      <w:proofErr w:type="spellStart"/>
+      <w:r>
+        <w:rPr>
+          <w:rFonts w:ascii="Fira Code" w:eastAsia="Times New Roman" w:hAnsi="Fira Code" w:cs="Fira Code"/>
+          <w:color w:val="3B3B3B"/>
+          <w:kern w:val="0"/>
+          <w:sz w:val="20"/>
+          <w:szCs w:val="20"/>
+          <w14:ligatures w14:val="none"/>
+        </w:rPr>
+        <w:t>argmin</w:t>
+      </w:r>
+      <w:proofErr w:type="spellEnd"/>
+      <w:r>
+        <w:rPr>
+          <w:rFonts w:ascii="Fira Code" w:eastAsia="Times New Roman" w:hAnsi="Fira Code" w:cs="Fira Code"/>
+          <w:color w:val="3B3B3B"/>
+          <w:kern w:val="0"/>
+          <w:sz w:val="20"/>
+          <w:szCs w:val="20"/>
+          <w14:ligatures w14:val="none"/>
+        </w:rPr>
+        <w:t>()</w:t>
       </w:r>
     </w:p>
     <w:p/>
@@ -4613,6 +5472,7 @@
         </w:rPr>
         <w:t xml:space="preserve"> </w:t>
       </w:r>
+      <w:proofErr w:type="spellStart"/>
       <w:r>
         <w:rPr>
           <w:rFonts w:ascii="Fira Code" w:eastAsia="Times New Roman" w:hAnsi="Fira Code" w:cs="Fira Code"/>
@@ -4624,6 +5484,7 @@
         </w:rPr>
         <w:t>precipitation_for_row</w:t>
       </w:r>
+      <w:proofErr w:type="spellEnd"/>
       <w:r>
         <w:rPr>
           <w:rFonts w:ascii="Fira Code" w:eastAsia="Times New Roman" w:hAnsi="Fira Code" w:cs="Fira Code"/>
@@ -4707,7 +5568,31 @@
           <w:szCs w:val="20"/>
           <w14:ligatures w14:val="none"/>
         </w:rPr>
-        <w:t># compute the array index for the day of the year</w:t>
+        <w:t xml:space="preserve"># </w:t>
+      </w:r>
+      <w:proofErr w:type="gramStart"/>
+      <w:r>
+        <w:rPr>
+          <w:rFonts w:ascii="Fira Code" w:eastAsia="Times New Roman" w:hAnsi="Fira Code" w:cs="Fira Code"/>
+          <w:color w:val="008000"/>
+          <w:kern w:val="0"/>
+          <w:sz w:val="20"/>
+          <w:szCs w:val="20"/>
+          <w14:ligatures w14:val="none"/>
+        </w:rPr>
+        <w:t>compute</w:t>
+      </w:r>
+      <w:proofErr w:type="gramEnd"/>
+      <w:r>
+        <w:rPr>
+          <w:rFonts w:ascii="Fira Code" w:eastAsia="Times New Roman" w:hAnsi="Fira Code" w:cs="Fira Code"/>
+          <w:color w:val="008000"/>
+          <w:kern w:val="0"/>
+          <w:sz w:val="20"/>
+          <w:szCs w:val="20"/>
+          <w14:ligatures w14:val="none"/>
+        </w:rPr>
+        <w:t xml:space="preserve"> the array index for the day of the year</w:t>
       </w:r>
     </w:p>
     <w:p>
@@ -4735,6 +5620,7 @@
         </w:rPr>
         <w:t xml:space="preserve">    </w:t>
       </w:r>
+      <w:proofErr w:type="spellStart"/>
       <w:r>
         <w:rPr>
           <w:rFonts w:ascii="Fira Code" w:eastAsia="Times New Roman" w:hAnsi="Fira Code" w:cs="Fira Code"/>
@@ -4746,6 +5632,7 @@
         </w:rPr>
         <w:t>day_idx</w:t>
       </w:r>
+      <w:proofErr w:type="spellEnd"/>
       <w:r>
         <w:rPr>
           <w:rFonts w:ascii="Fira Code" w:eastAsia="Times New Roman" w:hAnsi="Fira Code" w:cs="Fira Code"/>
@@ -4779,6 +5666,8 @@
         </w:rPr>
         <w:t xml:space="preserve"> </w:t>
       </w:r>
+      <w:proofErr w:type="spellStart"/>
+      <w:proofErr w:type="gramStart"/>
       <w:r>
         <w:rPr>
           <w:rFonts w:ascii="Fira Code" w:eastAsia="Times New Roman" w:hAnsi="Fira Code" w:cs="Fira Code"/>
@@ -4812,6 +5701,8 @@
         </w:rPr>
         <w:t>strptime</w:t>
       </w:r>
+      <w:proofErr w:type="spellEnd"/>
+      <w:proofErr w:type="gramEnd"/>
       <w:r>
         <w:rPr>
           <w:rFonts w:ascii="Fira Code" w:eastAsia="Times New Roman" w:hAnsi="Fira Code" w:cs="Fira Code"/>
@@ -4823,6 +5714,7 @@
         </w:rPr>
         <w:t>(</w:t>
       </w:r>
+      <w:proofErr w:type="spellStart"/>
       <w:r>
         <w:rPr>
           <w:rFonts w:ascii="Fira Code" w:eastAsia="Times New Roman" w:hAnsi="Fira Code" w:cs="Fira Code"/>
@@ -4843,7 +5735,19 @@
           <w:szCs w:val="20"/>
           <w14:ligatures w14:val="none"/>
         </w:rPr>
-        <w:t xml:space="preserve">.date, </w:t>
+        <w:t>.date</w:t>
+      </w:r>
+      <w:proofErr w:type="spellEnd"/>
+      <w:r>
+        <w:rPr>
+          <w:rFonts w:ascii="Fira Code" w:eastAsia="Times New Roman" w:hAnsi="Fira Code" w:cs="Fira Code"/>
+          <w:color w:val="3B3B3B"/>
+          <w:kern w:val="0"/>
+          <w:sz w:val="20"/>
+          <w:szCs w:val="20"/>
+          <w14:ligatures w14:val="none"/>
+        </w:rPr>
+        <w:t xml:space="preserve">, </w:t>
       </w:r>
       <w:r>
         <w:rPr>
@@ -4915,6 +5819,8 @@
         </w:rPr>
         <w:t xml:space="preserve">    </w:t>
       </w:r>
+      <w:proofErr w:type="spellStart"/>
+      <w:proofErr w:type="gramStart"/>
       <w:r>
         <w:rPr>
           <w:rFonts w:ascii="Fira Code" w:eastAsia="Times New Roman" w:hAnsi="Fira Code" w:cs="Fira Code"/>
@@ -4926,17 +5832,31 @@
         </w:rPr>
         <w:t>timetuple</w:t>
       </w:r>
-      <w:r>
-        <w:rPr>
-          <w:rFonts w:ascii="Fira Code" w:eastAsia="Times New Roman" w:hAnsi="Fira Code" w:cs="Fira Code"/>
-          <w:color w:val="3B3B3B"/>
-          <w:kern w:val="0"/>
-          <w:sz w:val="20"/>
-          <w:szCs w:val="20"/>
-          <w14:ligatures w14:val="none"/>
-        </w:rPr>
-        <w:t>().</w:t>
-      </w:r>
+      <w:proofErr w:type="spellEnd"/>
+      <w:r>
+        <w:rPr>
+          <w:rFonts w:ascii="Fira Code" w:eastAsia="Times New Roman" w:hAnsi="Fira Code" w:cs="Fira Code"/>
+          <w:color w:val="3B3B3B"/>
+          <w:kern w:val="0"/>
+          <w:sz w:val="20"/>
+          <w:szCs w:val="20"/>
+          <w14:ligatures w14:val="none"/>
+        </w:rPr>
+        <w:t>(</w:t>
+      </w:r>
+      <w:proofErr w:type="gramEnd"/>
+      <w:r>
+        <w:rPr>
+          <w:rFonts w:ascii="Fira Code" w:eastAsia="Times New Roman" w:hAnsi="Fira Code" w:cs="Fira Code"/>
+          <w:color w:val="3B3B3B"/>
+          <w:kern w:val="0"/>
+          <w:sz w:val="20"/>
+          <w:szCs w:val="20"/>
+          <w14:ligatures w14:val="none"/>
+        </w:rPr>
+        <w:t>).</w:t>
+      </w:r>
+      <w:proofErr w:type="spellStart"/>
       <w:r>
         <w:rPr>
           <w:rFonts w:ascii="Fira Code" w:eastAsia="Times New Roman" w:hAnsi="Fira Code" w:cs="Fira Code"/>
@@ -4948,6 +5868,7 @@
         </w:rPr>
         <w:t>tm_yday</w:t>
       </w:r>
+      <w:proofErr w:type="spellEnd"/>
       <w:r>
         <w:rPr>
           <w:rFonts w:ascii="Fira Code" w:eastAsia="Times New Roman" w:hAnsi="Fira Code" w:cs="Fira Code"/>
@@ -5070,6 +5991,7 @@
         </w:rPr>
         <w:t xml:space="preserve">    </w:t>
       </w:r>
+      <w:proofErr w:type="spellStart"/>
       <w:r>
         <w:rPr>
           <w:rFonts w:ascii="Fira Code" w:eastAsia="Times New Roman" w:hAnsi="Fira Code" w:cs="Fira Code"/>
@@ -5081,6 +6003,7 @@
         </w:rPr>
         <w:t>lon_values</w:t>
       </w:r>
+      <w:proofErr w:type="spellEnd"/>
       <w:r>
         <w:rPr>
           <w:rFonts w:ascii="Fira Code" w:eastAsia="Times New Roman" w:hAnsi="Fira Code" w:cs="Fira Code"/>
@@ -5114,27 +6037,53 @@
         </w:rPr>
         <w:t xml:space="preserve"> </w:t>
       </w:r>
-      <w:r>
-        <w:rPr>
-          <w:rFonts w:ascii="Fira Code" w:eastAsia="Times New Roman" w:hAnsi="Fira Code" w:cs="Fira Code"/>
-          <w:color w:val="001080"/>
-          <w:kern w:val="0"/>
-          <w:sz w:val="20"/>
-          <w:szCs w:val="20"/>
-          <w14:ligatures w14:val="none"/>
-        </w:rPr>
-        <w:t>noaa_cpc_dataset</w:t>
-      </w:r>
-      <w:r>
-        <w:rPr>
-          <w:rFonts w:ascii="Fira Code" w:eastAsia="Times New Roman" w:hAnsi="Fira Code" w:cs="Fira Code"/>
-          <w:color w:val="3B3B3B"/>
-          <w:kern w:val="0"/>
-          <w:sz w:val="20"/>
-          <w:szCs w:val="20"/>
-          <w14:ligatures w14:val="none"/>
-        </w:rPr>
-        <w:t>.indexes[</w:t>
+      <w:proofErr w:type="spellStart"/>
+      <w:r>
+        <w:rPr>
+          <w:rFonts w:ascii="Fira Code" w:eastAsia="Times New Roman" w:hAnsi="Fira Code" w:cs="Fira Code"/>
+          <w:color w:val="001080"/>
+          <w:kern w:val="0"/>
+          <w:sz w:val="20"/>
+          <w:szCs w:val="20"/>
+          <w14:ligatures w14:val="none"/>
+        </w:rPr>
+        <w:t>noaa_cpc_</w:t>
+      </w:r>
+      <w:proofErr w:type="gramStart"/>
+      <w:r>
+        <w:rPr>
+          <w:rFonts w:ascii="Fira Code" w:eastAsia="Times New Roman" w:hAnsi="Fira Code" w:cs="Fira Code"/>
+          <w:color w:val="001080"/>
+          <w:kern w:val="0"/>
+          <w:sz w:val="20"/>
+          <w:szCs w:val="20"/>
+          <w14:ligatures w14:val="none"/>
+        </w:rPr>
+        <w:t>dataset</w:t>
+      </w:r>
+      <w:r>
+        <w:rPr>
+          <w:rFonts w:ascii="Fira Code" w:eastAsia="Times New Roman" w:hAnsi="Fira Code" w:cs="Fira Code"/>
+          <w:color w:val="3B3B3B"/>
+          <w:kern w:val="0"/>
+          <w:sz w:val="20"/>
+          <w:szCs w:val="20"/>
+          <w14:ligatures w14:val="none"/>
+        </w:rPr>
+        <w:t>.indexes</w:t>
+      </w:r>
+      <w:proofErr w:type="spellEnd"/>
+      <w:proofErr w:type="gramEnd"/>
+      <w:r>
+        <w:rPr>
+          <w:rFonts w:ascii="Fira Code" w:eastAsia="Times New Roman" w:hAnsi="Fira Code" w:cs="Fira Code"/>
+          <w:color w:val="3B3B3B"/>
+          <w:kern w:val="0"/>
+          <w:sz w:val="20"/>
+          <w:szCs w:val="20"/>
+          <w14:ligatures w14:val="none"/>
+        </w:rPr>
+        <w:t>[</w:t>
       </w:r>
       <w:r>
         <w:rPr>
@@ -5145,7 +6094,31 @@
           <w:szCs w:val="20"/>
           <w14:ligatures w14:val="none"/>
         </w:rPr>
-        <w:t>'lon'</w:t>
+        <w:t>'</w:t>
+      </w:r>
+      <w:proofErr w:type="spellStart"/>
+      <w:r>
+        <w:rPr>
+          <w:rFonts w:ascii="Fira Code" w:eastAsia="Times New Roman" w:hAnsi="Fira Code" w:cs="Fira Code"/>
+          <w:color w:val="A31515"/>
+          <w:kern w:val="0"/>
+          <w:sz w:val="20"/>
+          <w:szCs w:val="20"/>
+          <w14:ligatures w14:val="none"/>
+        </w:rPr>
+        <w:t>lon</w:t>
+      </w:r>
+      <w:proofErr w:type="spellEnd"/>
+      <w:r>
+        <w:rPr>
+          <w:rFonts w:ascii="Fira Code" w:eastAsia="Times New Roman" w:hAnsi="Fira Code" w:cs="Fira Code"/>
+          <w:color w:val="A31515"/>
+          <w:kern w:val="0"/>
+          <w:sz w:val="20"/>
+          <w:szCs w:val="20"/>
+          <w14:ligatures w14:val="none"/>
+        </w:rPr>
+        <w:t>'</w:t>
       </w:r>
       <w:r>
         <w:rPr>
@@ -5206,6 +6179,7 @@
         </w:rPr>
         <w:t xml:space="preserve"> </w:t>
       </w:r>
+      <w:proofErr w:type="spellStart"/>
       <w:r>
         <w:rPr>
           <w:rFonts w:ascii="Fira Code" w:eastAsia="Times New Roman" w:hAnsi="Fira Code" w:cs="Fira Code"/>
@@ -5226,7 +6200,19 @@
           <w:szCs w:val="20"/>
           <w14:ligatures w14:val="none"/>
         </w:rPr>
-        <w:t xml:space="preserve">.lon </w:t>
+        <w:t>.lon</w:t>
+      </w:r>
+      <w:proofErr w:type="spellEnd"/>
+      <w:r>
+        <w:rPr>
+          <w:rFonts w:ascii="Fira Code" w:eastAsia="Times New Roman" w:hAnsi="Fira Code" w:cs="Fira Code"/>
+          <w:color w:val="3B3B3B"/>
+          <w:kern w:val="0"/>
+          <w:sz w:val="20"/>
+          <w:szCs w:val="20"/>
+          <w14:ligatures w14:val="none"/>
+        </w:rPr>
+        <w:t xml:space="preserve"> </w:t>
       </w:r>
       <w:r>
         <w:rPr>
@@ -5342,6 +6328,7 @@
         </w:rPr>
         <w:t xml:space="preserve"> </w:t>
       </w:r>
+      <w:proofErr w:type="spellStart"/>
       <w:r>
         <w:rPr>
           <w:rFonts w:ascii="Fira Code" w:eastAsia="Times New Roman" w:hAnsi="Fira Code" w:cs="Fira Code"/>
@@ -5362,7 +6349,19 @@
           <w:szCs w:val="20"/>
           <w14:ligatures w14:val="none"/>
         </w:rPr>
-        <w:t xml:space="preserve">.lon </w:t>
+        <w:t>.lon</w:t>
+      </w:r>
+      <w:proofErr w:type="spellEnd"/>
+      <w:r>
+        <w:rPr>
+          <w:rFonts w:ascii="Fira Code" w:eastAsia="Times New Roman" w:hAnsi="Fira Code" w:cs="Fira Code"/>
+          <w:color w:val="3B3B3B"/>
+          <w:kern w:val="0"/>
+          <w:sz w:val="20"/>
+          <w:szCs w:val="20"/>
+          <w14:ligatures w14:val="none"/>
+        </w:rPr>
+        <w:t xml:space="preserve"> </w:t>
       </w:r>
       <w:r>
         <w:rPr>
@@ -5515,6 +6514,7 @@
         </w:rPr>
         <w:t xml:space="preserve"> </w:t>
       </w:r>
+      <w:proofErr w:type="spellStart"/>
       <w:r>
         <w:rPr>
           <w:rFonts w:ascii="Fira Code" w:eastAsia="Times New Roman" w:hAnsi="Fira Code" w:cs="Fira Code"/>
@@ -5537,6 +6537,7 @@
         </w:rPr>
         <w:t>.lon</w:t>
       </w:r>
+      <w:proofErr w:type="spellEnd"/>
     </w:p>
     <w:p>
       <w:pPr>
@@ -5607,6 +6608,8 @@
         </w:rPr>
         <w:t xml:space="preserve"> </w:t>
       </w:r>
+      <w:proofErr w:type="spellStart"/>
+      <w:proofErr w:type="gramStart"/>
       <w:r>
         <w:rPr>
           <w:rFonts w:ascii="Fira Code" w:eastAsia="Times New Roman" w:hAnsi="Fira Code" w:cs="Fira Code"/>
@@ -5627,8 +6630,22 @@
           <w:szCs w:val="20"/>
           <w14:ligatures w14:val="none"/>
         </w:rPr>
-        <w:t>.abs(</w:t>
-      </w:r>
+        <w:t>.abs</w:t>
+      </w:r>
+      <w:proofErr w:type="spellEnd"/>
+      <w:r>
+        <w:rPr>
+          <w:rFonts w:ascii="Fira Code" w:eastAsia="Times New Roman" w:hAnsi="Fira Code" w:cs="Fira Code"/>
+          <w:color w:val="3B3B3B"/>
+          <w:kern w:val="0"/>
+          <w:sz w:val="20"/>
+          <w:szCs w:val="20"/>
+          <w14:ligatures w14:val="none"/>
+        </w:rPr>
+        <w:t>(</w:t>
+      </w:r>
+      <w:proofErr w:type="spellStart"/>
+      <w:proofErr w:type="gramEnd"/>
       <w:r>
         <w:rPr>
           <w:rFonts w:ascii="Fira Code" w:eastAsia="Times New Roman" w:hAnsi="Fira Code" w:cs="Fira Code"/>
@@ -5640,6 +6657,7 @@
         </w:rPr>
         <w:t>lon_values</w:t>
       </w:r>
+      <w:proofErr w:type="spellEnd"/>
       <w:r>
         <w:rPr>
           <w:rFonts w:ascii="Fira Code" w:eastAsia="Times New Roman" w:hAnsi="Fira Code" w:cs="Fira Code"/>
@@ -5693,7 +6711,31 @@
           <w:szCs w:val="20"/>
           <w14:ligatures w14:val="none"/>
         </w:rPr>
-        <w:t>).argmin()</w:t>
+        <w:t>).</w:t>
+      </w:r>
+      <w:proofErr w:type="spellStart"/>
+      <w:r>
+        <w:rPr>
+          <w:rFonts w:ascii="Fira Code" w:eastAsia="Times New Roman" w:hAnsi="Fira Code" w:cs="Fira Code"/>
+          <w:color w:val="3B3B3B"/>
+          <w:kern w:val="0"/>
+          <w:sz w:val="20"/>
+          <w:szCs w:val="20"/>
+          <w14:ligatures w14:val="none"/>
+        </w:rPr>
+        <w:t>argmin</w:t>
+      </w:r>
+      <w:proofErr w:type="spellEnd"/>
+      <w:r>
+        <w:rPr>
+          <w:rFonts w:ascii="Fira Code" w:eastAsia="Times New Roman" w:hAnsi="Fira Code" w:cs="Fira Code"/>
+          <w:color w:val="3B3B3B"/>
+          <w:kern w:val="0"/>
+          <w:sz w:val="20"/>
+          <w:szCs w:val="20"/>
+          <w14:ligatures w14:val="none"/>
+        </w:rPr>
+        <w:t>()</w:t>
       </w:r>
     </w:p>
     <w:p>
@@ -5773,6 +6815,7 @@
         </w:rPr>
         <w:t xml:space="preserve">    </w:t>
       </w:r>
+      <w:proofErr w:type="spellStart"/>
       <w:r>
         <w:rPr>
           <w:rFonts w:ascii="Fira Code" w:eastAsia="Times New Roman" w:hAnsi="Fira Code" w:cs="Fira Code"/>
@@ -5784,6 +6827,7 @@
         </w:rPr>
         <w:t>lat_values</w:t>
       </w:r>
+      <w:proofErr w:type="spellEnd"/>
       <w:r>
         <w:rPr>
           <w:rFonts w:ascii="Fira Code" w:eastAsia="Times New Roman" w:hAnsi="Fira Code" w:cs="Fira Code"/>
@@ -5817,27 +6861,53 @@
         </w:rPr>
         <w:t xml:space="preserve"> </w:t>
       </w:r>
-      <w:r>
-        <w:rPr>
-          <w:rFonts w:ascii="Fira Code" w:eastAsia="Times New Roman" w:hAnsi="Fira Code" w:cs="Fira Code"/>
-          <w:color w:val="001080"/>
-          <w:kern w:val="0"/>
-          <w:sz w:val="20"/>
-          <w:szCs w:val="20"/>
-          <w14:ligatures w14:val="none"/>
-        </w:rPr>
-        <w:t>noaa_cpc_dataset</w:t>
-      </w:r>
-      <w:r>
-        <w:rPr>
-          <w:rFonts w:ascii="Fira Code" w:eastAsia="Times New Roman" w:hAnsi="Fira Code" w:cs="Fira Code"/>
-          <w:color w:val="3B3B3B"/>
-          <w:kern w:val="0"/>
-          <w:sz w:val="20"/>
-          <w:szCs w:val="20"/>
-          <w14:ligatures w14:val="none"/>
-        </w:rPr>
-        <w:t>.indexes[</w:t>
+      <w:proofErr w:type="spellStart"/>
+      <w:r>
+        <w:rPr>
+          <w:rFonts w:ascii="Fira Code" w:eastAsia="Times New Roman" w:hAnsi="Fira Code" w:cs="Fira Code"/>
+          <w:color w:val="001080"/>
+          <w:kern w:val="0"/>
+          <w:sz w:val="20"/>
+          <w:szCs w:val="20"/>
+          <w14:ligatures w14:val="none"/>
+        </w:rPr>
+        <w:t>noaa_cpc_</w:t>
+      </w:r>
+      <w:proofErr w:type="gramStart"/>
+      <w:r>
+        <w:rPr>
+          <w:rFonts w:ascii="Fira Code" w:eastAsia="Times New Roman" w:hAnsi="Fira Code" w:cs="Fira Code"/>
+          <w:color w:val="001080"/>
+          <w:kern w:val="0"/>
+          <w:sz w:val="20"/>
+          <w:szCs w:val="20"/>
+          <w14:ligatures w14:val="none"/>
+        </w:rPr>
+        <w:t>dataset</w:t>
+      </w:r>
+      <w:r>
+        <w:rPr>
+          <w:rFonts w:ascii="Fira Code" w:eastAsia="Times New Roman" w:hAnsi="Fira Code" w:cs="Fira Code"/>
+          <w:color w:val="3B3B3B"/>
+          <w:kern w:val="0"/>
+          <w:sz w:val="20"/>
+          <w:szCs w:val="20"/>
+          <w14:ligatures w14:val="none"/>
+        </w:rPr>
+        <w:t>.indexes</w:t>
+      </w:r>
+      <w:proofErr w:type="spellEnd"/>
+      <w:proofErr w:type="gramEnd"/>
+      <w:r>
+        <w:rPr>
+          <w:rFonts w:ascii="Fira Code" w:eastAsia="Times New Roman" w:hAnsi="Fira Code" w:cs="Fira Code"/>
+          <w:color w:val="3B3B3B"/>
+          <w:kern w:val="0"/>
+          <w:sz w:val="20"/>
+          <w:szCs w:val="20"/>
+          <w14:ligatures w14:val="none"/>
+        </w:rPr>
+        <w:t>[</w:t>
       </w:r>
       <w:r>
         <w:rPr>
@@ -5848,7 +6918,31 @@
           <w:szCs w:val="20"/>
           <w14:ligatures w14:val="none"/>
         </w:rPr>
-        <w:t>'lat'</w:t>
+        <w:t>'</w:t>
+      </w:r>
+      <w:proofErr w:type="spellStart"/>
+      <w:r>
+        <w:rPr>
+          <w:rFonts w:ascii="Fira Code" w:eastAsia="Times New Roman" w:hAnsi="Fira Code" w:cs="Fira Code"/>
+          <w:color w:val="A31515"/>
+          <w:kern w:val="0"/>
+          <w:sz w:val="20"/>
+          <w:szCs w:val="20"/>
+          <w14:ligatures w14:val="none"/>
+        </w:rPr>
+        <w:t>lat</w:t>
+      </w:r>
+      <w:proofErr w:type="spellEnd"/>
+      <w:r>
+        <w:rPr>
+          <w:rFonts w:ascii="Fira Code" w:eastAsia="Times New Roman" w:hAnsi="Fira Code" w:cs="Fira Code"/>
+          <w:color w:val="A31515"/>
+          <w:kern w:val="0"/>
+          <w:sz w:val="20"/>
+          <w:szCs w:val="20"/>
+          <w14:ligatures w14:val="none"/>
+        </w:rPr>
+        <w:t>'</w:t>
       </w:r>
       <w:r>
         <w:rPr>
@@ -5931,6 +7025,8 @@
         </w:rPr>
         <w:t xml:space="preserve"> </w:t>
       </w:r>
+      <w:proofErr w:type="spellStart"/>
+      <w:proofErr w:type="gramStart"/>
       <w:r>
         <w:rPr>
           <w:rFonts w:ascii="Fira Code" w:eastAsia="Times New Roman" w:hAnsi="Fira Code" w:cs="Fira Code"/>
@@ -5951,8 +7047,22 @@
           <w:szCs w:val="20"/>
           <w14:ligatures w14:val="none"/>
         </w:rPr>
-        <w:t>.abs(</w:t>
-      </w:r>
+        <w:t>.abs</w:t>
+      </w:r>
+      <w:proofErr w:type="spellEnd"/>
+      <w:r>
+        <w:rPr>
+          <w:rFonts w:ascii="Fira Code" w:eastAsia="Times New Roman" w:hAnsi="Fira Code" w:cs="Fira Code"/>
+          <w:color w:val="3B3B3B"/>
+          <w:kern w:val="0"/>
+          <w:sz w:val="20"/>
+          <w:szCs w:val="20"/>
+          <w14:ligatures w14:val="none"/>
+        </w:rPr>
+        <w:t>(</w:t>
+      </w:r>
+      <w:proofErr w:type="spellStart"/>
+      <w:proofErr w:type="gramEnd"/>
       <w:r>
         <w:rPr>
           <w:rFonts w:ascii="Fira Code" w:eastAsia="Times New Roman" w:hAnsi="Fira Code" w:cs="Fira Code"/>
@@ -5964,6 +7074,7 @@
         </w:rPr>
         <w:t>lat_values</w:t>
       </w:r>
+      <w:proofErr w:type="spellEnd"/>
       <w:r>
         <w:rPr>
           <w:rFonts w:ascii="Fira Code" w:eastAsia="Times New Roman" w:hAnsi="Fira Code" w:cs="Fira Code"/>
@@ -5997,6 +7108,7 @@
         </w:rPr>
         <w:t xml:space="preserve"> </w:t>
       </w:r>
+      <w:proofErr w:type="spellStart"/>
       <w:r>
         <w:rPr>
           <w:rFonts w:ascii="Fira Code" w:eastAsia="Times New Roman" w:hAnsi="Fira Code" w:cs="Fira Code"/>
@@ -6017,7 +7129,43 @@
           <w:szCs w:val="20"/>
           <w14:ligatures w14:val="none"/>
         </w:rPr>
-        <w:t>.lat).argmin()</w:t>
+        <w:t>.lat</w:t>
+      </w:r>
+      <w:proofErr w:type="spellEnd"/>
+      <w:r>
+        <w:rPr>
+          <w:rFonts w:ascii="Fira Code" w:eastAsia="Times New Roman" w:hAnsi="Fira Code" w:cs="Fira Code"/>
+          <w:color w:val="3B3B3B"/>
+          <w:kern w:val="0"/>
+          <w:sz w:val="20"/>
+          <w:szCs w:val="20"/>
+          <w14:ligatures w14:val="none"/>
+        </w:rPr>
+        <w:t>).</w:t>
+      </w:r>
+      <w:proofErr w:type="spellStart"/>
+      <w:r>
+        <w:rPr>
+          <w:rFonts w:ascii="Fira Code" w:eastAsia="Times New Roman" w:hAnsi="Fira Code" w:cs="Fira Code"/>
+          <w:color w:val="3B3B3B"/>
+          <w:kern w:val="0"/>
+          <w:sz w:val="20"/>
+          <w:szCs w:val="20"/>
+          <w14:ligatures w14:val="none"/>
+        </w:rPr>
+        <w:t>argmin</w:t>
+      </w:r>
+      <w:proofErr w:type="spellEnd"/>
+      <w:r>
+        <w:rPr>
+          <w:rFonts w:ascii="Fira Code" w:eastAsia="Times New Roman" w:hAnsi="Fira Code" w:cs="Fira Code"/>
+          <w:color w:val="3B3B3B"/>
+          <w:kern w:val="0"/>
+          <w:sz w:val="20"/>
+          <w:szCs w:val="20"/>
+          <w14:ligatures w14:val="none"/>
+        </w:rPr>
+        <w:t>()</w:t>
       </w:r>
     </w:p>
     <w:p>
@@ -6069,7 +7217,31 @@
           <w:szCs w:val="20"/>
           <w14:ligatures w14:val="none"/>
         </w:rPr>
-        <w:t># read the precipitation value using the three computed indexes</w:t>
+        <w:t xml:space="preserve"># </w:t>
+      </w:r>
+      <w:proofErr w:type="gramStart"/>
+      <w:r>
+        <w:rPr>
+          <w:rFonts w:ascii="Fira Code" w:eastAsia="Times New Roman" w:hAnsi="Fira Code" w:cs="Fira Code"/>
+          <w:color w:val="008000"/>
+          <w:kern w:val="0"/>
+          <w:sz w:val="20"/>
+          <w:szCs w:val="20"/>
+          <w14:ligatures w14:val="none"/>
+        </w:rPr>
+        <w:t>read</w:t>
+      </w:r>
+      <w:proofErr w:type="gramEnd"/>
+      <w:r>
+        <w:rPr>
+          <w:rFonts w:ascii="Fira Code" w:eastAsia="Times New Roman" w:hAnsi="Fira Code" w:cs="Fira Code"/>
+          <w:color w:val="008000"/>
+          <w:kern w:val="0"/>
+          <w:sz w:val="20"/>
+          <w:szCs w:val="20"/>
+          <w14:ligatures w14:val="none"/>
+        </w:rPr>
+        <w:t xml:space="preserve"> the precipitation value using the three computed indexes</w:t>
       </w:r>
     </w:p>
     <w:p>
@@ -6119,28 +7291,66 @@
         </w:rPr>
         <w:t xml:space="preserve"> </w:t>
       </w:r>
-      <w:r>
-        <w:rPr>
-          <w:rFonts w:ascii="Fira Code" w:eastAsia="Times New Roman" w:hAnsi="Fira Code" w:cs="Fira Code"/>
-          <w:color w:val="001080"/>
-          <w:kern w:val="0"/>
-          <w:sz w:val="20"/>
-          <w:szCs w:val="20"/>
-          <w14:ligatures w14:val="none"/>
-        </w:rPr>
-        <w:t>noaa_cpc_dataset</w:t>
-      </w:r>
-      <w:r>
-        <w:rPr>
-          <w:rFonts w:ascii="Fira Code" w:eastAsia="Times New Roman" w:hAnsi="Fira Code" w:cs="Fira Code"/>
-          <w:color w:val="3B3B3B"/>
-          <w:kern w:val="0"/>
-          <w:sz w:val="20"/>
-          <w:szCs w:val="20"/>
-          <w14:ligatures w14:val="none"/>
-        </w:rPr>
-        <w:t>.precip.values[</w:t>
-      </w:r>
+      <w:proofErr w:type="spellStart"/>
+      <w:r>
+        <w:rPr>
+          <w:rFonts w:ascii="Fira Code" w:eastAsia="Times New Roman" w:hAnsi="Fira Code" w:cs="Fira Code"/>
+          <w:color w:val="001080"/>
+          <w:kern w:val="0"/>
+          <w:sz w:val="20"/>
+          <w:szCs w:val="20"/>
+          <w14:ligatures w14:val="none"/>
+        </w:rPr>
+        <w:t>noaa_cpc_</w:t>
+      </w:r>
+      <w:proofErr w:type="gramStart"/>
+      <w:r>
+        <w:rPr>
+          <w:rFonts w:ascii="Fira Code" w:eastAsia="Times New Roman" w:hAnsi="Fira Code" w:cs="Fira Code"/>
+          <w:color w:val="001080"/>
+          <w:kern w:val="0"/>
+          <w:sz w:val="20"/>
+          <w:szCs w:val="20"/>
+          <w14:ligatures w14:val="none"/>
+        </w:rPr>
+        <w:t>dataset</w:t>
+      </w:r>
+      <w:r>
+        <w:rPr>
+          <w:rFonts w:ascii="Fira Code" w:eastAsia="Times New Roman" w:hAnsi="Fira Code" w:cs="Fira Code"/>
+          <w:color w:val="3B3B3B"/>
+          <w:kern w:val="0"/>
+          <w:sz w:val="20"/>
+          <w:szCs w:val="20"/>
+          <w14:ligatures w14:val="none"/>
+        </w:rPr>
+        <w:t>.precip</w:t>
+      </w:r>
+      <w:proofErr w:type="gramEnd"/>
+      <w:r>
+        <w:rPr>
+          <w:rFonts w:ascii="Fira Code" w:eastAsia="Times New Roman" w:hAnsi="Fira Code" w:cs="Fira Code"/>
+          <w:color w:val="3B3B3B"/>
+          <w:kern w:val="0"/>
+          <w:sz w:val="20"/>
+          <w:szCs w:val="20"/>
+          <w14:ligatures w14:val="none"/>
+        </w:rPr>
+        <w:t>.values</w:t>
+      </w:r>
+      <w:proofErr w:type="spellEnd"/>
+      <w:r>
+        <w:rPr>
+          <w:rFonts w:ascii="Fira Code" w:eastAsia="Times New Roman" w:hAnsi="Fira Code" w:cs="Fira Code"/>
+          <w:color w:val="3B3B3B"/>
+          <w:kern w:val="0"/>
+          <w:sz w:val="20"/>
+          <w:szCs w:val="20"/>
+          <w14:ligatures w14:val="none"/>
+        </w:rPr>
+        <w:t>[</w:t>
+      </w:r>
+      <w:proofErr w:type="spellStart"/>
       <w:r>
         <w:rPr>
           <w:rFonts w:ascii="Fira Code" w:eastAsia="Times New Roman" w:hAnsi="Fira Code" w:cs="Fira Code"/>
@@ -6152,6 +7362,7 @@
         </w:rPr>
         <w:t>day_idx</w:t>
       </w:r>
+      <w:proofErr w:type="spellEnd"/>
       <w:r>
         <w:rPr>
           <w:rFonts w:ascii="Fira Code" w:eastAsia="Times New Roman" w:hAnsi="Fira Code" w:cs="Fira Code"/>
@@ -6257,6 +7468,7 @@
           <w14:ligatures w14:val="none"/>
         </w:rPr>
       </w:pPr>
+      <w:proofErr w:type="spellStart"/>
       <w:r>
         <w:rPr>
           <w:rFonts w:ascii="Fira Code" w:eastAsia="Times New Roman" w:hAnsi="Fira Code" w:cs="Fira Code"/>
@@ -6268,6 +7480,7 @@
         </w:rPr>
         <w:t>tweets_subset</w:t>
       </w:r>
+      <w:proofErr w:type="spellEnd"/>
       <w:r>
         <w:rPr>
           <w:rFonts w:ascii="Fira Code" w:eastAsia="Times New Roman" w:hAnsi="Fira Code" w:cs="Fira Code"/>
@@ -6323,16 +7536,29 @@
         </w:rPr>
         <w:t xml:space="preserve"> </w:t>
       </w:r>
-      <w:r>
-        <w:rPr>
-          <w:rFonts w:ascii="Fira Code" w:eastAsia="Times New Roman" w:hAnsi="Fira Code" w:cs="Fira Code"/>
-          <w:color w:val="001080"/>
-          <w:kern w:val="0"/>
-          <w:sz w:val="20"/>
-          <w:szCs w:val="20"/>
-          <w14:ligatures w14:val="none"/>
-        </w:rPr>
-        <w:t>tweets_subset</w:t>
+      <w:proofErr w:type="spellStart"/>
+      <w:r>
+        <w:rPr>
+          <w:rFonts w:ascii="Fira Code" w:eastAsia="Times New Roman" w:hAnsi="Fira Code" w:cs="Fira Code"/>
+          <w:color w:val="001080"/>
+          <w:kern w:val="0"/>
+          <w:sz w:val="20"/>
+          <w:szCs w:val="20"/>
+          <w14:ligatures w14:val="none"/>
+        </w:rPr>
+        <w:t>tweets_</w:t>
+      </w:r>
+      <w:proofErr w:type="gramStart"/>
+      <w:r>
+        <w:rPr>
+          <w:rFonts w:ascii="Fira Code" w:eastAsia="Times New Roman" w:hAnsi="Fira Code" w:cs="Fira Code"/>
+          <w:color w:val="001080"/>
+          <w:kern w:val="0"/>
+          <w:sz w:val="20"/>
+          <w:szCs w:val="20"/>
+          <w14:ligatures w14:val="none"/>
+        </w:rPr>
+        <w:t>subset</w:t>
       </w:r>
       <w:r>
         <w:rPr>
@@ -6356,6 +7582,8 @@
         </w:rPr>
         <w:t>apply</w:t>
       </w:r>
+      <w:proofErr w:type="spellEnd"/>
+      <w:proofErr w:type="gramEnd"/>
       <w:r>
         <w:rPr>
           <w:rFonts w:ascii="Fira Code" w:eastAsia="Times New Roman" w:hAnsi="Fira Code" w:cs="Fira Code"/>
@@ -6411,6 +7639,7 @@
         </w:rPr>
         <w:t xml:space="preserve">: </w:t>
       </w:r>
+      <w:proofErr w:type="spellStart"/>
       <w:r>
         <w:rPr>
           <w:rFonts w:ascii="Fira Code" w:eastAsia="Times New Roman" w:hAnsi="Fira Code" w:cs="Fira Code"/>
@@ -6422,6 +7651,7 @@
         </w:rPr>
         <w:t>precipitation_for_row</w:t>
       </w:r>
+      <w:proofErr w:type="spellEnd"/>
       <w:r>
         <w:rPr>
           <w:rFonts w:ascii="Fira Code" w:eastAsia="Times New Roman" w:hAnsi="Fira Code" w:cs="Fira Code"/>
@@ -6538,7 +7768,31 @@
           <w:szCs w:val="20"/>
           <w14:ligatures w14:val="none"/>
         </w:rPr>
-        <w:t># remove nan values</w:t>
+        <w:t xml:space="preserve"># </w:t>
+      </w:r>
+      <w:proofErr w:type="gramStart"/>
+      <w:r>
+        <w:rPr>
+          <w:rFonts w:ascii="Fira Code" w:eastAsia="Times New Roman" w:hAnsi="Fira Code" w:cs="Fira Code"/>
+          <w:color w:val="008000"/>
+          <w:kern w:val="0"/>
+          <w:sz w:val="20"/>
+          <w:szCs w:val="20"/>
+          <w14:ligatures w14:val="none"/>
+        </w:rPr>
+        <w:t>remove</w:t>
+      </w:r>
+      <w:proofErr w:type="gramEnd"/>
+      <w:r>
+        <w:rPr>
+          <w:rFonts w:ascii="Fira Code" w:eastAsia="Times New Roman" w:hAnsi="Fira Code" w:cs="Fira Code"/>
+          <w:color w:val="008000"/>
+          <w:kern w:val="0"/>
+          <w:sz w:val="20"/>
+          <w:szCs w:val="20"/>
+          <w14:ligatures w14:val="none"/>
+        </w:rPr>
+        <w:t xml:space="preserve"> nan values</w:t>
       </w:r>
     </w:p>
     <w:p>
@@ -6555,6 +7809,7 @@
           <w14:ligatures w14:val="none"/>
         </w:rPr>
       </w:pPr>
+      <w:proofErr w:type="spellStart"/>
       <w:r>
         <w:rPr>
           <w:rFonts w:ascii="Fira Code" w:eastAsia="Times New Roman" w:hAnsi="Fira Code" w:cs="Fira Code"/>
@@ -6566,6 +7821,7 @@
         </w:rPr>
         <w:t>tweets_subset</w:t>
       </w:r>
+      <w:proofErr w:type="spellEnd"/>
       <w:r>
         <w:rPr>
           <w:rFonts w:ascii="Fira Code" w:eastAsia="Times New Roman" w:hAnsi="Fira Code" w:cs="Fira Code"/>
@@ -6599,16 +7855,29 @@
         </w:rPr>
         <w:t xml:space="preserve"> </w:t>
       </w:r>
-      <w:r>
-        <w:rPr>
-          <w:rFonts w:ascii="Fira Code" w:eastAsia="Times New Roman" w:hAnsi="Fira Code" w:cs="Fira Code"/>
-          <w:color w:val="001080"/>
-          <w:kern w:val="0"/>
-          <w:sz w:val="20"/>
-          <w:szCs w:val="20"/>
-          <w14:ligatures w14:val="none"/>
-        </w:rPr>
-        <w:t>tweets_subset</w:t>
+      <w:proofErr w:type="spellStart"/>
+      <w:r>
+        <w:rPr>
+          <w:rFonts w:ascii="Fira Code" w:eastAsia="Times New Roman" w:hAnsi="Fira Code" w:cs="Fira Code"/>
+          <w:color w:val="001080"/>
+          <w:kern w:val="0"/>
+          <w:sz w:val="20"/>
+          <w:szCs w:val="20"/>
+          <w14:ligatures w14:val="none"/>
+        </w:rPr>
+        <w:t>tweets_</w:t>
+      </w:r>
+      <w:proofErr w:type="gramStart"/>
+      <w:r>
+        <w:rPr>
+          <w:rFonts w:ascii="Fira Code" w:eastAsia="Times New Roman" w:hAnsi="Fira Code" w:cs="Fira Code"/>
+          <w:color w:val="001080"/>
+          <w:kern w:val="0"/>
+          <w:sz w:val="20"/>
+          <w:szCs w:val="20"/>
+          <w14:ligatures w14:val="none"/>
+        </w:rPr>
+        <w:t>subset</w:t>
       </w:r>
       <w:r>
         <w:rPr>
@@ -6632,6 +7901,8 @@
         </w:rPr>
         <w:t>dropna</w:t>
       </w:r>
+      <w:proofErr w:type="spellEnd"/>
+      <w:proofErr w:type="gramEnd"/>
       <w:r>
         <w:rPr>
           <w:rFonts w:ascii="Fira Code" w:eastAsia="Times New Roman" w:hAnsi="Fira Code" w:cs="Fira Code"/>
@@ -6736,6 +8007,7 @@
       <w:r>
         <w:t xml:space="preserve">1.2, we write a function that generates all relevant results at once. However, this time, we don’t feed a single row into the function, but rather the entire subset of a county we’re investigating. After all, we want to contrast all the days of rain against all the days of no rain, but only per county. Assume </w:t>
       </w:r>
+      <w:proofErr w:type="spellStart"/>
       <w:r>
         <w:rPr>
           <w:rFonts w:ascii="Fira Code" w:eastAsia="Times New Roman" w:hAnsi="Fira Code" w:cs="Fira Code"/>
@@ -6747,6 +8019,7 @@
         </w:rPr>
         <w:t>grouped_df</w:t>
       </w:r>
+      <w:proofErr w:type="spellEnd"/>
       <w:r>
         <w:rPr>
           <w:rFonts w:ascii="Fira Code" w:eastAsia="Times New Roman" w:hAnsi="Fira Code" w:cs="Fira Code"/>
@@ -6934,6 +8207,7 @@
       <w:r>
         <w:tab/>
       </w:r>
+      <w:proofErr w:type="spellStart"/>
       <w:r>
         <w:rPr>
           <w:rFonts w:ascii="Fira Code" w:eastAsia="Times New Roman" w:hAnsi="Fira Code" w:cs="Fira Code"/>
@@ -6945,6 +8219,7 @@
         </w:rPr>
         <w:t>no_rain_df</w:t>
       </w:r>
+      <w:proofErr w:type="spellEnd"/>
       <w:r>
         <w:rPr>
           <w:rFonts w:ascii="Fira Code" w:eastAsia="Times New Roman" w:hAnsi="Fira Code" w:cs="Fira Code"/>
@@ -6978,6 +8253,44 @@
         </w:rPr>
         <w:t xml:space="preserve"> </w:t>
       </w:r>
+      <w:proofErr w:type="spellStart"/>
+      <w:r>
+        <w:rPr>
+          <w:rFonts w:ascii="Fira Code" w:eastAsia="Times New Roman" w:hAnsi="Fira Code" w:cs="Fira Code"/>
+          <w:color w:val="001080"/>
+          <w:kern w:val="0"/>
+          <w:sz w:val="20"/>
+          <w:szCs w:val="20"/>
+          <w14:ligatures w14:val="none"/>
+        </w:rPr>
+        <w:t>grouped_</w:t>
+      </w:r>
+      <w:proofErr w:type="gramStart"/>
+      <w:r>
+        <w:rPr>
+          <w:rFonts w:ascii="Fira Code" w:eastAsia="Times New Roman" w:hAnsi="Fira Code" w:cs="Fira Code"/>
+          <w:color w:val="001080"/>
+          <w:kern w:val="0"/>
+          <w:sz w:val="20"/>
+          <w:szCs w:val="20"/>
+          <w14:ligatures w14:val="none"/>
+        </w:rPr>
+        <w:t>df</w:t>
+      </w:r>
+      <w:proofErr w:type="spellEnd"/>
+      <w:r>
+        <w:rPr>
+          <w:rFonts w:ascii="Fira Code" w:eastAsia="Times New Roman" w:hAnsi="Fira Code" w:cs="Fira Code"/>
+          <w:color w:val="3B3B3B"/>
+          <w:kern w:val="0"/>
+          <w:sz w:val="20"/>
+          <w:szCs w:val="20"/>
+          <w14:ligatures w14:val="none"/>
+        </w:rPr>
+        <w:t>[</w:t>
+      </w:r>
+      <w:proofErr w:type="spellStart"/>
+      <w:proofErr w:type="gramEnd"/>
       <w:r>
         <w:rPr>
           <w:rFonts w:ascii="Fira Code" w:eastAsia="Times New Roman" w:hAnsi="Fira Code" w:cs="Fira Code"/>
@@ -6998,29 +8311,19 @@
           <w:szCs w:val="20"/>
           <w14:ligatures w14:val="none"/>
         </w:rPr>
-        <w:t>[</w:t>
-      </w:r>
-      <w:r>
-        <w:rPr>
-          <w:rFonts w:ascii="Fira Code" w:eastAsia="Times New Roman" w:hAnsi="Fira Code" w:cs="Fira Code"/>
-          <w:color w:val="001080"/>
-          <w:kern w:val="0"/>
-          <w:sz w:val="20"/>
-          <w:szCs w:val="20"/>
-          <w14:ligatures w14:val="none"/>
-        </w:rPr>
-        <w:t>grouped_df</w:t>
-      </w:r>
-      <w:r>
-        <w:rPr>
-          <w:rFonts w:ascii="Fira Code" w:eastAsia="Times New Roman" w:hAnsi="Fira Code" w:cs="Fira Code"/>
-          <w:color w:val="3B3B3B"/>
-          <w:kern w:val="0"/>
-          <w:sz w:val="20"/>
-          <w:szCs w:val="20"/>
-          <w14:ligatures w14:val="none"/>
-        </w:rPr>
-        <w:t xml:space="preserve">.precipitation </w:t>
+        <w:t>.precipitation</w:t>
+      </w:r>
+      <w:proofErr w:type="spellEnd"/>
+      <w:r>
+        <w:rPr>
+          <w:rFonts w:ascii="Fira Code" w:eastAsia="Times New Roman" w:hAnsi="Fira Code" w:cs="Fira Code"/>
+          <w:color w:val="3B3B3B"/>
+          <w:kern w:val="0"/>
+          <w:sz w:val="20"/>
+          <w:szCs w:val="20"/>
+          <w14:ligatures w14:val="none"/>
+        </w:rPr>
+        <w:t xml:space="preserve"> </w:t>
       </w:r>
       <w:r>
         <w:rPr>
@@ -7102,6 +8405,7 @@
           <w14:ligatures w14:val="none"/>
         </w:rPr>
       </w:pPr>
+      <w:proofErr w:type="spellStart"/>
       <w:r>
         <w:rPr>
           <w:rFonts w:ascii="Fira Code" w:eastAsia="Times New Roman" w:hAnsi="Fira Code" w:cs="Fira Code"/>
@@ -7113,6 +8417,7 @@
         </w:rPr>
         <w:t>rain_df</w:t>
       </w:r>
+      <w:proofErr w:type="spellEnd"/>
       <w:r>
         <w:rPr>
           <w:rFonts w:ascii="Fira Code" w:eastAsia="Times New Roman" w:hAnsi="Fira Code" w:cs="Fira Code"/>
@@ -7146,6 +8451,44 @@
         </w:rPr>
         <w:t xml:space="preserve"> </w:t>
       </w:r>
+      <w:proofErr w:type="spellStart"/>
+      <w:r>
+        <w:rPr>
+          <w:rFonts w:ascii="Fira Code" w:eastAsia="Times New Roman" w:hAnsi="Fira Code" w:cs="Fira Code"/>
+          <w:color w:val="001080"/>
+          <w:kern w:val="0"/>
+          <w:sz w:val="20"/>
+          <w:szCs w:val="20"/>
+          <w14:ligatures w14:val="none"/>
+        </w:rPr>
+        <w:t>grouped_</w:t>
+      </w:r>
+      <w:proofErr w:type="gramStart"/>
+      <w:r>
+        <w:rPr>
+          <w:rFonts w:ascii="Fira Code" w:eastAsia="Times New Roman" w:hAnsi="Fira Code" w:cs="Fira Code"/>
+          <w:color w:val="001080"/>
+          <w:kern w:val="0"/>
+          <w:sz w:val="20"/>
+          <w:szCs w:val="20"/>
+          <w14:ligatures w14:val="none"/>
+        </w:rPr>
+        <w:t>df</w:t>
+      </w:r>
+      <w:proofErr w:type="spellEnd"/>
+      <w:r>
+        <w:rPr>
+          <w:rFonts w:ascii="Fira Code" w:eastAsia="Times New Roman" w:hAnsi="Fira Code" w:cs="Fira Code"/>
+          <w:color w:val="3B3B3B"/>
+          <w:kern w:val="0"/>
+          <w:sz w:val="20"/>
+          <w:szCs w:val="20"/>
+          <w14:ligatures w14:val="none"/>
+        </w:rPr>
+        <w:t>[</w:t>
+      </w:r>
+      <w:proofErr w:type="spellStart"/>
+      <w:proofErr w:type="gramEnd"/>
       <w:r>
         <w:rPr>
           <w:rFonts w:ascii="Fira Code" w:eastAsia="Times New Roman" w:hAnsi="Fira Code" w:cs="Fira Code"/>
@@ -7166,29 +8509,19 @@
           <w:szCs w:val="20"/>
           <w14:ligatures w14:val="none"/>
         </w:rPr>
-        <w:t>[</w:t>
-      </w:r>
-      <w:r>
-        <w:rPr>
-          <w:rFonts w:ascii="Fira Code" w:eastAsia="Times New Roman" w:hAnsi="Fira Code" w:cs="Fira Code"/>
-          <w:color w:val="001080"/>
-          <w:kern w:val="0"/>
-          <w:sz w:val="20"/>
-          <w:szCs w:val="20"/>
-          <w14:ligatures w14:val="none"/>
-        </w:rPr>
-        <w:t>grouped_df</w:t>
-      </w:r>
-      <w:r>
-        <w:rPr>
-          <w:rFonts w:ascii="Fira Code" w:eastAsia="Times New Roman" w:hAnsi="Fira Code" w:cs="Fira Code"/>
-          <w:color w:val="3B3B3B"/>
-          <w:kern w:val="0"/>
-          <w:sz w:val="20"/>
-          <w:szCs w:val="20"/>
-          <w14:ligatures w14:val="none"/>
-        </w:rPr>
-        <w:t xml:space="preserve">.precipitation </w:t>
+        <w:t>.precipitation</w:t>
+      </w:r>
+      <w:proofErr w:type="spellEnd"/>
+      <w:r>
+        <w:rPr>
+          <w:rFonts w:ascii="Fira Code" w:eastAsia="Times New Roman" w:hAnsi="Fira Code" w:cs="Fira Code"/>
+          <w:color w:val="3B3B3B"/>
+          <w:kern w:val="0"/>
+          <w:sz w:val="20"/>
+          <w:szCs w:val="20"/>
+          <w14:ligatures w14:val="none"/>
+        </w:rPr>
+        <w:t xml:space="preserve"> </w:t>
       </w:r>
       <w:r>
         <w:rPr>
@@ -7272,6 +8605,7 @@
       <w:r>
         <w:tab/>
       </w:r>
+      <w:proofErr w:type="spellStart"/>
       <w:r>
         <w:rPr>
           <w:rFonts w:ascii="Fira Code" w:eastAsia="Times New Roman" w:hAnsi="Fira Code" w:cs="Fira Code"/>
@@ -7283,6 +8617,7 @@
         </w:rPr>
         <w:t>no_rain_mean</w:t>
       </w:r>
+      <w:proofErr w:type="spellEnd"/>
       <w:r>
         <w:rPr>
           <w:rFonts w:ascii="Fira Code" w:eastAsia="Times New Roman" w:hAnsi="Fira Code" w:cs="Fira Code"/>
@@ -7316,27 +8651,64 @@
         </w:rPr>
         <w:t xml:space="preserve"> </w:t>
       </w:r>
-      <w:r>
-        <w:rPr>
-          <w:rFonts w:ascii="Fira Code" w:eastAsia="Times New Roman" w:hAnsi="Fira Code" w:cs="Fira Code"/>
-          <w:color w:val="001080"/>
-          <w:kern w:val="0"/>
-          <w:sz w:val="20"/>
-          <w:szCs w:val="20"/>
-          <w14:ligatures w14:val="none"/>
-        </w:rPr>
-        <w:t>no_rain_df</w:t>
-      </w:r>
-      <w:r>
-        <w:rPr>
-          <w:rFonts w:ascii="Fira Code" w:eastAsia="Times New Roman" w:hAnsi="Fira Code" w:cs="Fira Code"/>
-          <w:color w:val="3B3B3B"/>
-          <w:kern w:val="0"/>
-          <w:sz w:val="20"/>
-          <w:szCs w:val="20"/>
-          <w14:ligatures w14:val="none"/>
-        </w:rPr>
-        <w:t>.sentiment_score.mean()</w:t>
+      <w:proofErr w:type="spellStart"/>
+      <w:r>
+        <w:rPr>
+          <w:rFonts w:ascii="Fira Code" w:eastAsia="Times New Roman" w:hAnsi="Fira Code" w:cs="Fira Code"/>
+          <w:color w:val="001080"/>
+          <w:kern w:val="0"/>
+          <w:sz w:val="20"/>
+          <w:szCs w:val="20"/>
+          <w14:ligatures w14:val="none"/>
+        </w:rPr>
+        <w:t>no_rain_</w:t>
+      </w:r>
+      <w:proofErr w:type="gramStart"/>
+      <w:r>
+        <w:rPr>
+          <w:rFonts w:ascii="Fira Code" w:eastAsia="Times New Roman" w:hAnsi="Fira Code" w:cs="Fira Code"/>
+          <w:color w:val="001080"/>
+          <w:kern w:val="0"/>
+          <w:sz w:val="20"/>
+          <w:szCs w:val="20"/>
+          <w14:ligatures w14:val="none"/>
+        </w:rPr>
+        <w:t>df</w:t>
+      </w:r>
+      <w:r>
+        <w:rPr>
+          <w:rFonts w:ascii="Fira Code" w:eastAsia="Times New Roman" w:hAnsi="Fira Code" w:cs="Fira Code"/>
+          <w:color w:val="3B3B3B"/>
+          <w:kern w:val="0"/>
+          <w:sz w:val="20"/>
+          <w:szCs w:val="20"/>
+          <w14:ligatures w14:val="none"/>
+        </w:rPr>
+        <w:t>.sentiment</w:t>
+      </w:r>
+      <w:proofErr w:type="gramEnd"/>
+      <w:r>
+        <w:rPr>
+          <w:rFonts w:ascii="Fira Code" w:eastAsia="Times New Roman" w:hAnsi="Fira Code" w:cs="Fira Code"/>
+          <w:color w:val="3B3B3B"/>
+          <w:kern w:val="0"/>
+          <w:sz w:val="20"/>
+          <w:szCs w:val="20"/>
+          <w14:ligatures w14:val="none"/>
+        </w:rPr>
+        <w:t>_score.mean</w:t>
+      </w:r>
+      <w:proofErr w:type="spellEnd"/>
+      <w:r>
+        <w:rPr>
+          <w:rFonts w:ascii="Fira Code" w:eastAsia="Times New Roman" w:hAnsi="Fira Code" w:cs="Fira Code"/>
+          <w:color w:val="3B3B3B"/>
+          <w:kern w:val="0"/>
+          <w:sz w:val="20"/>
+          <w:szCs w:val="20"/>
+          <w14:ligatures w14:val="none"/>
+        </w:rPr>
+        <w:t>()</w:t>
       </w:r>
     </w:p>
     <w:p>
@@ -7374,6 +8746,7 @@
         </w:rPr>
         <w:t xml:space="preserve">  </w:t>
       </w:r>
+      <w:proofErr w:type="spellStart"/>
       <w:r>
         <w:rPr>
           <w:rFonts w:ascii="Fira Code" w:eastAsia="Times New Roman" w:hAnsi="Fira Code" w:cs="Fira Code"/>
@@ -7385,6 +8758,7 @@
         </w:rPr>
         <w:t>rain_mean</w:t>
       </w:r>
+      <w:proofErr w:type="spellEnd"/>
       <w:r>
         <w:rPr>
           <w:rFonts w:ascii="Fira Code" w:eastAsia="Times New Roman" w:hAnsi="Fira Code" w:cs="Fira Code"/>
@@ -7418,27 +8792,64 @@
         </w:rPr>
         <w:t xml:space="preserve"> </w:t>
       </w:r>
-      <w:r>
-        <w:rPr>
-          <w:rFonts w:ascii="Fira Code" w:eastAsia="Times New Roman" w:hAnsi="Fira Code" w:cs="Fira Code"/>
-          <w:color w:val="001080"/>
-          <w:kern w:val="0"/>
-          <w:sz w:val="20"/>
-          <w:szCs w:val="20"/>
-          <w14:ligatures w14:val="none"/>
-        </w:rPr>
-        <w:t>rain_df</w:t>
-      </w:r>
-      <w:r>
-        <w:rPr>
-          <w:rFonts w:ascii="Fira Code" w:eastAsia="Times New Roman" w:hAnsi="Fira Code" w:cs="Fira Code"/>
-          <w:color w:val="3B3B3B"/>
-          <w:kern w:val="0"/>
-          <w:sz w:val="20"/>
-          <w:szCs w:val="20"/>
-          <w14:ligatures w14:val="none"/>
-        </w:rPr>
-        <w:t>.sentiment_score.mean()</w:t>
+      <w:proofErr w:type="spellStart"/>
+      <w:r>
+        <w:rPr>
+          <w:rFonts w:ascii="Fira Code" w:eastAsia="Times New Roman" w:hAnsi="Fira Code" w:cs="Fira Code"/>
+          <w:color w:val="001080"/>
+          <w:kern w:val="0"/>
+          <w:sz w:val="20"/>
+          <w:szCs w:val="20"/>
+          <w14:ligatures w14:val="none"/>
+        </w:rPr>
+        <w:t>rain_</w:t>
+      </w:r>
+      <w:proofErr w:type="gramStart"/>
+      <w:r>
+        <w:rPr>
+          <w:rFonts w:ascii="Fira Code" w:eastAsia="Times New Roman" w:hAnsi="Fira Code" w:cs="Fira Code"/>
+          <w:color w:val="001080"/>
+          <w:kern w:val="0"/>
+          <w:sz w:val="20"/>
+          <w:szCs w:val="20"/>
+          <w14:ligatures w14:val="none"/>
+        </w:rPr>
+        <w:t>df</w:t>
+      </w:r>
+      <w:r>
+        <w:rPr>
+          <w:rFonts w:ascii="Fira Code" w:eastAsia="Times New Roman" w:hAnsi="Fira Code" w:cs="Fira Code"/>
+          <w:color w:val="3B3B3B"/>
+          <w:kern w:val="0"/>
+          <w:sz w:val="20"/>
+          <w:szCs w:val="20"/>
+          <w14:ligatures w14:val="none"/>
+        </w:rPr>
+        <w:t>.sentiment</w:t>
+      </w:r>
+      <w:proofErr w:type="gramEnd"/>
+      <w:r>
+        <w:rPr>
+          <w:rFonts w:ascii="Fira Code" w:eastAsia="Times New Roman" w:hAnsi="Fira Code" w:cs="Fira Code"/>
+          <w:color w:val="3B3B3B"/>
+          <w:kern w:val="0"/>
+          <w:sz w:val="20"/>
+          <w:szCs w:val="20"/>
+          <w14:ligatures w14:val="none"/>
+        </w:rPr>
+        <w:t>_score.mean</w:t>
+      </w:r>
+      <w:proofErr w:type="spellEnd"/>
+      <w:r>
+        <w:rPr>
+          <w:rFonts w:ascii="Fira Code" w:eastAsia="Times New Roman" w:hAnsi="Fira Code" w:cs="Fira Code"/>
+          <w:color w:val="3B3B3B"/>
+          <w:kern w:val="0"/>
+          <w:sz w:val="20"/>
+          <w:szCs w:val="20"/>
+          <w14:ligatures w14:val="none"/>
+        </w:rPr>
+        <w:t>()</w:t>
       </w:r>
     </w:p>
     <w:p>
@@ -7476,6 +8887,7 @@
         </w:rPr>
         <w:t xml:space="preserve">    </w:t>
       </w:r>
+      <w:proofErr w:type="spellStart"/>
       <w:r>
         <w:rPr>
           <w:rFonts w:ascii="Fira Code" w:eastAsia="Times New Roman" w:hAnsi="Fira Code" w:cs="Fira Code"/>
@@ -7487,6 +8899,7 @@
         </w:rPr>
         <w:t>group_diff_percent</w:t>
       </w:r>
+      <w:proofErr w:type="spellEnd"/>
       <w:r>
         <w:rPr>
           <w:rFonts w:ascii="Fira Code" w:eastAsia="Times New Roman" w:hAnsi="Fira Code" w:cs="Fira Code"/>
@@ -7520,6 +8933,7 @@
         </w:rPr>
         <w:t xml:space="preserve"> (</w:t>
       </w:r>
+      <w:proofErr w:type="spellStart"/>
       <w:r>
         <w:rPr>
           <w:rFonts w:ascii="Fira Code" w:eastAsia="Times New Roman" w:hAnsi="Fira Code" w:cs="Fira Code"/>
@@ -7531,6 +8945,7 @@
         </w:rPr>
         <w:t>no_rain_mean</w:t>
       </w:r>
+      <w:proofErr w:type="spellEnd"/>
       <w:r>
         <w:rPr>
           <w:rFonts w:ascii="Fira Code" w:eastAsia="Times New Roman" w:hAnsi="Fira Code" w:cs="Fira Code"/>
@@ -7564,6 +8979,7 @@
         </w:rPr>
         <w:t xml:space="preserve"> </w:t>
       </w:r>
+      <w:proofErr w:type="spellStart"/>
       <w:r>
         <w:rPr>
           <w:rFonts w:ascii="Fira Code" w:eastAsia="Times New Roman" w:hAnsi="Fira Code" w:cs="Fira Code"/>
@@ -7575,6 +8991,7 @@
         </w:rPr>
         <w:t>rain_mean</w:t>
       </w:r>
+      <w:proofErr w:type="spellEnd"/>
       <w:r>
         <w:rPr>
           <w:rFonts w:ascii="Fira Code" w:eastAsia="Times New Roman" w:hAnsi="Fira Code" w:cs="Fira Code"/>
@@ -7893,6 +9310,7 @@
         </w:rPr>
         <w:t xml:space="preserve"> </w:t>
       </w:r>
+      <w:proofErr w:type="spellStart"/>
       <w:r>
         <w:rPr>
           <w:rFonts w:ascii="Fira Code" w:eastAsia="Times New Roman" w:hAnsi="Fira Code" w:cs="Fira Code"/>
@@ -7904,6 +9322,7 @@
         </w:rPr>
         <w:t>compute_statistics</w:t>
       </w:r>
+      <w:proofErr w:type="spellEnd"/>
       <w:r>
         <w:rPr>
           <w:rFonts w:ascii="Fira Code" w:eastAsia="Times New Roman" w:hAnsi="Fira Code" w:cs="Fira Code"/>
@@ -7915,6 +9334,7 @@
         </w:rPr>
         <w:t>(</w:t>
       </w:r>
+      <w:proofErr w:type="spellStart"/>
       <w:r>
         <w:rPr>
           <w:rFonts w:ascii="Fira Code" w:eastAsia="Times New Roman" w:hAnsi="Fira Code" w:cs="Fira Code"/>
@@ -7926,6 +9346,7 @@
         </w:rPr>
         <w:t>grouped_df</w:t>
       </w:r>
+      <w:proofErr w:type="spellEnd"/>
       <w:r>
         <w:rPr>
           <w:rFonts w:ascii="Fira Code" w:eastAsia="Times New Roman" w:hAnsi="Fira Code" w:cs="Fira Code"/>
@@ -7963,6 +9384,7 @@
         </w:rPr>
         <w:t xml:space="preserve">    </w:t>
       </w:r>
+      <w:proofErr w:type="spellStart"/>
       <w:r>
         <w:rPr>
           <w:rFonts w:ascii="Fira Code" w:eastAsia="Times New Roman" w:hAnsi="Fira Code" w:cs="Fira Code"/>
@@ -7974,6 +9396,7 @@
         </w:rPr>
         <w:t>no_rain_df</w:t>
       </w:r>
+      <w:proofErr w:type="spellEnd"/>
       <w:r>
         <w:rPr>
           <w:rFonts w:ascii="Fira Code" w:eastAsia="Times New Roman" w:hAnsi="Fira Code" w:cs="Fira Code"/>
@@ -8007,6 +9430,44 @@
         </w:rPr>
         <w:t xml:space="preserve"> </w:t>
       </w:r>
+      <w:proofErr w:type="spellStart"/>
+      <w:r>
+        <w:rPr>
+          <w:rFonts w:ascii="Fira Code" w:eastAsia="Times New Roman" w:hAnsi="Fira Code" w:cs="Fira Code"/>
+          <w:color w:val="001080"/>
+          <w:kern w:val="0"/>
+          <w:sz w:val="20"/>
+          <w:szCs w:val="20"/>
+          <w14:ligatures w14:val="none"/>
+        </w:rPr>
+        <w:t>grouped_</w:t>
+      </w:r>
+      <w:proofErr w:type="gramStart"/>
+      <w:r>
+        <w:rPr>
+          <w:rFonts w:ascii="Fira Code" w:eastAsia="Times New Roman" w:hAnsi="Fira Code" w:cs="Fira Code"/>
+          <w:color w:val="001080"/>
+          <w:kern w:val="0"/>
+          <w:sz w:val="20"/>
+          <w:szCs w:val="20"/>
+          <w14:ligatures w14:val="none"/>
+        </w:rPr>
+        <w:t>df</w:t>
+      </w:r>
+      <w:proofErr w:type="spellEnd"/>
+      <w:r>
+        <w:rPr>
+          <w:rFonts w:ascii="Fira Code" w:eastAsia="Times New Roman" w:hAnsi="Fira Code" w:cs="Fira Code"/>
+          <w:color w:val="3B3B3B"/>
+          <w:kern w:val="0"/>
+          <w:sz w:val="20"/>
+          <w:szCs w:val="20"/>
+          <w14:ligatures w14:val="none"/>
+        </w:rPr>
+        <w:t>[</w:t>
+      </w:r>
+      <w:proofErr w:type="spellStart"/>
+      <w:proofErr w:type="gramEnd"/>
       <w:r>
         <w:rPr>
           <w:rFonts w:ascii="Fira Code" w:eastAsia="Times New Roman" w:hAnsi="Fira Code" w:cs="Fira Code"/>
@@ -8027,29 +9488,19 @@
           <w:szCs w:val="20"/>
           <w14:ligatures w14:val="none"/>
         </w:rPr>
-        <w:t>[</w:t>
-      </w:r>
-      <w:r>
-        <w:rPr>
-          <w:rFonts w:ascii="Fira Code" w:eastAsia="Times New Roman" w:hAnsi="Fira Code" w:cs="Fira Code"/>
-          <w:color w:val="001080"/>
-          <w:kern w:val="0"/>
-          <w:sz w:val="20"/>
-          <w:szCs w:val="20"/>
-          <w14:ligatures w14:val="none"/>
-        </w:rPr>
-        <w:t>grouped_df</w:t>
-      </w:r>
-      <w:r>
-        <w:rPr>
-          <w:rFonts w:ascii="Fira Code" w:eastAsia="Times New Roman" w:hAnsi="Fira Code" w:cs="Fira Code"/>
-          <w:color w:val="3B3B3B"/>
-          <w:kern w:val="0"/>
-          <w:sz w:val="20"/>
-          <w:szCs w:val="20"/>
-          <w14:ligatures w14:val="none"/>
-        </w:rPr>
-        <w:t xml:space="preserve">.precipitation </w:t>
+        <w:t>.precipitation</w:t>
+      </w:r>
+      <w:proofErr w:type="spellEnd"/>
+      <w:r>
+        <w:rPr>
+          <w:rFonts w:ascii="Fira Code" w:eastAsia="Times New Roman" w:hAnsi="Fira Code" w:cs="Fira Code"/>
+          <w:color w:val="3B3B3B"/>
+          <w:kern w:val="0"/>
+          <w:sz w:val="20"/>
+          <w:szCs w:val="20"/>
+          <w14:ligatures w14:val="none"/>
+        </w:rPr>
+        <w:t xml:space="preserve"> </w:t>
       </w:r>
       <w:r>
         <w:rPr>
@@ -8121,6 +9572,7 @@
         </w:rPr>
         <w:t xml:space="preserve">    </w:t>
       </w:r>
+      <w:proofErr w:type="spellStart"/>
       <w:r>
         <w:rPr>
           <w:rFonts w:ascii="Fira Code" w:eastAsia="Times New Roman" w:hAnsi="Fira Code" w:cs="Fira Code"/>
@@ -8132,6 +9584,7 @@
         </w:rPr>
         <w:t>rain_df</w:t>
       </w:r>
+      <w:proofErr w:type="spellEnd"/>
       <w:r>
         <w:rPr>
           <w:rFonts w:ascii="Fira Code" w:eastAsia="Times New Roman" w:hAnsi="Fira Code" w:cs="Fira Code"/>
@@ -8165,6 +9618,44 @@
         </w:rPr>
         <w:t xml:space="preserve"> </w:t>
       </w:r>
+      <w:proofErr w:type="spellStart"/>
+      <w:r>
+        <w:rPr>
+          <w:rFonts w:ascii="Fira Code" w:eastAsia="Times New Roman" w:hAnsi="Fira Code" w:cs="Fira Code"/>
+          <w:color w:val="001080"/>
+          <w:kern w:val="0"/>
+          <w:sz w:val="20"/>
+          <w:szCs w:val="20"/>
+          <w14:ligatures w14:val="none"/>
+        </w:rPr>
+        <w:t>grouped_</w:t>
+      </w:r>
+      <w:proofErr w:type="gramStart"/>
+      <w:r>
+        <w:rPr>
+          <w:rFonts w:ascii="Fira Code" w:eastAsia="Times New Roman" w:hAnsi="Fira Code" w:cs="Fira Code"/>
+          <w:color w:val="001080"/>
+          <w:kern w:val="0"/>
+          <w:sz w:val="20"/>
+          <w:szCs w:val="20"/>
+          <w14:ligatures w14:val="none"/>
+        </w:rPr>
+        <w:t>df</w:t>
+      </w:r>
+      <w:proofErr w:type="spellEnd"/>
+      <w:r>
+        <w:rPr>
+          <w:rFonts w:ascii="Fira Code" w:eastAsia="Times New Roman" w:hAnsi="Fira Code" w:cs="Fira Code"/>
+          <w:color w:val="3B3B3B"/>
+          <w:kern w:val="0"/>
+          <w:sz w:val="20"/>
+          <w:szCs w:val="20"/>
+          <w14:ligatures w14:val="none"/>
+        </w:rPr>
+        <w:t>[</w:t>
+      </w:r>
+      <w:proofErr w:type="spellStart"/>
+      <w:proofErr w:type="gramEnd"/>
       <w:r>
         <w:rPr>
           <w:rFonts w:ascii="Fira Code" w:eastAsia="Times New Roman" w:hAnsi="Fira Code" w:cs="Fira Code"/>
@@ -8185,29 +9676,19 @@
           <w:szCs w:val="20"/>
           <w14:ligatures w14:val="none"/>
         </w:rPr>
-        <w:t>[</w:t>
-      </w:r>
-      <w:r>
-        <w:rPr>
-          <w:rFonts w:ascii="Fira Code" w:eastAsia="Times New Roman" w:hAnsi="Fira Code" w:cs="Fira Code"/>
-          <w:color w:val="001080"/>
-          <w:kern w:val="0"/>
-          <w:sz w:val="20"/>
-          <w:szCs w:val="20"/>
-          <w14:ligatures w14:val="none"/>
-        </w:rPr>
-        <w:t>grouped_df</w:t>
-      </w:r>
-      <w:r>
-        <w:rPr>
-          <w:rFonts w:ascii="Fira Code" w:eastAsia="Times New Roman" w:hAnsi="Fira Code" w:cs="Fira Code"/>
-          <w:color w:val="3B3B3B"/>
-          <w:kern w:val="0"/>
-          <w:sz w:val="20"/>
-          <w:szCs w:val="20"/>
-          <w14:ligatures w14:val="none"/>
-        </w:rPr>
-        <w:t xml:space="preserve">.precipitation </w:t>
+        <w:t>.precipitation</w:t>
+      </w:r>
+      <w:proofErr w:type="spellEnd"/>
+      <w:r>
+        <w:rPr>
+          <w:rFonts w:ascii="Fira Code" w:eastAsia="Times New Roman" w:hAnsi="Fira Code" w:cs="Fira Code"/>
+          <w:color w:val="3B3B3B"/>
+          <w:kern w:val="0"/>
+          <w:sz w:val="20"/>
+          <w:szCs w:val="20"/>
+          <w14:ligatures w14:val="none"/>
+        </w:rPr>
+        <w:t xml:space="preserve"> </w:t>
       </w:r>
       <w:r>
         <w:rPr>
@@ -8318,6 +9799,7 @@
         </w:rPr>
         <w:t xml:space="preserve">    </w:t>
       </w:r>
+      <w:proofErr w:type="spellStart"/>
       <w:r>
         <w:rPr>
           <w:rFonts w:ascii="Fira Code" w:eastAsia="Times New Roman" w:hAnsi="Fira Code" w:cs="Fira Code"/>
@@ -8329,6 +9811,7 @@
         </w:rPr>
         <w:t>no_rain_mean</w:t>
       </w:r>
+      <w:proofErr w:type="spellEnd"/>
       <w:r>
         <w:rPr>
           <w:rFonts w:ascii="Fira Code" w:eastAsia="Times New Roman" w:hAnsi="Fira Code" w:cs="Fira Code"/>
@@ -8362,27 +9845,64 @@
         </w:rPr>
         <w:t xml:space="preserve"> </w:t>
       </w:r>
-      <w:r>
-        <w:rPr>
-          <w:rFonts w:ascii="Fira Code" w:eastAsia="Times New Roman" w:hAnsi="Fira Code" w:cs="Fira Code"/>
-          <w:color w:val="001080"/>
-          <w:kern w:val="0"/>
-          <w:sz w:val="20"/>
-          <w:szCs w:val="20"/>
-          <w14:ligatures w14:val="none"/>
-        </w:rPr>
-        <w:t>no_rain_df</w:t>
-      </w:r>
-      <w:r>
-        <w:rPr>
-          <w:rFonts w:ascii="Fira Code" w:eastAsia="Times New Roman" w:hAnsi="Fira Code" w:cs="Fira Code"/>
-          <w:color w:val="3B3B3B"/>
-          <w:kern w:val="0"/>
-          <w:sz w:val="20"/>
-          <w:szCs w:val="20"/>
-          <w14:ligatures w14:val="none"/>
-        </w:rPr>
-        <w:t>.sentiment_score.mean()</w:t>
+      <w:proofErr w:type="spellStart"/>
+      <w:r>
+        <w:rPr>
+          <w:rFonts w:ascii="Fira Code" w:eastAsia="Times New Roman" w:hAnsi="Fira Code" w:cs="Fira Code"/>
+          <w:color w:val="001080"/>
+          <w:kern w:val="0"/>
+          <w:sz w:val="20"/>
+          <w:szCs w:val="20"/>
+          <w14:ligatures w14:val="none"/>
+        </w:rPr>
+        <w:t>no_rain_</w:t>
+      </w:r>
+      <w:proofErr w:type="gramStart"/>
+      <w:r>
+        <w:rPr>
+          <w:rFonts w:ascii="Fira Code" w:eastAsia="Times New Roman" w:hAnsi="Fira Code" w:cs="Fira Code"/>
+          <w:color w:val="001080"/>
+          <w:kern w:val="0"/>
+          <w:sz w:val="20"/>
+          <w:szCs w:val="20"/>
+          <w14:ligatures w14:val="none"/>
+        </w:rPr>
+        <w:t>df</w:t>
+      </w:r>
+      <w:r>
+        <w:rPr>
+          <w:rFonts w:ascii="Fira Code" w:eastAsia="Times New Roman" w:hAnsi="Fira Code" w:cs="Fira Code"/>
+          <w:color w:val="3B3B3B"/>
+          <w:kern w:val="0"/>
+          <w:sz w:val="20"/>
+          <w:szCs w:val="20"/>
+          <w14:ligatures w14:val="none"/>
+        </w:rPr>
+        <w:t>.sentiment</w:t>
+      </w:r>
+      <w:proofErr w:type="gramEnd"/>
+      <w:r>
+        <w:rPr>
+          <w:rFonts w:ascii="Fira Code" w:eastAsia="Times New Roman" w:hAnsi="Fira Code" w:cs="Fira Code"/>
+          <w:color w:val="3B3B3B"/>
+          <w:kern w:val="0"/>
+          <w:sz w:val="20"/>
+          <w:szCs w:val="20"/>
+          <w14:ligatures w14:val="none"/>
+        </w:rPr>
+        <w:t>_score.mean</w:t>
+      </w:r>
+      <w:proofErr w:type="spellEnd"/>
+      <w:r>
+        <w:rPr>
+          <w:rFonts w:ascii="Fira Code" w:eastAsia="Times New Roman" w:hAnsi="Fira Code" w:cs="Fira Code"/>
+          <w:color w:val="3B3B3B"/>
+          <w:kern w:val="0"/>
+          <w:sz w:val="20"/>
+          <w:szCs w:val="20"/>
+          <w14:ligatures w14:val="none"/>
+        </w:rPr>
+        <w:t>()</w:t>
       </w:r>
     </w:p>
     <w:p>
@@ -8410,6 +9930,7 @@
         </w:rPr>
         <w:t xml:space="preserve">    </w:t>
       </w:r>
+      <w:proofErr w:type="spellStart"/>
       <w:r>
         <w:rPr>
           <w:rFonts w:ascii="Fira Code" w:eastAsia="Times New Roman" w:hAnsi="Fira Code" w:cs="Fira Code"/>
@@ -8421,6 +9942,7 @@
         </w:rPr>
         <w:t>rain_mean</w:t>
       </w:r>
+      <w:proofErr w:type="spellEnd"/>
       <w:r>
         <w:rPr>
           <w:rFonts w:ascii="Fira Code" w:eastAsia="Times New Roman" w:hAnsi="Fira Code" w:cs="Fira Code"/>
@@ -8454,27 +9976,64 @@
         </w:rPr>
         <w:t xml:space="preserve"> </w:t>
       </w:r>
-      <w:r>
-        <w:rPr>
-          <w:rFonts w:ascii="Fira Code" w:eastAsia="Times New Roman" w:hAnsi="Fira Code" w:cs="Fira Code"/>
-          <w:color w:val="001080"/>
-          <w:kern w:val="0"/>
-          <w:sz w:val="20"/>
-          <w:szCs w:val="20"/>
-          <w14:ligatures w14:val="none"/>
-        </w:rPr>
-        <w:t>rain_df</w:t>
-      </w:r>
-      <w:r>
-        <w:rPr>
-          <w:rFonts w:ascii="Fira Code" w:eastAsia="Times New Roman" w:hAnsi="Fira Code" w:cs="Fira Code"/>
-          <w:color w:val="3B3B3B"/>
-          <w:kern w:val="0"/>
-          <w:sz w:val="20"/>
-          <w:szCs w:val="20"/>
-          <w14:ligatures w14:val="none"/>
-        </w:rPr>
-        <w:t>.sentiment_score.mean()</w:t>
+      <w:proofErr w:type="spellStart"/>
+      <w:r>
+        <w:rPr>
+          <w:rFonts w:ascii="Fira Code" w:eastAsia="Times New Roman" w:hAnsi="Fira Code" w:cs="Fira Code"/>
+          <w:color w:val="001080"/>
+          <w:kern w:val="0"/>
+          <w:sz w:val="20"/>
+          <w:szCs w:val="20"/>
+          <w14:ligatures w14:val="none"/>
+        </w:rPr>
+        <w:t>rain_</w:t>
+      </w:r>
+      <w:proofErr w:type="gramStart"/>
+      <w:r>
+        <w:rPr>
+          <w:rFonts w:ascii="Fira Code" w:eastAsia="Times New Roman" w:hAnsi="Fira Code" w:cs="Fira Code"/>
+          <w:color w:val="001080"/>
+          <w:kern w:val="0"/>
+          <w:sz w:val="20"/>
+          <w:szCs w:val="20"/>
+          <w14:ligatures w14:val="none"/>
+        </w:rPr>
+        <w:t>df</w:t>
+      </w:r>
+      <w:r>
+        <w:rPr>
+          <w:rFonts w:ascii="Fira Code" w:eastAsia="Times New Roman" w:hAnsi="Fira Code" w:cs="Fira Code"/>
+          <w:color w:val="3B3B3B"/>
+          <w:kern w:val="0"/>
+          <w:sz w:val="20"/>
+          <w:szCs w:val="20"/>
+          <w14:ligatures w14:val="none"/>
+        </w:rPr>
+        <w:t>.sentiment</w:t>
+      </w:r>
+      <w:proofErr w:type="gramEnd"/>
+      <w:r>
+        <w:rPr>
+          <w:rFonts w:ascii="Fira Code" w:eastAsia="Times New Roman" w:hAnsi="Fira Code" w:cs="Fira Code"/>
+          <w:color w:val="3B3B3B"/>
+          <w:kern w:val="0"/>
+          <w:sz w:val="20"/>
+          <w:szCs w:val="20"/>
+          <w14:ligatures w14:val="none"/>
+        </w:rPr>
+        <w:t>_score.mean</w:t>
+      </w:r>
+      <w:proofErr w:type="spellEnd"/>
+      <w:r>
+        <w:rPr>
+          <w:rFonts w:ascii="Fira Code" w:eastAsia="Times New Roman" w:hAnsi="Fira Code" w:cs="Fira Code"/>
+          <w:color w:val="3B3B3B"/>
+          <w:kern w:val="0"/>
+          <w:sz w:val="20"/>
+          <w:szCs w:val="20"/>
+          <w14:ligatures w14:val="none"/>
+        </w:rPr>
+        <w:t>()</w:t>
       </w:r>
     </w:p>
     <w:p>
@@ -8502,6 +10061,7 @@
         </w:rPr>
         <w:t xml:space="preserve">    </w:t>
       </w:r>
+      <w:proofErr w:type="spellStart"/>
       <w:r>
         <w:rPr>
           <w:rFonts w:ascii="Fira Code" w:eastAsia="Times New Roman" w:hAnsi="Fira Code" w:cs="Fira Code"/>
@@ -8513,6 +10073,7 @@
         </w:rPr>
         <w:t>group_diff_percent</w:t>
       </w:r>
+      <w:proofErr w:type="spellEnd"/>
       <w:r>
         <w:rPr>
           <w:rFonts w:ascii="Fira Code" w:eastAsia="Times New Roman" w:hAnsi="Fira Code" w:cs="Fira Code"/>
@@ -8546,6 +10107,7 @@
         </w:rPr>
         <w:t xml:space="preserve"> (</w:t>
       </w:r>
+      <w:proofErr w:type="spellStart"/>
       <w:r>
         <w:rPr>
           <w:rFonts w:ascii="Fira Code" w:eastAsia="Times New Roman" w:hAnsi="Fira Code" w:cs="Fira Code"/>
@@ -8557,6 +10119,7 @@
         </w:rPr>
         <w:t>no_rain_mean</w:t>
       </w:r>
+      <w:proofErr w:type="spellEnd"/>
       <w:r>
         <w:rPr>
           <w:rFonts w:ascii="Fira Code" w:eastAsia="Times New Roman" w:hAnsi="Fira Code" w:cs="Fira Code"/>
@@ -8590,6 +10153,7 @@
         </w:rPr>
         <w:t xml:space="preserve"> </w:t>
       </w:r>
+      <w:proofErr w:type="spellStart"/>
       <w:r>
         <w:rPr>
           <w:rFonts w:ascii="Fira Code" w:eastAsia="Times New Roman" w:hAnsi="Fira Code" w:cs="Fira Code"/>
@@ -8601,6 +10165,7 @@
         </w:rPr>
         <w:t>rain_mean</w:t>
       </w:r>
+      <w:proofErr w:type="spellEnd"/>
       <w:r>
         <w:rPr>
           <w:rFonts w:ascii="Fira Code" w:eastAsia="Times New Roman" w:hAnsi="Fira Code" w:cs="Fira Code"/>
@@ -8719,6 +10284,7 @@
         </w:rPr>
         <w:t xml:space="preserve"> </w:t>
       </w:r>
+      <w:proofErr w:type="spellStart"/>
       <w:r>
         <w:rPr>
           <w:rFonts w:ascii="Fira Code" w:eastAsia="Times New Roman" w:hAnsi="Fira Code" w:cs="Fira Code"/>
@@ -8730,6 +10296,7 @@
         </w:rPr>
         <w:t>no_rain_mean</w:t>
       </w:r>
+      <w:proofErr w:type="spellEnd"/>
       <w:r>
         <w:rPr>
           <w:rFonts w:ascii="Fira Code" w:eastAsia="Times New Roman" w:hAnsi="Fira Code" w:cs="Fira Code"/>
@@ -8741,6 +10308,7 @@
         </w:rPr>
         <w:t xml:space="preserve">, </w:t>
       </w:r>
+      <w:proofErr w:type="spellStart"/>
       <w:r>
         <w:rPr>
           <w:rFonts w:ascii="Fira Code" w:eastAsia="Times New Roman" w:hAnsi="Fira Code" w:cs="Fira Code"/>
@@ -8752,6 +10320,7 @@
         </w:rPr>
         <w:t>rain_mean</w:t>
       </w:r>
+      <w:proofErr w:type="spellEnd"/>
       <w:r>
         <w:rPr>
           <w:rFonts w:ascii="Fira Code" w:eastAsia="Times New Roman" w:hAnsi="Fira Code" w:cs="Fira Code"/>
@@ -8763,6 +10332,7 @@
         </w:rPr>
         <w:t xml:space="preserve">, </w:t>
       </w:r>
+      <w:proofErr w:type="spellStart"/>
       <w:r>
         <w:rPr>
           <w:rFonts w:ascii="Fira Code" w:eastAsia="Times New Roman" w:hAnsi="Fira Code" w:cs="Fira Code"/>
@@ -8774,6 +10344,7 @@
         </w:rPr>
         <w:t>group_diff_percent</w:t>
       </w:r>
+      <w:proofErr w:type="spellEnd"/>
     </w:p>
     <w:p>
       <w:pPr>
@@ -8830,6 +10401,7 @@
           <w14:ligatures w14:val="none"/>
         </w:rPr>
       </w:pPr>
+      <w:proofErr w:type="spellStart"/>
       <w:r>
         <w:rPr>
           <w:rFonts w:ascii="Fira Code" w:eastAsia="Times New Roman" w:hAnsi="Fira Code" w:cs="Fira Code"/>
@@ -8841,6 +10413,7 @@
         </w:rPr>
         <w:t>grouped_statistics</w:t>
       </w:r>
+      <w:proofErr w:type="spellEnd"/>
       <w:r>
         <w:rPr>
           <w:rFonts w:ascii="Fira Code" w:eastAsia="Times New Roman" w:hAnsi="Fira Code" w:cs="Fira Code"/>
@@ -8900,6 +10473,7 @@
         </w:rPr>
         <w:t xml:space="preserve">    </w:t>
       </w:r>
+      <w:proofErr w:type="spellStart"/>
       <w:r>
         <w:rPr>
           <w:rFonts w:ascii="Fira Code" w:eastAsia="Times New Roman" w:hAnsi="Fira Code" w:cs="Fira Code"/>
@@ -8911,6 +10485,7 @@
         </w:rPr>
         <w:t>tweets_subset</w:t>
       </w:r>
+      <w:proofErr w:type="spellEnd"/>
     </w:p>
     <w:p>
       <w:pPr>
@@ -8935,8 +10510,21 @@
           <w:szCs w:val="20"/>
           <w14:ligatures w14:val="none"/>
         </w:rPr>
-        <w:t xml:space="preserve">    .</w:t>
-      </w:r>
+        <w:t xml:space="preserve">    </w:t>
+      </w:r>
+      <w:proofErr w:type="gramStart"/>
+      <w:r>
+        <w:rPr>
+          <w:rFonts w:ascii="Fira Code" w:eastAsia="Times New Roman" w:hAnsi="Fira Code" w:cs="Fira Code"/>
+          <w:color w:val="3B3B3B"/>
+          <w:kern w:val="0"/>
+          <w:sz w:val="20"/>
+          <w:szCs w:val="20"/>
+          <w14:ligatures w14:val="none"/>
+        </w:rPr>
+        <w:t>.</w:t>
+      </w:r>
+      <w:proofErr w:type="spellStart"/>
       <w:r>
         <w:rPr>
           <w:rFonts w:ascii="Fira Code" w:eastAsia="Times New Roman" w:hAnsi="Fira Code" w:cs="Fira Code"/>
@@ -8948,6 +10536,8 @@
         </w:rPr>
         <w:t>groupby</w:t>
       </w:r>
+      <w:proofErr w:type="spellEnd"/>
+      <w:proofErr w:type="gramEnd"/>
       <w:r>
         <w:rPr>
           <w:rFonts w:ascii="Fira Code" w:eastAsia="Times New Roman" w:hAnsi="Fira Code" w:cs="Fira Code"/>
@@ -9049,7 +10639,19 @@
           <w:szCs w:val="20"/>
           <w14:ligatures w14:val="none"/>
         </w:rPr>
-        <w:t xml:space="preserve">    .</w:t>
+        <w:t xml:space="preserve">    </w:t>
+      </w:r>
+      <w:proofErr w:type="gramStart"/>
+      <w:r>
+        <w:rPr>
+          <w:rFonts w:ascii="Fira Code" w:eastAsia="Times New Roman" w:hAnsi="Fira Code" w:cs="Fira Code"/>
+          <w:color w:val="3B3B3B"/>
+          <w:kern w:val="0"/>
+          <w:sz w:val="20"/>
+          <w:szCs w:val="20"/>
+          <w14:ligatures w14:val="none"/>
+        </w:rPr>
+        <w:t>.</w:t>
       </w:r>
       <w:r>
         <w:rPr>
@@ -9062,6 +10664,7 @@
         </w:rPr>
         <w:t>apply</w:t>
       </w:r>
+      <w:proofErr w:type="gramEnd"/>
       <w:r>
         <w:rPr>
           <w:rFonts w:ascii="Fira Code" w:eastAsia="Times New Roman" w:hAnsi="Fira Code" w:cs="Fira Code"/>
@@ -9073,6 +10676,7 @@
         </w:rPr>
         <w:t>(</w:t>
       </w:r>
+      <w:proofErr w:type="spellStart"/>
       <w:r>
         <w:rPr>
           <w:rFonts w:ascii="Fira Code" w:eastAsia="Times New Roman" w:hAnsi="Fira Code" w:cs="Fira Code"/>
@@ -9084,6 +10688,7 @@
         </w:rPr>
         <w:t>compute_statistics</w:t>
       </w:r>
+      <w:proofErr w:type="spellEnd"/>
       <w:r>
         <w:rPr>
           <w:rFonts w:ascii="Fira Code" w:eastAsia="Times New Roman" w:hAnsi="Fira Code" w:cs="Fira Code"/>
@@ -9160,7 +10765,31 @@
           <w:szCs w:val="20"/>
           <w14:ligatures w14:val="none"/>
         </w:rPr>
-        <w:t># create a summary DF</w:t>
+        <w:t xml:space="preserve"># </w:t>
+      </w:r>
+      <w:proofErr w:type="gramStart"/>
+      <w:r>
+        <w:rPr>
+          <w:rFonts w:ascii="Fira Code" w:eastAsia="Times New Roman" w:hAnsi="Fira Code" w:cs="Fira Code"/>
+          <w:color w:val="008000"/>
+          <w:kern w:val="0"/>
+          <w:sz w:val="20"/>
+          <w:szCs w:val="20"/>
+          <w14:ligatures w14:val="none"/>
+        </w:rPr>
+        <w:t>create</w:t>
+      </w:r>
+      <w:proofErr w:type="gramEnd"/>
+      <w:r>
+        <w:rPr>
+          <w:rFonts w:ascii="Fira Code" w:eastAsia="Times New Roman" w:hAnsi="Fira Code" w:cs="Fira Code"/>
+          <w:color w:val="008000"/>
+          <w:kern w:val="0"/>
+          <w:sz w:val="20"/>
+          <w:szCs w:val="20"/>
+          <w14:ligatures w14:val="none"/>
+        </w:rPr>
+        <w:t xml:space="preserve"> a summary DF</w:t>
       </w:r>
     </w:p>
     <w:p>
@@ -9177,6 +10806,7 @@
           <w14:ligatures w14:val="none"/>
         </w:rPr>
       </w:pPr>
+      <w:proofErr w:type="spellStart"/>
       <w:r>
         <w:rPr>
           <w:rFonts w:ascii="Fira Code" w:eastAsia="Times New Roman" w:hAnsi="Fira Code" w:cs="Fira Code"/>
@@ -9188,6 +10818,7 @@
         </w:rPr>
         <w:t>summary_df</w:t>
       </w:r>
+      <w:proofErr w:type="spellEnd"/>
       <w:r>
         <w:rPr>
           <w:rFonts w:ascii="Fira Code" w:eastAsia="Times New Roman" w:hAnsi="Fira Code" w:cs="Fira Code"/>
@@ -9221,6 +10852,8 @@
         </w:rPr>
         <w:t xml:space="preserve"> </w:t>
       </w:r>
+      <w:proofErr w:type="spellStart"/>
+      <w:proofErr w:type="gramStart"/>
       <w:r>
         <w:rPr>
           <w:rFonts w:ascii="Fira Code" w:eastAsia="Times New Roman" w:hAnsi="Fira Code" w:cs="Fira Code"/>
@@ -9254,6 +10887,8 @@
         </w:rPr>
         <w:t>DataFrame</w:t>
       </w:r>
+      <w:proofErr w:type="spellEnd"/>
+      <w:proofErr w:type="gramEnd"/>
       <w:r>
         <w:rPr>
           <w:rFonts w:ascii="Fira Code" w:eastAsia="Times New Roman" w:hAnsi="Fira Code" w:cs="Fira Code"/>
@@ -9265,6 +10900,7 @@
         </w:rPr>
         <w:t>(</w:t>
       </w:r>
+      <w:proofErr w:type="spellStart"/>
       <w:r>
         <w:rPr>
           <w:rFonts w:ascii="Fira Code" w:eastAsia="Times New Roman" w:hAnsi="Fira Code" w:cs="Fira Code"/>
@@ -9298,6 +10934,7 @@
         </w:rPr>
         <w:t>tolist</w:t>
       </w:r>
+      <w:proofErr w:type="spellEnd"/>
       <w:r>
         <w:rPr>
           <w:rFonts w:ascii="Fira Code" w:eastAsia="Times New Roman" w:hAnsi="Fira Code" w:cs="Fira Code"/>
@@ -9351,7 +10988,31 @@
           <w:szCs w:val="20"/>
           <w14:ligatures w14:val="none"/>
         </w:rPr>
-        <w:t>'no_rain_mean'</w:t>
+        <w:t>'</w:t>
+      </w:r>
+      <w:proofErr w:type="spellStart"/>
+      <w:r>
+        <w:rPr>
+          <w:rFonts w:ascii="Fira Code" w:eastAsia="Times New Roman" w:hAnsi="Fira Code" w:cs="Fira Code"/>
+          <w:color w:val="A31515"/>
+          <w:kern w:val="0"/>
+          <w:sz w:val="20"/>
+          <w:szCs w:val="20"/>
+          <w14:ligatures w14:val="none"/>
+        </w:rPr>
+        <w:t>no_rain_mean</w:t>
+      </w:r>
+      <w:proofErr w:type="spellEnd"/>
+      <w:r>
+        <w:rPr>
+          <w:rFonts w:ascii="Fira Code" w:eastAsia="Times New Roman" w:hAnsi="Fira Code" w:cs="Fira Code"/>
+          <w:color w:val="A31515"/>
+          <w:kern w:val="0"/>
+          <w:sz w:val="20"/>
+          <w:szCs w:val="20"/>
+          <w14:ligatures w14:val="none"/>
+        </w:rPr>
+        <w:t>'</w:t>
       </w:r>
       <w:r>
         <w:rPr>
@@ -9373,7 +11034,31 @@
           <w:szCs w:val="20"/>
           <w14:ligatures w14:val="none"/>
         </w:rPr>
-        <w:t>'rain_mean'</w:t>
+        <w:t>'</w:t>
+      </w:r>
+      <w:proofErr w:type="spellStart"/>
+      <w:r>
+        <w:rPr>
+          <w:rFonts w:ascii="Fira Code" w:eastAsia="Times New Roman" w:hAnsi="Fira Code" w:cs="Fira Code"/>
+          <w:color w:val="A31515"/>
+          <w:kern w:val="0"/>
+          <w:sz w:val="20"/>
+          <w:szCs w:val="20"/>
+          <w14:ligatures w14:val="none"/>
+        </w:rPr>
+        <w:t>rain_mean</w:t>
+      </w:r>
+      <w:proofErr w:type="spellEnd"/>
+      <w:r>
+        <w:rPr>
+          <w:rFonts w:ascii="Fira Code" w:eastAsia="Times New Roman" w:hAnsi="Fira Code" w:cs="Fira Code"/>
+          <w:color w:val="A31515"/>
+          <w:kern w:val="0"/>
+          <w:sz w:val="20"/>
+          <w:szCs w:val="20"/>
+          <w14:ligatures w14:val="none"/>
+        </w:rPr>
+        <w:t>'</w:t>
       </w:r>
       <w:r>
         <w:rPr>
@@ -9395,7 +11080,31 @@
           <w:szCs w:val="20"/>
           <w14:ligatures w14:val="none"/>
         </w:rPr>
-        <w:t>'group_diff'</w:t>
+        <w:t>'</w:t>
+      </w:r>
+      <w:proofErr w:type="spellStart"/>
+      <w:r>
+        <w:rPr>
+          <w:rFonts w:ascii="Fira Code" w:eastAsia="Times New Roman" w:hAnsi="Fira Code" w:cs="Fira Code"/>
+          <w:color w:val="A31515"/>
+          <w:kern w:val="0"/>
+          <w:sz w:val="20"/>
+          <w:szCs w:val="20"/>
+          <w14:ligatures w14:val="none"/>
+        </w:rPr>
+        <w:t>group_diff</w:t>
+      </w:r>
+      <w:proofErr w:type="spellEnd"/>
+      <w:r>
+        <w:rPr>
+          <w:rFonts w:ascii="Fira Code" w:eastAsia="Times New Roman" w:hAnsi="Fira Code" w:cs="Fira Code"/>
+          <w:color w:val="A31515"/>
+          <w:kern w:val="0"/>
+          <w:sz w:val="20"/>
+          <w:szCs w:val="20"/>
+          <w14:ligatures w14:val="none"/>
+        </w:rPr>
+        <w:t>'</w:t>
       </w:r>
       <w:r>
         <w:rPr>
@@ -9430,6 +11139,7 @@
         </w:rPr>
         <w:t>=</w:t>
       </w:r>
+      <w:proofErr w:type="spellStart"/>
       <w:r>
         <w:rPr>
           <w:rFonts w:ascii="Fira Code" w:eastAsia="Times New Roman" w:hAnsi="Fira Code" w:cs="Fira Code"/>
@@ -9463,6 +11173,7 @@
         </w:rPr>
         <w:t>index</w:t>
       </w:r>
+      <w:proofErr w:type="spellEnd"/>
       <w:r>
         <w:rPr>
           <w:rFonts w:ascii="Fira Code" w:eastAsia="Times New Roman" w:hAnsi="Fira Code" w:cs="Fira Code"/>
@@ -9489,6 +11200,7 @@
       <w:r>
         <w:t xml:space="preserve">Now, </w:t>
       </w:r>
+      <w:proofErr w:type="spellStart"/>
       <w:r>
         <w:rPr>
           <w:rFonts w:ascii="Fira Code" w:eastAsia="Times New Roman" w:hAnsi="Fira Code" w:cs="Fira Code"/>
@@ -9500,6 +11212,7 @@
         </w:rPr>
         <w:t>summary_df</w:t>
       </w:r>
+      <w:proofErr w:type="spellEnd"/>
       <w:r>
         <w:rPr>
           <w:rFonts w:ascii="Fira Code" w:eastAsia="Times New Roman" w:hAnsi="Fira Code" w:cs="Fira Code"/>
@@ -9535,16 +11248,29 @@
           <w14:ligatures w14:val="none"/>
         </w:rPr>
       </w:pPr>
-      <w:r>
-        <w:rPr>
-          <w:rFonts w:ascii="Fira Code" w:eastAsia="Times New Roman" w:hAnsi="Fira Code" w:cs="Fira Code"/>
-          <w:color w:val="001080"/>
-          <w:kern w:val="0"/>
-          <w:sz w:val="20"/>
-          <w:szCs w:val="20"/>
-          <w14:ligatures w14:val="none"/>
-        </w:rPr>
-        <w:t>summary_df</w:t>
+      <w:proofErr w:type="spellStart"/>
+      <w:r>
+        <w:rPr>
+          <w:rFonts w:ascii="Fira Code" w:eastAsia="Times New Roman" w:hAnsi="Fira Code" w:cs="Fira Code"/>
+          <w:color w:val="001080"/>
+          <w:kern w:val="0"/>
+          <w:sz w:val="20"/>
+          <w:szCs w:val="20"/>
+          <w14:ligatures w14:val="none"/>
+        </w:rPr>
+        <w:t>summary_</w:t>
+      </w:r>
+      <w:proofErr w:type="gramStart"/>
+      <w:r>
+        <w:rPr>
+          <w:rFonts w:ascii="Fira Code" w:eastAsia="Times New Roman" w:hAnsi="Fira Code" w:cs="Fira Code"/>
+          <w:color w:val="001080"/>
+          <w:kern w:val="0"/>
+          <w:sz w:val="20"/>
+          <w:szCs w:val="20"/>
+          <w14:ligatures w14:val="none"/>
+        </w:rPr>
+        <w:t>df</w:t>
       </w:r>
       <w:r>
         <w:rPr>
@@ -9568,6 +11294,8 @@
         </w:rPr>
         <w:t>groupby</w:t>
       </w:r>
+      <w:proofErr w:type="spellEnd"/>
+      <w:proofErr w:type="gramEnd"/>
       <w:r>
         <w:rPr>
           <w:rFonts w:ascii="Fira Code" w:eastAsia="Times New Roman" w:hAnsi="Fira Code" w:cs="Fira Code"/>
@@ -9599,7 +11327,19 @@
           <w:szCs w:val="20"/>
           <w14:ligatures w14:val="none"/>
         </w:rPr>
-        <w:t>).group_diff.</w:t>
+        <w:t>).</w:t>
+      </w:r>
+      <w:proofErr w:type="spellStart"/>
+      <w:r>
+        <w:rPr>
+          <w:rFonts w:ascii="Fira Code" w:eastAsia="Times New Roman" w:hAnsi="Fira Code" w:cs="Fira Code"/>
+          <w:color w:val="3B3B3B"/>
+          <w:kern w:val="0"/>
+          <w:sz w:val="20"/>
+          <w:szCs w:val="20"/>
+          <w14:ligatures w14:val="none"/>
+        </w:rPr>
+        <w:t>group_diff.</w:t>
       </w:r>
       <w:r>
         <w:rPr>
@@ -9612,6 +11352,7 @@
         </w:rPr>
         <w:t>mean</w:t>
       </w:r>
+      <w:proofErr w:type="spellEnd"/>
       <w:r>
         <w:rPr>
           <w:rFonts w:ascii="Fira Code" w:eastAsia="Times New Roman" w:hAnsi="Fira Code" w:cs="Fira Code"/>
@@ -9638,16 +11379,29 @@
           <w14:ligatures w14:val="none"/>
         </w:rPr>
       </w:pPr>
-      <w:r>
-        <w:rPr>
-          <w:rFonts w:ascii="Fira Code" w:eastAsia="Times New Roman" w:hAnsi="Fira Code" w:cs="Fira Code"/>
-          <w:color w:val="001080"/>
-          <w:kern w:val="0"/>
-          <w:sz w:val="20"/>
-          <w:szCs w:val="20"/>
-          <w14:ligatures w14:val="none"/>
-        </w:rPr>
-        <w:t>summary_df</w:t>
+      <w:proofErr w:type="spellStart"/>
+      <w:r>
+        <w:rPr>
+          <w:rFonts w:ascii="Fira Code" w:eastAsia="Times New Roman" w:hAnsi="Fira Code" w:cs="Fira Code"/>
+          <w:color w:val="001080"/>
+          <w:kern w:val="0"/>
+          <w:sz w:val="20"/>
+          <w:szCs w:val="20"/>
+          <w14:ligatures w14:val="none"/>
+        </w:rPr>
+        <w:t>summary_</w:t>
+      </w:r>
+      <w:proofErr w:type="gramStart"/>
+      <w:r>
+        <w:rPr>
+          <w:rFonts w:ascii="Fira Code" w:eastAsia="Times New Roman" w:hAnsi="Fira Code" w:cs="Fira Code"/>
+          <w:color w:val="001080"/>
+          <w:kern w:val="0"/>
+          <w:sz w:val="20"/>
+          <w:szCs w:val="20"/>
+          <w14:ligatures w14:val="none"/>
+        </w:rPr>
+        <w:t>df</w:t>
       </w:r>
       <w:r>
         <w:rPr>
@@ -9671,6 +11425,8 @@
         </w:rPr>
         <w:t>groupby</w:t>
       </w:r>
+      <w:proofErr w:type="spellEnd"/>
+      <w:proofErr w:type="gramEnd"/>
       <w:r>
         <w:rPr>
           <w:rFonts w:ascii="Fira Code" w:eastAsia="Times New Roman" w:hAnsi="Fira Code" w:cs="Fira Code"/>
@@ -9724,7 +11480,19 @@
           <w:szCs w:val="20"/>
           <w14:ligatures w14:val="none"/>
         </w:rPr>
-        <w:t>).group_diff.</w:t>
+        <w:t>).</w:t>
+      </w:r>
+      <w:proofErr w:type="spellStart"/>
+      <w:r>
+        <w:rPr>
+          <w:rFonts w:ascii="Fira Code" w:eastAsia="Times New Roman" w:hAnsi="Fira Code" w:cs="Fira Code"/>
+          <w:color w:val="3B3B3B"/>
+          <w:kern w:val="0"/>
+          <w:sz w:val="20"/>
+          <w:szCs w:val="20"/>
+          <w14:ligatures w14:val="none"/>
+        </w:rPr>
+        <w:t>group_diff.</w:t>
       </w:r>
       <w:r>
         <w:rPr>
@@ -9737,6 +11505,7 @@
         </w:rPr>
         <w:t>mean</w:t>
       </w:r>
+      <w:proofErr w:type="spellEnd"/>
       <w:r>
         <w:rPr>
           <w:rFonts w:ascii="Fira Code" w:eastAsia="Times New Roman" w:hAnsi="Fira Code" w:cs="Fira Code"/>
@@ -9787,7 +11556,15 @@
         <w:t xml:space="preserve">How to </w:t>
       </w:r>
       <w:r>
-        <w:t>load CSV and NetCDF files into Python</w:t>
+        <w:t xml:space="preserve">load CSV and </w:t>
+      </w:r>
+      <w:proofErr w:type="spellStart"/>
+      <w:r>
+        <w:t>NetCDF</w:t>
+      </w:r>
+      <w:proofErr w:type="spellEnd"/>
+      <w:r>
+        <w:t xml:space="preserve"> files into Python</w:t>
       </w:r>
     </w:p>
     <w:p>
@@ -9816,11 +11593,27 @@
       <w:r>
         <w:t xml:space="preserve">filter DFs and work with </w:t>
       </w:r>
+      <w:proofErr w:type="spellStart"/>
+      <w:proofErr w:type="gramStart"/>
       <w:r>
         <w:rPr>
           <w:rFonts w:ascii="Courier New" w:hAnsi="Courier New" w:cs="Courier New"/>
         </w:rPr>
-        <w:t>groupby()</w:t>
+        <w:t>groupby</w:t>
+      </w:r>
+      <w:proofErr w:type="spellEnd"/>
+      <w:r>
+        <w:rPr>
+          <w:rFonts w:ascii="Courier New" w:hAnsi="Courier New" w:cs="Courier New"/>
+        </w:rPr>
+        <w:t>(</w:t>
+      </w:r>
+      <w:proofErr w:type="gramEnd"/>
+      <w:r>
+        <w:rPr>
+          <w:rFonts w:ascii="Courier New" w:hAnsi="Courier New" w:cs="Courier New"/>
+        </w:rPr>
+        <w:t>)</w:t>
       </w:r>
       <w:r>
         <w:t xml:space="preserve"> and </w:t>
@@ -11978,7 +13771,6 @@
   <w:style w:type="character" w:default="1" w:styleId="DefaultParagraphFont">
     <w:name w:val="Default Paragraph Font"/>
     <w:uiPriority w:val="1"/>
-    <w:semiHidden/>
     <w:unhideWhenUsed/>
   </w:style>
   <w:style w:type="table" w:default="1" w:styleId="TableNormal">

</xml_diff>